<commit_message>
doc andato avanti e css stampa
</commit_message>
<xml_diff>
--- a/docs/Relazione.docx
+++ b/docs/Relazione.docx
@@ -711,12 +711,9 @@
           <w:sz w:val="32"/>
           <w:szCs w:val="32"/>
         </w:rPr>
-        <w:t>Analisi dei requisiti</w:t>
-      </w:r>
-    </w:p>
-    <w:p>
-      <w:pPr>
-        <w:jc w:val="both"/>
+        <w:t xml:space="preserve">Analisi </w:t>
+      </w:r>
+      <w:r>
         <w:rPr>
           <w:rFonts w:ascii="CMU Serif" w:hAnsi="CMU Serif" w:cs="CMU Serif"/>
           <w:b/>
@@ -724,8 +721,12 @@
           <w:sz w:val="32"/>
           <w:szCs w:val="32"/>
         </w:rPr>
-      </w:pPr>
-      <w:r>
+        <w:t>degli utenti</w:t>
+      </w:r>
+    </w:p>
+    <w:p>
+      <w:pPr>
+        <w:jc w:val="both"/>
         <w:rPr>
           <w:rFonts w:ascii="CMU Serif" w:hAnsi="CMU Serif" w:cs="CMU Serif"/>
           <w:b/>
@@ -733,13 +734,8 @@
           <w:sz w:val="32"/>
           <w:szCs w:val="32"/>
         </w:rPr>
-        <w:tab/>
-        <w:t>Target utenza</w:t>
-      </w:r>
-    </w:p>
-    <w:p>
-      <w:pPr>
-        <w:jc w:val="both"/>
+      </w:pPr>
+      <w:r>
         <w:rPr>
           <w:rFonts w:ascii="CMU Serif" w:hAnsi="CMU Serif" w:cs="CMU Serif"/>
           <w:b/>
@@ -747,8 +743,12 @@
           <w:sz w:val="32"/>
           <w:szCs w:val="32"/>
         </w:rPr>
-      </w:pPr>
-      <w:r>
+        <w:t>Progettazione ed organizzazione del lavoro</w:t>
+      </w:r>
+    </w:p>
+    <w:p>
+      <w:pPr>
+        <w:jc w:val="both"/>
         <w:rPr>
           <w:rFonts w:ascii="CMU Serif" w:hAnsi="CMU Serif" w:cs="CMU Serif"/>
           <w:b/>
@@ -756,13 +756,8 @@
           <w:sz w:val="32"/>
           <w:szCs w:val="32"/>
         </w:rPr>
-        <w:tab/>
-        <w:t>Obiettivi</w:t>
-      </w:r>
-    </w:p>
-    <w:p>
-      <w:pPr>
-        <w:jc w:val="both"/>
+      </w:pPr>
+      <w:r>
         <w:rPr>
           <w:rFonts w:ascii="CMU Serif" w:hAnsi="CMU Serif" w:cs="CMU Serif"/>
           <w:b/>
@@ -770,8 +765,12 @@
           <w:sz w:val="32"/>
           <w:szCs w:val="32"/>
         </w:rPr>
-      </w:pPr>
-      <w:r>
+        <w:t>Descrizione lato front-end</w:t>
+      </w:r>
+    </w:p>
+    <w:p>
+      <w:pPr>
+        <w:jc w:val="both"/>
         <w:rPr>
           <w:rFonts w:ascii="CMU Serif" w:hAnsi="CMU Serif" w:cs="CMU Serif"/>
           <w:b/>
@@ -779,13 +778,8 @@
           <w:sz w:val="32"/>
           <w:szCs w:val="32"/>
         </w:rPr>
-        <w:tab/>
-        <w:t xml:space="preserve">Requisiti </w:t>
-      </w:r>
-    </w:p>
-    <w:p>
-      <w:pPr>
-        <w:jc w:val="both"/>
+      </w:pPr>
+      <w:r>
         <w:rPr>
           <w:rFonts w:ascii="CMU Serif" w:hAnsi="CMU Serif" w:cs="CMU Serif"/>
           <w:b/>
@@ -793,8 +787,12 @@
           <w:sz w:val="32"/>
           <w:szCs w:val="32"/>
         </w:rPr>
-      </w:pPr>
-      <w:r>
+        <w:t>Descrizione lato back-end</w:t>
+      </w:r>
+    </w:p>
+    <w:p>
+      <w:pPr>
+        <w:jc w:val="both"/>
         <w:rPr>
           <w:rFonts w:ascii="CMU Serif" w:hAnsi="CMU Serif" w:cs="CMU Serif"/>
           <w:b/>
@@ -802,12 +800,8 @@
           <w:sz w:val="32"/>
           <w:szCs w:val="32"/>
         </w:rPr>
-        <w:t>Progettazione ed organizzazione del lavoro</w:t>
-      </w:r>
-    </w:p>
-    <w:p>
-      <w:pPr>
-        <w:jc w:val="both"/>
+      </w:pPr>
+      <w:r>
         <w:rPr>
           <w:rFonts w:ascii="CMU Serif" w:hAnsi="CMU Serif" w:cs="CMU Serif"/>
           <w:b/>
@@ -815,8 +809,12 @@
           <w:sz w:val="32"/>
           <w:szCs w:val="32"/>
         </w:rPr>
-      </w:pPr>
-      <w:r>
+        <w:t>Accessibilità e usabilità</w:t>
+      </w:r>
+    </w:p>
+    <w:p>
+      <w:pPr>
+        <w:jc w:val="both"/>
         <w:rPr>
           <w:rFonts w:ascii="CMU Serif" w:hAnsi="CMU Serif" w:cs="CMU Serif"/>
           <w:b/>
@@ -824,12 +822,8 @@
           <w:sz w:val="32"/>
           <w:szCs w:val="32"/>
         </w:rPr>
-        <w:t>Descrizione lato front-end</w:t>
-      </w:r>
-    </w:p>
-    <w:p>
-      <w:pPr>
-        <w:jc w:val="both"/>
+      </w:pPr>
+      <w:r>
         <w:rPr>
           <w:rFonts w:ascii="CMU Serif" w:hAnsi="CMU Serif" w:cs="CMU Serif"/>
           <w:b/>
@@ -837,8 +831,12 @@
           <w:sz w:val="32"/>
           <w:szCs w:val="32"/>
         </w:rPr>
-      </w:pPr>
-      <w:r>
+        <w:t>Criticità evidenziate</w:t>
+      </w:r>
+    </w:p>
+    <w:p>
+      <w:pPr>
+        <w:jc w:val="both"/>
         <w:rPr>
           <w:rFonts w:ascii="CMU Serif" w:hAnsi="CMU Serif" w:cs="CMU Serif"/>
           <w:b/>
@@ -846,12 +844,8 @@
           <w:sz w:val="32"/>
           <w:szCs w:val="32"/>
         </w:rPr>
-        <w:t>Descrizione lato back-end</w:t>
-      </w:r>
-    </w:p>
-    <w:p>
-      <w:pPr>
-        <w:jc w:val="both"/>
+      </w:pPr>
+      <w:r>
         <w:rPr>
           <w:rFonts w:ascii="CMU Serif" w:hAnsi="CMU Serif" w:cs="CMU Serif"/>
           <w:b/>
@@ -859,8 +853,33 @@
           <w:sz w:val="32"/>
           <w:szCs w:val="32"/>
         </w:rPr>
-      </w:pPr>
-      <w:r>
+        <w:t>Note finali</w:t>
+      </w:r>
+    </w:p>
+    <w:p>
+      <w:pPr>
+        <w:rPr>
+          <w:rFonts w:ascii="CMU Serif" w:hAnsi="CMU Serif" w:cs="CMU Serif"/>
+          <w:b/>
+          <w:bCs/>
+          <w:sz w:val="28"/>
+          <w:szCs w:val="28"/>
+        </w:rPr>
+      </w:pPr>
+      <w:r>
+        <w:rPr>
+          <w:rFonts w:ascii="CMU Serif" w:hAnsi="CMU Serif" w:cs="CMU Serif"/>
+          <w:b/>
+          <w:bCs/>
+          <w:sz w:val="28"/>
+          <w:szCs w:val="28"/>
+        </w:rPr>
+        <w:br w:type="page"/>
+      </w:r>
+    </w:p>
+    <w:p>
+      <w:pPr>
+        <w:jc w:val="both"/>
         <w:rPr>
           <w:rFonts w:ascii="CMU Serif" w:hAnsi="CMU Serif" w:cs="CMU Serif"/>
           <w:b/>
@@ -868,12 +887,8 @@
           <w:sz w:val="32"/>
           <w:szCs w:val="32"/>
         </w:rPr>
-        <w:t>Accessibilità e usabilità</w:t>
-      </w:r>
-    </w:p>
-    <w:p>
-      <w:pPr>
-        <w:jc w:val="both"/>
+      </w:pPr>
+      <w:r>
         <w:rPr>
           <w:rFonts w:ascii="CMU Serif" w:hAnsi="CMU Serif" w:cs="CMU Serif"/>
           <w:b/>
@@ -881,80 +896,6 @@
           <w:sz w:val="32"/>
           <w:szCs w:val="32"/>
         </w:rPr>
-      </w:pPr>
-      <w:r>
-        <w:rPr>
-          <w:rFonts w:ascii="CMU Serif" w:hAnsi="CMU Serif" w:cs="CMU Serif"/>
-          <w:b/>
-          <w:bCs/>
-          <w:sz w:val="32"/>
-          <w:szCs w:val="32"/>
-        </w:rPr>
-        <w:t>Criticità evidenziate</w:t>
-      </w:r>
-    </w:p>
-    <w:p>
-      <w:pPr>
-        <w:jc w:val="both"/>
-        <w:rPr>
-          <w:rFonts w:ascii="CMU Serif" w:hAnsi="CMU Serif" w:cs="CMU Serif"/>
-          <w:b/>
-          <w:bCs/>
-          <w:sz w:val="32"/>
-          <w:szCs w:val="32"/>
-        </w:rPr>
-      </w:pPr>
-      <w:r>
-        <w:rPr>
-          <w:rFonts w:ascii="CMU Serif" w:hAnsi="CMU Serif" w:cs="CMU Serif"/>
-          <w:b/>
-          <w:bCs/>
-          <w:sz w:val="32"/>
-          <w:szCs w:val="32"/>
-        </w:rPr>
-        <w:t>Note finali</w:t>
-      </w:r>
-    </w:p>
-    <w:p>
-      <w:pPr>
-        <w:rPr>
-          <w:rFonts w:ascii="CMU Serif" w:hAnsi="CMU Serif" w:cs="CMU Serif"/>
-          <w:b/>
-          <w:bCs/>
-          <w:sz w:val="28"/>
-          <w:szCs w:val="28"/>
-        </w:rPr>
-      </w:pPr>
-      <w:r>
-        <w:rPr>
-          <w:rFonts w:ascii="CMU Serif" w:hAnsi="CMU Serif" w:cs="CMU Serif"/>
-          <w:b/>
-          <w:bCs/>
-          <w:sz w:val="28"/>
-          <w:szCs w:val="28"/>
-        </w:rPr>
-        <w:br w:type="page"/>
-      </w:r>
-    </w:p>
-    <w:p>
-      <w:pPr>
-        <w:jc w:val="both"/>
-        <w:rPr>
-          <w:rFonts w:ascii="CMU Serif" w:hAnsi="CMU Serif" w:cs="CMU Serif"/>
-          <w:b/>
-          <w:bCs/>
-          <w:sz w:val="32"/>
-          <w:szCs w:val="32"/>
-        </w:rPr>
-      </w:pPr>
-      <w:r>
-        <w:rPr>
-          <w:rFonts w:ascii="CMU Serif" w:hAnsi="CMU Serif" w:cs="CMU Serif"/>
-          <w:b/>
-          <w:bCs/>
-          <w:sz w:val="32"/>
-          <w:szCs w:val="32"/>
-        </w:rPr>
         <w:lastRenderedPageBreak/>
         <w:t>Introduzione</w:t>
       </w:r>
@@ -974,15 +915,119 @@
           <w:sz w:val="26"/>
           <w:szCs w:val="26"/>
         </w:rPr>
-        <w:t xml:space="preserve">Axolotl Society è stato creato con lo scopo di aumentare la sensibilità </w:t>
-      </w:r>
-      <w:r>
-        <w:rPr>
-          <w:rFonts w:ascii="CMU Serif" w:hAnsi="CMU Serif" w:cs="CMU Serif"/>
-          <w:sz w:val="26"/>
-          <w:szCs w:val="26"/>
-        </w:rPr>
-        <w:t xml:space="preserve">nei confronti di una specie di salamandre, per appunto gli axolotl (o </w:t>
+        <w:t>Axolotl Society</w:t>
+      </w:r>
+      <w:r>
+        <w:rPr>
+          <w:rFonts w:ascii="CMU Serif" w:hAnsi="CMU Serif" w:cs="CMU Serif"/>
+          <w:sz w:val="26"/>
+          <w:szCs w:val="26"/>
+        </w:rPr>
+        <w:t xml:space="preserve"> </w:t>
+      </w:r>
+      <w:r>
+        <w:rPr>
+          <w:rFonts w:ascii="CMU Serif" w:hAnsi="CMU Serif" w:cs="CMU Serif"/>
+          <w:sz w:val="26"/>
+          <w:szCs w:val="26"/>
+        </w:rPr>
+        <w:t xml:space="preserve">è </w:t>
+      </w:r>
+      <w:r>
+        <w:rPr>
+          <w:rFonts w:ascii="CMU Serif" w:hAnsi="CMU Serif" w:cs="CMU Serif"/>
+          <w:sz w:val="26"/>
+          <w:szCs w:val="26"/>
+        </w:rPr>
+        <w:t>stato sviluppato con l’intento di aumentare la sensibilità e la consapevolezza nei confronti di una specie di salamandr</w:t>
+      </w:r>
+      <w:r>
+        <w:rPr>
+          <w:rFonts w:ascii="CMU Serif" w:hAnsi="CMU Serif" w:cs="CMU Serif"/>
+          <w:sz w:val="26"/>
+          <w:szCs w:val="26"/>
+        </w:rPr>
+        <w:t>a</w:t>
+      </w:r>
+      <w:r>
+        <w:rPr>
+          <w:rFonts w:ascii="CMU Serif" w:hAnsi="CMU Serif" w:cs="CMU Serif"/>
+          <w:sz w:val="26"/>
+          <w:szCs w:val="26"/>
+        </w:rPr>
+        <w:t xml:space="preserve"> fortemente a rischio di estinzione: </w:t>
+      </w:r>
+      <w:r>
+        <w:rPr>
+          <w:rFonts w:ascii="CMU Serif" w:hAnsi="CMU Serif" w:cs="CMU Serif"/>
+          <w:sz w:val="26"/>
+          <w:szCs w:val="26"/>
+        </w:rPr>
+        <w:t>l’</w:t>
+      </w:r>
+      <w:r>
+        <w:rPr>
+          <w:rFonts w:ascii="CMU Serif" w:hAnsi="CMU Serif" w:cs="CMU Serif"/>
+          <w:sz w:val="26"/>
+          <w:szCs w:val="26"/>
+        </w:rPr>
+        <w:t>axolotl.</w:t>
+      </w:r>
+      <w:r>
+        <w:rPr>
+          <w:rFonts w:ascii="CMU Serif" w:hAnsi="CMU Serif" w:cs="CMU Serif"/>
+          <w:sz w:val="26"/>
+          <w:szCs w:val="26"/>
+        </w:rPr>
+        <w:t xml:space="preserve"> P</w:t>
+      </w:r>
+      <w:r>
+        <w:rPr>
+          <w:rFonts w:ascii="CMU Serif" w:hAnsi="CMU Serif" w:cs="CMU Serif"/>
+          <w:sz w:val="26"/>
+          <w:szCs w:val="26"/>
+        </w:rPr>
+        <w:t>er raggiungere tale scopo il team di sviluppo ha optato per un approccio informale, comico e allegro. I</w:t>
+      </w:r>
+      <w:r>
+        <w:rPr>
+          <w:rFonts w:ascii="CMU Serif" w:hAnsi="CMU Serif" w:cs="CMU Serif"/>
+          <w:sz w:val="26"/>
+          <w:szCs w:val="26"/>
+        </w:rPr>
+        <w:t xml:space="preserve">l sito offre al visitatore varie sezioni in cui può informarsi ed intrattenersi come </w:t>
+      </w:r>
+      <w:r>
+        <w:rPr>
+          <w:rFonts w:ascii="CMU Serif" w:hAnsi="CMU Serif" w:cs="CMU Serif"/>
+          <w:sz w:val="26"/>
+          <w:szCs w:val="26"/>
+        </w:rPr>
+        <w:t xml:space="preserve">la </w:t>
+      </w:r>
+      <w:r>
+        <w:rPr>
+          <w:rFonts w:ascii="CMU Serif" w:hAnsi="CMU Serif" w:cs="CMU Serif"/>
+          <w:sz w:val="26"/>
+          <w:szCs w:val="26"/>
+        </w:rPr>
+        <w:t>Home page, l</w:t>
+      </w:r>
+      <w:r>
+        <w:rPr>
+          <w:rFonts w:ascii="CMU Serif" w:hAnsi="CMU Serif" w:cs="CMU Serif"/>
+          <w:sz w:val="26"/>
+          <w:szCs w:val="26"/>
+        </w:rPr>
+        <w:t>e</w:t>
+      </w:r>
+      <w:r>
+        <w:rPr>
+          <w:rFonts w:ascii="CMU Serif" w:hAnsi="CMU Serif" w:cs="CMU Serif"/>
+          <w:sz w:val="26"/>
+          <w:szCs w:val="26"/>
+        </w:rPr>
+        <w:t xml:space="preserve"> Fun </w:t>
       </w:r>
       <w:proofErr w:type="spellStart"/>
       <w:r>
@@ -991,7 +1036,7 @@
           <w:sz w:val="26"/>
           <w:szCs w:val="26"/>
         </w:rPr>
-        <w:t>assolotti</w:t>
+        <w:t>facts</w:t>
       </w:r>
       <w:proofErr w:type="spellEnd"/>
       <w:r>
@@ -1000,7 +1045,15 @@
           <w:sz w:val="26"/>
           <w:szCs w:val="26"/>
         </w:rPr>
-        <w:t>), fortemente a rischio di estinzione.</w:t>
+        <w:t xml:space="preserve"> o </w:t>
+      </w:r>
+      <w:r>
+        <w:rPr>
+          <w:rFonts w:ascii="CMU Serif" w:hAnsi="CMU Serif" w:cs="CMU Serif"/>
+          <w:sz w:val="26"/>
+          <w:szCs w:val="26"/>
+        </w:rPr>
+        <w:t xml:space="preserve">i Personaggi famosi. Oltre a queste funzionalità statiche il team di sviluppo ha implementato una parte in cui il visitatore può avere un ruolo attivo all’interno del sito: le Fan art. Qui l’utente iscritto può condividere qualsiasi immagine raffigurante un axolotl. </w:t>
       </w:r>
     </w:p>
     <w:p>
@@ -1012,29 +1065,297 @@
           <w:szCs w:val="26"/>
         </w:rPr>
       </w:pPr>
-      <w:r>
-        <w:rPr>
-          <w:rFonts w:ascii="CMU Serif" w:hAnsi="CMU Serif" w:cs="CMU Serif"/>
-          <w:sz w:val="26"/>
-          <w:szCs w:val="26"/>
-        </w:rPr>
-        <w:t xml:space="preserve">Il sito offre all’utente molte informazioni e funzionalità elencate e descritte </w:t>
-      </w:r>
-      <w:r>
-        <w:rPr>
-          <w:rFonts w:ascii="CMU Serif" w:hAnsi="CMU Serif" w:cs="CMU Serif"/>
-          <w:sz w:val="26"/>
-          <w:szCs w:val="26"/>
-        </w:rPr>
-        <w:t xml:space="preserve">sinteticamente </w:t>
-      </w:r>
-      <w:r>
-        <w:rPr>
-          <w:rFonts w:ascii="CMU Serif" w:hAnsi="CMU Serif" w:cs="CMU Serif"/>
-          <w:sz w:val="26"/>
-          <w:szCs w:val="26"/>
-        </w:rPr>
-        <w:t>qui di seguito:</w:t>
+    </w:p>
+    <w:p>
+      <w:pPr>
+        <w:jc w:val="both"/>
+        <w:rPr>
+          <w:rFonts w:ascii="CMU Serif" w:hAnsi="CMU Serif" w:cs="CMU Serif"/>
+          <w:sz w:val="26"/>
+          <w:szCs w:val="26"/>
+        </w:rPr>
+      </w:pPr>
+    </w:p>
+    <w:p>
+      <w:pPr>
+        <w:jc w:val="both"/>
+        <w:rPr>
+          <w:rFonts w:ascii="CMU Serif" w:hAnsi="CMU Serif" w:cs="CMU Serif"/>
+          <w:b/>
+          <w:bCs/>
+          <w:sz w:val="26"/>
+          <w:szCs w:val="26"/>
+        </w:rPr>
+      </w:pPr>
+      <w:r>
+        <w:rPr>
+          <w:rFonts w:ascii="CMU Serif" w:hAnsi="CMU Serif" w:cs="CMU Serif"/>
+          <w:b/>
+          <w:bCs/>
+          <w:sz w:val="26"/>
+          <w:szCs w:val="26"/>
+        </w:rPr>
+        <w:t xml:space="preserve">Analisi </w:t>
+      </w:r>
+      <w:r>
+        <w:rPr>
+          <w:rFonts w:ascii="CMU Serif" w:hAnsi="CMU Serif" w:cs="CMU Serif"/>
+          <w:b/>
+          <w:bCs/>
+          <w:sz w:val="26"/>
+          <w:szCs w:val="26"/>
+        </w:rPr>
+        <w:t>degli utenti</w:t>
+      </w:r>
+    </w:p>
+    <w:p>
+      <w:pPr>
+        <w:jc w:val="both"/>
+        <w:rPr>
+          <w:rFonts w:ascii="CMU Serif" w:hAnsi="CMU Serif" w:cs="CMU Serif"/>
+          <w:sz w:val="26"/>
+          <w:szCs w:val="26"/>
+        </w:rPr>
+      </w:pPr>
+      <w:r>
+        <w:rPr>
+          <w:rFonts w:ascii="CMU Serif" w:hAnsi="CMU Serif" w:cs="CMU Serif"/>
+          <w:sz w:val="26"/>
+          <w:szCs w:val="26"/>
+        </w:rPr>
+        <w:t>Il sit</w:t>
+      </w:r>
+      <w:r>
+        <w:rPr>
+          <w:rFonts w:ascii="CMU Serif" w:hAnsi="CMU Serif" w:cs="CMU Serif"/>
+          <w:sz w:val="26"/>
+          <w:szCs w:val="26"/>
+        </w:rPr>
+        <w:t xml:space="preserve">o </w:t>
+      </w:r>
+      <w:r>
+        <w:rPr>
+          <w:rFonts w:ascii="CMU Serif" w:hAnsi="CMU Serif" w:cs="CMU Serif"/>
+          <w:sz w:val="26"/>
+          <w:szCs w:val="26"/>
+        </w:rPr>
+        <w:t>essendo di carattere principalmente inf</w:t>
+      </w:r>
+      <w:r>
+        <w:rPr>
+          <w:rFonts w:ascii="CMU Serif" w:hAnsi="CMU Serif" w:cs="CMU Serif"/>
+          <w:sz w:val="26"/>
+          <w:szCs w:val="26"/>
+        </w:rPr>
+        <w:t>or</w:t>
+      </w:r>
+      <w:r>
+        <w:rPr>
+          <w:rFonts w:ascii="CMU Serif" w:hAnsi="CMU Serif" w:cs="CMU Serif"/>
+          <w:sz w:val="26"/>
+          <w:szCs w:val="26"/>
+        </w:rPr>
+        <w:t>mativo è stato creato cercando di includere più</w:t>
+      </w:r>
+      <w:r>
+        <w:rPr>
+          <w:rFonts w:ascii="CMU Serif" w:hAnsi="CMU Serif" w:cs="CMU Serif"/>
+          <w:sz w:val="26"/>
+          <w:szCs w:val="26"/>
+        </w:rPr>
+        <w:t xml:space="preserve"> categorie di utenti possibile. Il sito fornisce informazioni ed intrattenimento per qualsiasi fascia di età. Il sito non è dedicato ad un genere in particolare. Non è richiesta alcuna abilità da parte dell’utente se non quella di comune navigazione in un sito internet.</w:t>
+      </w:r>
+    </w:p>
+    <w:p>
+      <w:pPr>
+        <w:jc w:val="both"/>
+        <w:rPr>
+          <w:rFonts w:ascii="CMU Serif" w:hAnsi="CMU Serif" w:cs="CMU Serif"/>
+          <w:sz w:val="26"/>
+          <w:szCs w:val="26"/>
+        </w:rPr>
+      </w:pPr>
+      <w:r>
+        <w:rPr>
+          <w:rFonts w:ascii="CMU Serif" w:hAnsi="CMU Serif" w:cs="CMU Serif"/>
+          <w:sz w:val="26"/>
+          <w:szCs w:val="26"/>
+        </w:rPr>
+        <w:t>L’utente italiano</w:t>
+      </w:r>
+      <w:r>
+        <w:rPr>
+          <w:rFonts w:ascii="CMU Serif" w:hAnsi="CMU Serif" w:cs="CMU Serif"/>
+          <w:sz w:val="26"/>
+          <w:szCs w:val="26"/>
+        </w:rPr>
+        <w:t>, lettura da sinistra a destra</w:t>
+      </w:r>
+      <w:r>
+        <w:rPr>
+          <w:rFonts w:ascii="CMU Serif" w:hAnsi="CMU Serif" w:cs="CMU Serif"/>
+          <w:sz w:val="26"/>
+          <w:szCs w:val="26"/>
+        </w:rPr>
+        <w:t>, alfabeto</w:t>
+      </w:r>
+      <w:r>
+        <w:rPr>
+          <w:rFonts w:ascii="CMU Serif" w:hAnsi="CMU Serif" w:cs="CMU Serif"/>
+          <w:sz w:val="26"/>
+          <w:szCs w:val="26"/>
+        </w:rPr>
+        <w:t>.</w:t>
+      </w:r>
+    </w:p>
+    <w:p>
+      <w:pPr>
+        <w:jc w:val="both"/>
+        <w:rPr>
+          <w:rFonts w:ascii="CMU Serif" w:hAnsi="CMU Serif" w:cs="CMU Serif"/>
+          <w:sz w:val="26"/>
+          <w:szCs w:val="26"/>
+        </w:rPr>
+      </w:pPr>
+      <w:r>
+        <w:rPr>
+          <w:rFonts w:ascii="CMU Serif" w:hAnsi="CMU Serif" w:cs="CMU Serif"/>
+          <w:sz w:val="26"/>
+          <w:szCs w:val="26"/>
+        </w:rPr>
+        <w:t xml:space="preserve">Il sito non avendo quindi un utenza precisa è stato implementato pensando di guidare la visione </w:t>
+      </w:r>
+      <w:r>
+        <w:rPr>
+          <w:rFonts w:ascii="CMU Serif" w:hAnsi="CMU Serif" w:cs="CMU Serif"/>
+          <w:sz w:val="26"/>
+          <w:szCs w:val="26"/>
+        </w:rPr>
+        <w:t xml:space="preserve">anche all’utente non esperto prediligendo una grafica semplice e implementando metodi comuni come il menù e i </w:t>
+      </w:r>
+      <w:proofErr w:type="spellStart"/>
+      <w:r>
+        <w:rPr>
+          <w:rFonts w:ascii="CMU Serif" w:hAnsi="CMU Serif" w:cs="CMU Serif"/>
+          <w:sz w:val="26"/>
+          <w:szCs w:val="26"/>
+        </w:rPr>
+        <w:t>breadcrumb</w:t>
+      </w:r>
+      <w:proofErr w:type="spellEnd"/>
+      <w:r>
+        <w:rPr>
+          <w:rFonts w:ascii="CMU Serif" w:hAnsi="CMU Serif" w:cs="CMU Serif"/>
+          <w:sz w:val="26"/>
+          <w:szCs w:val="26"/>
+        </w:rPr>
+        <w:t>.</w:t>
+      </w:r>
+    </w:p>
+    <w:p>
+      <w:pPr>
+        <w:jc w:val="both"/>
+        <w:rPr>
+          <w:rFonts w:ascii="CMU Serif" w:hAnsi="CMU Serif" w:cs="CMU Serif"/>
+          <w:sz w:val="26"/>
+          <w:szCs w:val="26"/>
+        </w:rPr>
+      </w:pPr>
+      <w:r>
+        <w:rPr>
+          <w:rFonts w:ascii="CMU Serif" w:hAnsi="CMU Serif" w:cs="CMU Serif"/>
+          <w:sz w:val="26"/>
+          <w:szCs w:val="26"/>
+        </w:rPr>
+        <w:t xml:space="preserve">Il sito, come verrà </w:t>
+      </w:r>
+      <w:r>
+        <w:rPr>
+          <w:rFonts w:ascii="CMU Serif" w:hAnsi="CMU Serif" w:cs="CMU Serif"/>
+          <w:sz w:val="26"/>
+          <w:szCs w:val="26"/>
+        </w:rPr>
+        <w:t>dettagliatamente</w:t>
+      </w:r>
+      <w:r>
+        <w:rPr>
+          <w:rFonts w:ascii="CMU Serif" w:hAnsi="CMU Serif" w:cs="CMU Serif"/>
+          <w:sz w:val="26"/>
+          <w:szCs w:val="26"/>
+        </w:rPr>
+        <w:t xml:space="preserve"> spiegato nella sezione 5, è usufruibile anche da utenti con disabilità.</w:t>
+      </w:r>
+    </w:p>
+    <w:p>
+      <w:pPr>
+        <w:jc w:val="both"/>
+        <w:rPr>
+          <w:rFonts w:ascii="CMU Serif" w:hAnsi="CMU Serif" w:cs="CMU Serif"/>
+          <w:sz w:val="26"/>
+          <w:szCs w:val="26"/>
+        </w:rPr>
+      </w:pPr>
+    </w:p>
+    <w:p>
+      <w:pPr>
+        <w:jc w:val="both"/>
+        <w:rPr>
+          <w:rFonts w:ascii="CMU Serif" w:hAnsi="CMU Serif" w:cs="CMU Serif"/>
+          <w:b/>
+          <w:bCs/>
+          <w:sz w:val="26"/>
+          <w:szCs w:val="26"/>
+        </w:rPr>
+      </w:pPr>
+      <w:r>
+        <w:rPr>
+          <w:rFonts w:ascii="CMU Serif" w:hAnsi="CMU Serif" w:cs="CMU Serif"/>
+          <w:b/>
+          <w:bCs/>
+          <w:sz w:val="26"/>
+          <w:szCs w:val="26"/>
+        </w:rPr>
+        <w:t>Progettazione ed organizzazione del lavoro</w:t>
+      </w:r>
+    </w:p>
+    <w:p>
+      <w:pPr>
+        <w:jc w:val="both"/>
+        <w:rPr>
+          <w:rFonts w:ascii="CMU Serif" w:hAnsi="CMU Serif" w:cs="CMU Serif"/>
+          <w:b/>
+          <w:bCs/>
+          <w:sz w:val="26"/>
+          <w:szCs w:val="26"/>
+        </w:rPr>
+      </w:pPr>
+      <w:r>
+        <w:rPr>
+          <w:rFonts w:ascii="CMU Serif" w:hAnsi="CMU Serif" w:cs="CMU Serif"/>
+          <w:b/>
+          <w:bCs/>
+          <w:sz w:val="26"/>
+          <w:szCs w:val="26"/>
+        </w:rPr>
+        <w:t>Attori</w:t>
+      </w:r>
+    </w:p>
+    <w:p>
+      <w:pPr>
+        <w:jc w:val="both"/>
+        <w:rPr>
+          <w:rFonts w:ascii="CMU Serif" w:hAnsi="CMU Serif" w:cs="CMU Serif"/>
+          <w:sz w:val="26"/>
+          <w:szCs w:val="26"/>
+        </w:rPr>
+      </w:pPr>
+      <w:r>
+        <w:rPr>
+          <w:rFonts w:ascii="CMU Serif" w:hAnsi="CMU Serif" w:cs="CMU Serif"/>
+          <w:sz w:val="26"/>
+          <w:szCs w:val="26"/>
+        </w:rPr>
+        <w:t>Sono stati individuati tre tipologie di attori:</w:t>
       </w:r>
     </w:p>
     <w:p>
@@ -1042,7 +1363,7 @@
         <w:pStyle w:val="Paragrafoelenco"/>
         <w:numPr>
           <w:ilvl w:val="0"/>
-          <w:numId w:val="2"/>
+          <w:numId w:val="3"/>
         </w:numPr>
         <w:jc w:val="both"/>
         <w:rPr>
@@ -1057,7 +1378,47 @@
           <w:sz w:val="26"/>
           <w:szCs w:val="26"/>
         </w:rPr>
-        <w:t>Home page: pagina che introduce l’utente ad Axolotl Society</w:t>
+        <w:t xml:space="preserve">Utente non </w:t>
+      </w:r>
+      <w:r>
+        <w:rPr>
+          <w:rFonts w:ascii="CMU Serif" w:hAnsi="CMU Serif" w:cs="CMU Serif"/>
+          <w:sz w:val="26"/>
+          <w:szCs w:val="26"/>
+        </w:rPr>
+        <w:t>autenticato</w:t>
+      </w:r>
+      <w:r>
+        <w:rPr>
+          <w:rFonts w:ascii="CMU Serif" w:hAnsi="CMU Serif" w:cs="CMU Serif"/>
+          <w:sz w:val="26"/>
+          <w:szCs w:val="26"/>
+        </w:rPr>
+        <w:t xml:space="preserve">: egli ha la possibilità di </w:t>
+      </w:r>
+      <w:r>
+        <w:rPr>
+          <w:rFonts w:ascii="CMU Serif" w:hAnsi="CMU Serif" w:cs="CMU Serif"/>
+          <w:sz w:val="26"/>
+          <w:szCs w:val="26"/>
+        </w:rPr>
+        <w:t>usufruire di tutti i contenuti</w:t>
+      </w:r>
+      <w:r>
+        <w:rPr>
+          <w:rFonts w:ascii="CMU Serif" w:hAnsi="CMU Serif" w:cs="CMU Serif"/>
+          <w:sz w:val="26"/>
+          <w:szCs w:val="26"/>
+        </w:rPr>
+        <w:t xml:space="preserve"> del sito</w:t>
+      </w:r>
+      <w:r>
+        <w:rPr>
+          <w:rFonts w:ascii="CMU Serif" w:hAnsi="CMU Serif" w:cs="CMU Serif"/>
+          <w:sz w:val="26"/>
+          <w:szCs w:val="26"/>
+        </w:rPr>
+        <w:t xml:space="preserve"> però non gli è concesso pubblicare una fan art. L’utente non registrato può effettuare un login o creare un nuovo utente dalle apposite pagine, diventando così un utente registrato.</w:t>
       </w:r>
     </w:p>
     <w:p>
@@ -1065,7 +1426,7 @@
         <w:pStyle w:val="Paragrafoelenco"/>
         <w:numPr>
           <w:ilvl w:val="0"/>
-          <w:numId w:val="2"/>
+          <w:numId w:val="3"/>
         </w:numPr>
         <w:jc w:val="both"/>
         <w:rPr>
@@ -1080,47 +1441,26 @@
           <w:sz w:val="26"/>
           <w:szCs w:val="26"/>
         </w:rPr>
-        <w:t>Personaggi famosi</w:t>
-      </w:r>
-      <w:r>
-        <w:rPr>
-          <w:rFonts w:ascii="CMU Serif" w:hAnsi="CMU Serif" w:cs="CMU Serif"/>
-          <w:sz w:val="26"/>
-          <w:szCs w:val="26"/>
-        </w:rPr>
-        <w:t>:</w:t>
-      </w:r>
-      <w:r>
-        <w:rPr>
-          <w:rFonts w:ascii="CMU Serif" w:hAnsi="CMU Serif" w:cs="CMU Serif"/>
-          <w:sz w:val="26"/>
-          <w:szCs w:val="26"/>
-        </w:rPr>
-        <w:t xml:space="preserve"> </w:t>
-      </w:r>
-      <w:r>
-        <w:rPr>
-          <w:rFonts w:ascii="CMU Serif" w:hAnsi="CMU Serif" w:cs="CMU Serif"/>
-          <w:sz w:val="26"/>
-          <w:szCs w:val="26"/>
-        </w:rPr>
-        <w:t xml:space="preserve">pagina </w:t>
-      </w:r>
-      <w:r>
-        <w:rPr>
-          <w:rFonts w:ascii="CMU Serif" w:hAnsi="CMU Serif" w:cs="CMU Serif"/>
-          <w:sz w:val="26"/>
-          <w:szCs w:val="26"/>
-        </w:rPr>
-        <w:t>in cui tramite testo e immagini si narra degli axolotl più celebri</w:t>
-      </w:r>
-      <w:r>
-        <w:rPr>
-          <w:rFonts w:ascii="CMU Serif" w:hAnsi="CMU Serif" w:cs="CMU Serif"/>
-          <w:sz w:val="26"/>
-          <w:szCs w:val="26"/>
-        </w:rPr>
-        <w:t>.</w:t>
+        <w:lastRenderedPageBreak/>
+        <w:t xml:space="preserve">Utente autenticato: egli ha accesso a tutti i contenuti del sito e può pubblicare una fan art con descrizione nell’apposita pagina. Egli può visualizzare la sua pagina profilo contenente tutte le </w:t>
+      </w:r>
+      <w:proofErr w:type="spellStart"/>
+      <w:r>
+        <w:rPr>
+          <w:rFonts w:ascii="CMU Serif" w:hAnsi="CMU Serif" w:cs="CMU Serif"/>
+          <w:sz w:val="26"/>
+          <w:szCs w:val="26"/>
+        </w:rPr>
+        <w:t>fanart</w:t>
+      </w:r>
+      <w:proofErr w:type="spellEnd"/>
+      <w:r>
+        <w:rPr>
+          <w:rFonts w:ascii="CMU Serif" w:hAnsi="CMU Serif" w:cs="CMU Serif"/>
+          <w:sz w:val="26"/>
+          <w:szCs w:val="26"/>
+        </w:rPr>
+        <w:t xml:space="preserve"> da lui pubblicate. Può effettuare il logout diventando così un utente non registrato.</w:t>
       </w:r>
     </w:p>
     <w:p>
@@ -1128,7 +1468,7 @@
         <w:pStyle w:val="Paragrafoelenco"/>
         <w:numPr>
           <w:ilvl w:val="0"/>
-          <w:numId w:val="2"/>
+          <w:numId w:val="3"/>
         </w:numPr>
         <w:jc w:val="both"/>
         <w:rPr>
@@ -1143,34 +1483,19 @@
           <w:sz w:val="26"/>
           <w:szCs w:val="26"/>
         </w:rPr>
-        <w:t xml:space="preserve">Fun </w:t>
-      </w:r>
-      <w:proofErr w:type="spellStart"/>
-      <w:r>
-        <w:rPr>
-          <w:rFonts w:ascii="CMU Serif" w:hAnsi="CMU Serif" w:cs="CMU Serif"/>
-          <w:sz w:val="26"/>
-          <w:szCs w:val="26"/>
-        </w:rPr>
-        <w:t>facts</w:t>
-      </w:r>
-      <w:proofErr w:type="spellEnd"/>
-      <w:r>
-        <w:rPr>
-          <w:rFonts w:ascii="CMU Serif" w:hAnsi="CMU Serif" w:cs="CMU Serif"/>
-          <w:sz w:val="26"/>
-          <w:szCs w:val="26"/>
-        </w:rPr>
-        <w:t>: pagina in cui vengono raccontati dei fatti curiosi sugli axolotl.</w:t>
-      </w:r>
-    </w:p>
-    <w:p>
-      <w:pPr>
-        <w:pStyle w:val="Paragrafoelenco"/>
-        <w:numPr>
-          <w:ilvl w:val="0"/>
-          <w:numId w:val="2"/>
-        </w:numPr>
+        <w:t xml:space="preserve">Admin: egli </w:t>
+      </w:r>
+      <w:r>
+        <w:rPr>
+          <w:rFonts w:ascii="CMU Serif" w:hAnsi="CMU Serif" w:cs="CMU Serif"/>
+          <w:sz w:val="26"/>
+          <w:szCs w:val="26"/>
+        </w:rPr>
+        <w:t>ha gli stessi permessi che possiede un utente autenticato con la possibilità di modificare o eliminare una qualsiasi fan art.</w:t>
+      </w:r>
+    </w:p>
+    <w:p>
+      <w:pPr>
         <w:jc w:val="both"/>
         <w:rPr>
           <w:rFonts w:ascii="CMU Serif" w:hAnsi="CMU Serif" w:cs="CMU Serif"/>
@@ -1178,45 +1503,31 @@
           <w:szCs w:val="26"/>
         </w:rPr>
       </w:pPr>
-      <w:r>
-        <w:rPr>
-          <w:rFonts w:ascii="CMU Serif" w:hAnsi="CMU Serif" w:cs="CMU Serif"/>
-          <w:sz w:val="26"/>
-          <w:szCs w:val="26"/>
-        </w:rPr>
-        <w:t>Fan art: pagina che raccoglie delle immagini, con corrispettiva descrizione, riguardanti gli axolotl pubblicate dagli utenti.</w:t>
-      </w:r>
-    </w:p>
-    <w:p>
-      <w:pPr>
-        <w:pStyle w:val="Paragrafoelenco"/>
-        <w:numPr>
-          <w:ilvl w:val="0"/>
-          <w:numId w:val="2"/>
-        </w:numPr>
+    </w:p>
+    <w:p>
+      <w:pPr>
         <w:jc w:val="both"/>
         <w:rPr>
           <w:rFonts w:ascii="CMU Serif" w:hAnsi="CMU Serif" w:cs="CMU Serif"/>
-          <w:sz w:val="26"/>
-          <w:szCs w:val="26"/>
-        </w:rPr>
-      </w:pPr>
-      <w:r>
-        <w:rPr>
-          <w:rFonts w:ascii="CMU Serif" w:hAnsi="CMU Serif" w:cs="CMU Serif"/>
-          <w:sz w:val="26"/>
-          <w:szCs w:val="26"/>
-        </w:rPr>
-        <w:t>Chi siamo: pagina contenete le informazioni del team di sviluppo.</w:t>
-      </w:r>
-    </w:p>
-    <w:p>
-      <w:pPr>
-        <w:pStyle w:val="Paragrafoelenco"/>
-        <w:numPr>
-          <w:ilvl w:val="0"/>
-          <w:numId w:val="2"/>
-        </w:numPr>
+          <w:b/>
+          <w:bCs/>
+          <w:sz w:val="26"/>
+          <w:szCs w:val="26"/>
+        </w:rPr>
+      </w:pPr>
+      <w:r>
+        <w:rPr>
+          <w:rFonts w:ascii="CMU Serif" w:hAnsi="CMU Serif" w:cs="CMU Serif"/>
+          <w:b/>
+          <w:bCs/>
+          <w:sz w:val="26"/>
+          <w:szCs w:val="26"/>
+        </w:rPr>
+        <w:t>Struttura del sito</w:t>
+      </w:r>
+    </w:p>
+    <w:p>
+      <w:pPr>
         <w:jc w:val="both"/>
         <w:rPr>
           <w:rFonts w:ascii="CMU Serif" w:hAnsi="CMU Serif" w:cs="CMU Serif"/>
@@ -1224,66 +1535,6 @@
           <w:szCs w:val="26"/>
         </w:rPr>
       </w:pPr>
-      <w:r>
-        <w:rPr>
-          <w:rFonts w:ascii="CMU Serif" w:hAnsi="CMU Serif" w:cs="CMU Serif"/>
-          <w:sz w:val="26"/>
-          <w:szCs w:val="26"/>
-        </w:rPr>
-        <w:t>Regolamento: pagina che enuncia un insieme di regole che un utente deve seguire per essere un membro di Axolotl Society.</w:t>
-      </w:r>
-    </w:p>
-    <w:p>
-      <w:pPr>
-        <w:jc w:val="both"/>
-        <w:rPr>
-          <w:rFonts w:ascii="CMU Serif" w:hAnsi="CMU Serif" w:cs="CMU Serif"/>
-          <w:sz w:val="26"/>
-          <w:szCs w:val="26"/>
-        </w:rPr>
-      </w:pPr>
-      <w:r>
-        <w:rPr>
-          <w:rFonts w:ascii="CMU Serif" w:hAnsi="CMU Serif" w:cs="CMU Serif"/>
-          <w:sz w:val="26"/>
-          <w:szCs w:val="26"/>
-        </w:rPr>
-        <w:t xml:space="preserve">Il sito permette la registrazione di un account </w:t>
-      </w:r>
-    </w:p>
-    <w:p>
-      <w:pPr>
-        <w:jc w:val="both"/>
-        <w:rPr>
-          <w:rFonts w:ascii="CMU Serif" w:hAnsi="CMU Serif" w:cs="CMU Serif"/>
-          <w:sz w:val="26"/>
-          <w:szCs w:val="26"/>
-        </w:rPr>
-      </w:pPr>
-      <w:r>
-        <w:rPr>
-          <w:rFonts w:ascii="CMU Serif" w:hAnsi="CMU Serif" w:cs="CMU Serif"/>
-          <w:sz w:val="26"/>
-          <w:szCs w:val="26"/>
-        </w:rPr>
-        <w:t>Il gruppo ha optato per una scelta stilistica informale, comica e allegra che permetta agli utenti di entrare in empatia con gli axolotl</w:t>
-      </w:r>
-      <w:r>
-        <w:rPr>
-          <w:rFonts w:ascii="CMU Serif" w:hAnsi="CMU Serif" w:cs="CMU Serif"/>
-          <w:sz w:val="26"/>
-          <w:szCs w:val="26"/>
-        </w:rPr>
-        <w:t xml:space="preserve"> ed i membri di Axolotl Society</w:t>
-      </w:r>
-      <w:r>
-        <w:rPr>
-          <w:rFonts w:ascii="CMU Serif" w:hAnsi="CMU Serif" w:cs="CMU Serif"/>
-          <w:sz w:val="26"/>
-          <w:szCs w:val="26"/>
-        </w:rPr>
-        <w:t>.</w:t>
-      </w:r>
     </w:p>
     <w:sectPr>
       <w:pgSz w:w="11906" w:h="16838"/>
@@ -1523,11 +1774,127 @@
       </w:rPr>
     </w:lvl>
   </w:abstractNum>
+  <w:abstractNum w:abstractNumId="2" w15:restartNumberingAfterBreak="0">
+    <w:nsid w:val="663F4AC2"/>
+    <w:multiLevelType w:val="hybridMultilevel"/>
+    <w:tmpl w:val="7B725444"/>
+    <w:lvl w:ilvl="0" w:tplc="04100001">
+      <w:start w:val="1"/>
+      <w:numFmt w:val="bullet"/>
+      <w:lvlText w:val=""/>
+      <w:lvlJc w:val="left"/>
+      <w:pPr>
+        <w:ind w:left="720" w:hanging="360"/>
+      </w:pPr>
+      <w:rPr>
+        <w:rFonts w:ascii="Symbol" w:hAnsi="Symbol" w:hint="default"/>
+      </w:rPr>
+    </w:lvl>
+    <w:lvl w:ilvl="1" w:tplc="04100003" w:tentative="1">
+      <w:start w:val="1"/>
+      <w:numFmt w:val="bullet"/>
+      <w:lvlText w:val="o"/>
+      <w:lvlJc w:val="left"/>
+      <w:pPr>
+        <w:ind w:left="1440" w:hanging="360"/>
+      </w:pPr>
+      <w:rPr>
+        <w:rFonts w:ascii="Courier New" w:hAnsi="Courier New" w:cs="Courier New" w:hint="default"/>
+      </w:rPr>
+    </w:lvl>
+    <w:lvl w:ilvl="2" w:tplc="04100005" w:tentative="1">
+      <w:start w:val="1"/>
+      <w:numFmt w:val="bullet"/>
+      <w:lvlText w:val=""/>
+      <w:lvlJc w:val="left"/>
+      <w:pPr>
+        <w:ind w:left="2160" w:hanging="360"/>
+      </w:pPr>
+      <w:rPr>
+        <w:rFonts w:ascii="Wingdings" w:hAnsi="Wingdings" w:hint="default"/>
+      </w:rPr>
+    </w:lvl>
+    <w:lvl w:ilvl="3" w:tplc="04100001" w:tentative="1">
+      <w:start w:val="1"/>
+      <w:numFmt w:val="bullet"/>
+      <w:lvlText w:val=""/>
+      <w:lvlJc w:val="left"/>
+      <w:pPr>
+        <w:ind w:left="2880" w:hanging="360"/>
+      </w:pPr>
+      <w:rPr>
+        <w:rFonts w:ascii="Symbol" w:hAnsi="Symbol" w:hint="default"/>
+      </w:rPr>
+    </w:lvl>
+    <w:lvl w:ilvl="4" w:tplc="04100003" w:tentative="1">
+      <w:start w:val="1"/>
+      <w:numFmt w:val="bullet"/>
+      <w:lvlText w:val="o"/>
+      <w:lvlJc w:val="left"/>
+      <w:pPr>
+        <w:ind w:left="3600" w:hanging="360"/>
+      </w:pPr>
+      <w:rPr>
+        <w:rFonts w:ascii="Courier New" w:hAnsi="Courier New" w:cs="Courier New" w:hint="default"/>
+      </w:rPr>
+    </w:lvl>
+    <w:lvl w:ilvl="5" w:tplc="04100005" w:tentative="1">
+      <w:start w:val="1"/>
+      <w:numFmt w:val="bullet"/>
+      <w:lvlText w:val=""/>
+      <w:lvlJc w:val="left"/>
+      <w:pPr>
+        <w:ind w:left="4320" w:hanging="360"/>
+      </w:pPr>
+      <w:rPr>
+        <w:rFonts w:ascii="Wingdings" w:hAnsi="Wingdings" w:hint="default"/>
+      </w:rPr>
+    </w:lvl>
+    <w:lvl w:ilvl="6" w:tplc="04100001" w:tentative="1">
+      <w:start w:val="1"/>
+      <w:numFmt w:val="bullet"/>
+      <w:lvlText w:val=""/>
+      <w:lvlJc w:val="left"/>
+      <w:pPr>
+        <w:ind w:left="5040" w:hanging="360"/>
+      </w:pPr>
+      <w:rPr>
+        <w:rFonts w:ascii="Symbol" w:hAnsi="Symbol" w:hint="default"/>
+      </w:rPr>
+    </w:lvl>
+    <w:lvl w:ilvl="7" w:tplc="04100003" w:tentative="1">
+      <w:start w:val="1"/>
+      <w:numFmt w:val="bullet"/>
+      <w:lvlText w:val="o"/>
+      <w:lvlJc w:val="left"/>
+      <w:pPr>
+        <w:ind w:left="5760" w:hanging="360"/>
+      </w:pPr>
+      <w:rPr>
+        <w:rFonts w:ascii="Courier New" w:hAnsi="Courier New" w:cs="Courier New" w:hint="default"/>
+      </w:rPr>
+    </w:lvl>
+    <w:lvl w:ilvl="8" w:tplc="04100005" w:tentative="1">
+      <w:start w:val="1"/>
+      <w:numFmt w:val="bullet"/>
+      <w:lvlText w:val=""/>
+      <w:lvlJc w:val="left"/>
+      <w:pPr>
+        <w:ind w:left="6480" w:hanging="360"/>
+      </w:pPr>
+      <w:rPr>
+        <w:rFonts w:ascii="Wingdings" w:hAnsi="Wingdings" w:hint="default"/>
+      </w:rPr>
+    </w:lvl>
+  </w:abstractNum>
   <w:num w:numId="1">
     <w:abstractNumId w:val="1"/>
   </w:num>
   <w:num w:numId="2">
     <w:abstractNumId w:val="0"/>
+  </w:num>
+  <w:num w:numId="3">
+    <w:abstractNumId w:val="2"/>
   </w:num>
 </w:numbering>
 </file>
@@ -1655,6 +2022,7 @@
     <w:lsdException w:name="HTML Sample" w:semiHidden="1" w:unhideWhenUsed="1"/>
     <w:lsdException w:name="HTML Typewriter" w:semiHidden="1" w:unhideWhenUsed="1"/>
     <w:lsdException w:name="HTML Variable" w:semiHidden="1" w:unhideWhenUsed="1"/>
+    <w:lsdException w:name="Normal Table" w:semiHidden="1" w:unhideWhenUsed="1"/>
     <w:lsdException w:name="annotation subject" w:semiHidden="1" w:unhideWhenUsed="1"/>
     <w:lsdException w:name="No List" w:semiHidden="1" w:unhideWhenUsed="1"/>
     <w:lsdException w:name="Outline List 1" w:semiHidden="1" w:unhideWhenUsed="1"/>
@@ -1701,8 +2069,10 @@
     <w:lsdException w:name="Table Subtle 2" w:semiHidden="1" w:unhideWhenUsed="1"/>
     <w:lsdException w:name="Table Web 1" w:semiHidden="1" w:unhideWhenUsed="1"/>
     <w:lsdException w:name="Table Web 2" w:semiHidden="1" w:unhideWhenUsed="1"/>
+    <w:lsdException w:name="Table Web 3" w:semiHidden="1" w:unhideWhenUsed="1"/>
     <w:lsdException w:name="Balloon Text" w:semiHidden="1" w:unhideWhenUsed="1"/>
     <w:lsdException w:name="Table Grid" w:uiPriority="39"/>
+    <w:lsdException w:name="Table Theme" w:semiHidden="1" w:unhideWhenUsed="1"/>
     <w:lsdException w:name="Placeholder Text" w:semiHidden="1"/>
     <w:lsdException w:name="No Spacing" w:uiPriority="1" w:qFormat="1"/>
     <w:lsdException w:name="Light Shading" w:uiPriority="60"/>

</xml_diff>

<commit_message>
un po di doc, pulito il css e css stampa qualche cazzata
</commit_message>
<xml_diff>
--- a/docs/Relazione.docx
+++ b/docs/Relazione.docx
@@ -1071,10 +1071,22 @@
         <w:jc w:val="both"/>
         <w:rPr>
           <w:rFonts w:ascii="CMU Serif" w:hAnsi="CMU Serif" w:cs="CMU Serif"/>
-          <w:sz w:val="26"/>
-          <w:szCs w:val="26"/>
-        </w:rPr>
-      </w:pPr>
+          <w:b/>
+          <w:bCs/>
+          <w:sz w:val="26"/>
+          <w:szCs w:val="26"/>
+        </w:rPr>
+      </w:pPr>
+      <w:r>
+        <w:rPr>
+          <w:rFonts w:ascii="CMU Serif" w:hAnsi="CMU Serif" w:cs="CMU Serif"/>
+          <w:b/>
+          <w:bCs/>
+          <w:sz w:val="26"/>
+          <w:szCs w:val="26"/>
+        </w:rPr>
+        <w:t>PROGETTAZIONE</w:t>
+      </w:r>
     </w:p>
     <w:p>
       <w:pPr>
@@ -1207,6 +1219,14 @@
         </w:rPr>
         <w:t>.</w:t>
       </w:r>
+      <w:r>
+        <w:rPr>
+          <w:rFonts w:ascii="CMU Serif" w:hAnsi="CMU Serif" w:cs="CMU Serif"/>
+          <w:sz w:val="26"/>
+          <w:szCs w:val="26"/>
+        </w:rPr>
+        <w:t xml:space="preserve"> Localizzazione</w:t>
+      </w:r>
     </w:p>
     <w:p>
       <w:pPr>
@@ -1295,6 +1315,84 @@
           <w:szCs w:val="26"/>
         </w:rPr>
       </w:pPr>
+      <w:r>
+        <w:rPr>
+          <w:rFonts w:ascii="CMU Serif" w:hAnsi="CMU Serif" w:cs="CMU Serif"/>
+          <w:sz w:val="26"/>
+          <w:szCs w:val="26"/>
+        </w:rPr>
+        <w:t>Avendo una sola grande classe di utenza non abbiamo ritenuto necessaria l’implementazione di più siti web.</w:t>
+      </w:r>
+    </w:p>
+    <w:p>
+      <w:pPr>
+        <w:jc w:val="both"/>
+        <w:rPr>
+          <w:rFonts w:ascii="CMU Serif" w:hAnsi="CMU Serif" w:cs="CMU Serif"/>
+          <w:sz w:val="26"/>
+          <w:szCs w:val="26"/>
+        </w:rPr>
+      </w:pPr>
+      <w:r>
+        <w:rPr>
+          <w:rFonts w:ascii="CMU Serif" w:hAnsi="CMU Serif" w:cs="CMU Serif"/>
+          <w:sz w:val="26"/>
+          <w:szCs w:val="26"/>
+        </w:rPr>
+        <w:t>Essendo la prima versione del sito non si hanno dati sull’utenza da utilizzare per raffinare l’analisi dei requisiti.</w:t>
+      </w:r>
+    </w:p>
+    <w:p>
+      <w:pPr>
+        <w:jc w:val="both"/>
+        <w:rPr>
+          <w:rFonts w:ascii="CMU Serif" w:hAnsi="CMU Serif" w:cs="CMU Serif"/>
+          <w:b/>
+          <w:bCs/>
+          <w:sz w:val="26"/>
+          <w:szCs w:val="26"/>
+        </w:rPr>
+      </w:pPr>
+      <w:r>
+        <w:rPr>
+          <w:rFonts w:ascii="CMU Serif" w:hAnsi="CMU Serif" w:cs="CMU Serif"/>
+          <w:b/>
+          <w:bCs/>
+          <w:sz w:val="26"/>
+          <w:szCs w:val="26"/>
+        </w:rPr>
+        <w:t>ANALISI BASE INFORMATIVA</w:t>
+      </w:r>
+    </w:p>
+    <w:p>
+      <w:pPr>
+        <w:jc w:val="both"/>
+        <w:rPr>
+          <w:rFonts w:ascii="CMU Serif" w:hAnsi="CMU Serif" w:cs="CMU Serif"/>
+          <w:sz w:val="26"/>
+          <w:szCs w:val="26"/>
+        </w:rPr>
+      </w:pPr>
+      <w:r>
+        <w:rPr>
+          <w:rFonts w:ascii="CMU Serif" w:hAnsi="CMU Serif" w:cs="CMU Serif"/>
+          <w:sz w:val="26"/>
+          <w:szCs w:val="26"/>
+        </w:rPr>
+        <w:t>In base all’analisi dell’utenza il gruppo ha prodotto quasi interamente i contenuti presenti nel sito</w:t>
+      </w:r>
+    </w:p>
+    <w:p>
+      <w:pPr>
+        <w:jc w:val="both"/>
+        <w:rPr>
+          <w:rFonts w:ascii="CMU Serif" w:hAnsi="CMU Serif" w:cs="CMU Serif"/>
+          <w:b/>
+          <w:bCs/>
+          <w:sz w:val="26"/>
+          <w:szCs w:val="26"/>
+        </w:rPr>
+      </w:pPr>
     </w:p>
     <w:p>
       <w:pPr>
@@ -1337,6 +1435,7 @@
           <w:sz w:val="26"/>
           <w:szCs w:val="26"/>
         </w:rPr>
+        <w:lastRenderedPageBreak/>
         <w:t>Attori</w:t>
       </w:r>
     </w:p>
@@ -1441,7 +1540,6 @@
           <w:sz w:val="26"/>
           <w:szCs w:val="26"/>
         </w:rPr>
-        <w:lastRenderedPageBreak/>
         <w:t xml:space="preserve">Utente autenticato: egli ha accesso a tutti i contenuti del sito e può pubblicare una fan art con descrizione nell’apposita pagina. Egli può visualizzare la sua pagina profilo contenente tutte le </w:t>
       </w:r>
       <w:proofErr w:type="spellStart"/>
@@ -1491,7 +1589,24 @@
           <w:sz w:val="26"/>
           <w:szCs w:val="26"/>
         </w:rPr>
-        <w:t>ha gli stessi permessi che possiede un utente autenticato con la possibilità di modificare o eliminare una qualsiasi fan art.</w:t>
+        <w:t xml:space="preserve">ha gli stessi permessi che </w:t>
+      </w:r>
+      <w:r>
+        <w:rPr>
+          <w:rFonts w:ascii="CMU Serif" w:hAnsi="CMU Serif" w:cs="CMU Serif"/>
+          <w:sz w:val="26"/>
+          <w:szCs w:val="26"/>
+          <w:u w:val="single"/>
+        </w:rPr>
+        <w:t>possiede</w:t>
+      </w:r>
+      <w:r>
+        <w:rPr>
+          <w:rFonts w:ascii="CMU Serif" w:hAnsi="CMU Serif" w:cs="CMU Serif"/>
+          <w:sz w:val="26"/>
+          <w:szCs w:val="26"/>
+        </w:rPr>
+        <w:t xml:space="preserve"> un utente autenticato con la possibilità di modificare o eliminare una qualsiasi fan art.</w:t>
       </w:r>
     </w:p>
     <w:p>
@@ -1535,6 +1650,142 @@
           <w:szCs w:val="26"/>
         </w:rPr>
       </w:pPr>
+      <w:r>
+        <w:rPr>
+          <w:rFonts w:ascii="CMU Serif" w:hAnsi="CMU Serif" w:cs="CMU Serif"/>
+          <w:sz w:val="26"/>
+          <w:szCs w:val="26"/>
+        </w:rPr>
+        <w:t xml:space="preserve">Il sito è composto principalmente </w:t>
+      </w:r>
+    </w:p>
+    <w:p>
+      <w:pPr>
+        <w:jc w:val="both"/>
+        <w:rPr>
+          <w:rFonts w:ascii="CMU Serif" w:hAnsi="CMU Serif" w:cs="CMU Serif"/>
+          <w:sz w:val="26"/>
+          <w:szCs w:val="26"/>
+        </w:rPr>
+      </w:pPr>
+    </w:p>
+    <w:p>
+      <w:pPr>
+        <w:jc w:val="both"/>
+        <w:rPr>
+          <w:rFonts w:ascii="CMU Serif" w:hAnsi="CMU Serif" w:cs="CMU Serif"/>
+          <w:sz w:val="26"/>
+          <w:szCs w:val="26"/>
+        </w:rPr>
+      </w:pPr>
+      <w:r>
+        <w:rPr>
+          <w:rFonts w:ascii="CMU Serif" w:hAnsi="CMU Serif" w:cs="CMU Serif"/>
+          <w:sz w:val="26"/>
+          <w:szCs w:val="26"/>
+        </w:rPr>
+        <w:t>Schema a tre pannelli</w:t>
+      </w:r>
+    </w:p>
+    <w:p>
+      <w:pPr>
+        <w:jc w:val="both"/>
+        <w:rPr>
+          <w:rFonts w:ascii="CMU Serif" w:hAnsi="CMU Serif" w:cs="CMU Serif"/>
+          <w:sz w:val="26"/>
+          <w:szCs w:val="26"/>
+        </w:rPr>
+      </w:pPr>
+      <w:r>
+        <w:rPr>
+          <w:rFonts w:ascii="CMU Serif" w:hAnsi="CMU Serif" w:cs="CMU Serif"/>
+          <w:sz w:val="26"/>
+          <w:szCs w:val="26"/>
+        </w:rPr>
+        <w:t>Significato del colore</w:t>
+      </w:r>
+    </w:p>
+    <w:p>
+      <w:pPr>
+        <w:jc w:val="both"/>
+        <w:rPr>
+          <w:rFonts w:ascii="CMU Serif" w:hAnsi="CMU Serif" w:cs="CMU Serif"/>
+          <w:sz w:val="26"/>
+          <w:szCs w:val="26"/>
+        </w:rPr>
+      </w:pPr>
+      <w:r>
+        <w:rPr>
+          <w:rFonts w:ascii="CMU Serif" w:hAnsi="CMU Serif" w:cs="CMU Serif"/>
+          <w:sz w:val="26"/>
+          <w:szCs w:val="26"/>
+        </w:rPr>
+        <w:t>Gerarchia</w:t>
+      </w:r>
+    </w:p>
+    <w:p>
+      <w:pPr>
+        <w:jc w:val="both"/>
+        <w:rPr>
+          <w:rFonts w:ascii="CMU Serif" w:hAnsi="CMU Serif" w:cs="CMU Serif"/>
+          <w:sz w:val="26"/>
+          <w:szCs w:val="26"/>
+        </w:rPr>
+      </w:pPr>
+      <w:r>
+        <w:rPr>
+          <w:rFonts w:ascii="CMU Serif" w:hAnsi="CMU Serif" w:cs="CMU Serif"/>
+          <w:sz w:val="26"/>
+          <w:szCs w:val="26"/>
+        </w:rPr>
+        <w:t>Layout fluido</w:t>
+      </w:r>
+    </w:p>
+    <w:p>
+      <w:pPr>
+        <w:jc w:val="both"/>
+        <w:rPr>
+          <w:rFonts w:ascii="CMU Serif" w:hAnsi="CMU Serif" w:cs="CMU Serif"/>
+          <w:sz w:val="26"/>
+          <w:szCs w:val="26"/>
+        </w:rPr>
+      </w:pPr>
+      <w:proofErr w:type="spellStart"/>
+      <w:r>
+        <w:rPr>
+          <w:rFonts w:ascii="CMU Serif" w:hAnsi="CMU Serif" w:cs="CMU Serif"/>
+          <w:sz w:val="26"/>
+          <w:szCs w:val="26"/>
+        </w:rPr>
+        <w:t>Emotional</w:t>
+      </w:r>
+      <w:proofErr w:type="spellEnd"/>
+      <w:r>
+        <w:rPr>
+          <w:rFonts w:ascii="CMU Serif" w:hAnsi="CMU Serif" w:cs="CMU Serif"/>
+          <w:sz w:val="26"/>
+          <w:szCs w:val="26"/>
+        </w:rPr>
+        <w:t xml:space="preserve"> design umanizzazione e personalità</w:t>
+      </w:r>
+    </w:p>
+    <w:p>
+      <w:pPr>
+        <w:jc w:val="both"/>
+        <w:rPr>
+          <w:rFonts w:ascii="CMU Serif" w:hAnsi="CMU Serif" w:cs="CMU Serif"/>
+          <w:sz w:val="26"/>
+          <w:szCs w:val="26"/>
+        </w:rPr>
+      </w:pPr>
+      <w:r>
+        <w:rPr>
+          <w:rFonts w:ascii="CMU Serif" w:hAnsi="CMU Serif" w:cs="CMU Serif"/>
+          <w:sz w:val="26"/>
+          <w:szCs w:val="26"/>
+        </w:rPr>
+        <w:t>mobile</w:t>
+      </w:r>
     </w:p>
     <w:sectPr>
       <w:pgSz w:w="11906" w:h="16838"/>

</xml_diff>

<commit_message>
fixato css e doc
</commit_message>
<xml_diff>
--- a/docs/Relazione.docx
+++ b/docs/Relazione.docx
@@ -1799,10 +1799,728 @@
         <w:jc w:val="both"/>
         <w:rPr>
           <w:rFonts w:ascii="CMU Serif" w:hAnsi="CMU Serif" w:cs="CMU Serif"/>
-          <w:sz w:val="26"/>
-          <w:szCs w:val="26"/>
-        </w:rPr>
-      </w:pPr>
+          <w:b/>
+          <w:bCs/>
+          <w:sz w:val="26"/>
+          <w:szCs w:val="26"/>
+        </w:rPr>
+      </w:pPr>
+      <w:r>
+        <w:rPr>
+          <w:rFonts w:ascii="CMU Serif" w:hAnsi="CMU Serif" w:cs="CMU Serif"/>
+          <w:b/>
+          <w:bCs/>
+          <w:sz w:val="26"/>
+          <w:szCs w:val="26"/>
+        </w:rPr>
+        <w:t xml:space="preserve">ACCESSIBILITA’ E USABILITA’ </w:t>
+      </w:r>
+    </w:p>
+    <w:p>
+      <w:pPr>
+        <w:jc w:val="both"/>
+        <w:rPr>
+          <w:rFonts w:ascii="Arial" w:hAnsi="Arial" w:cs="Arial"/>
+          <w:sz w:val="30"/>
+          <w:szCs w:val="30"/>
+          <w:shd w:val="clear" w:color="auto" w:fill="FFFFFF"/>
+        </w:rPr>
+      </w:pPr>
+      <w:r>
+        <w:rPr>
+          <w:rFonts w:ascii="CMU Serif" w:hAnsi="CMU Serif" w:cs="CMU Serif"/>
+          <w:sz w:val="26"/>
+          <w:szCs w:val="26"/>
+        </w:rPr>
+        <w:t xml:space="preserve">Il team di sviluppo ha ritenuto necessario creare un sito che sia accessibile a chiunque. Per farlo ha optato per uno stile grafico </w:t>
+      </w:r>
+      <w:proofErr w:type="spellStart"/>
+      <w:r>
+        <w:rPr>
+          <w:rFonts w:ascii="CMU Serif" w:hAnsi="CMU Serif" w:cs="CMU Serif"/>
+          <w:sz w:val="26"/>
+          <w:szCs w:val="26"/>
+        </w:rPr>
+        <w:t>minimal</w:t>
+      </w:r>
+      <w:proofErr w:type="spellEnd"/>
+      <w:r>
+        <w:rPr>
+          <w:rFonts w:ascii="CMU Serif" w:hAnsi="CMU Serif" w:cs="CMU Serif"/>
+          <w:sz w:val="26"/>
+          <w:szCs w:val="26"/>
+        </w:rPr>
+        <w:t xml:space="preserve"> e pulito che non solo aumenta l’accessibilità ma incrementa anche l’usabilità. Il team ha in primis implementato il sito tenendo a mente i principi chiave dell’accessibilità e successivamente ha utilizzato vari strumenti per confermare la validità degli accorgimenti presi. Di seguito vengono elencati i principali :</w:t>
+      </w:r>
+      <w:r>
+        <w:rPr>
+          <w:rFonts w:ascii="CMU Serif" w:hAnsi="CMU Serif" w:cs="CMU Serif"/>
+          <w:sz w:val="26"/>
+          <w:szCs w:val="26"/>
+        </w:rPr>
+        <w:t xml:space="preserve"> </w:t>
+      </w:r>
+      <w:r>
+        <w:rPr>
+          <w:rFonts w:ascii="Arial" w:hAnsi="Arial" w:cs="Arial"/>
+          <w:sz w:val="30"/>
+          <w:szCs w:val="30"/>
+          <w:shd w:val="clear" w:color="auto" w:fill="FFFFFF"/>
+        </w:rPr>
+        <w:t xml:space="preserve">grado AA minimo di </w:t>
+      </w:r>
+      <w:proofErr w:type="spellStart"/>
+      <w:r>
+        <w:rPr>
+          <w:rFonts w:ascii="Arial" w:hAnsi="Arial" w:cs="Arial"/>
+          <w:sz w:val="30"/>
+          <w:szCs w:val="30"/>
+          <w:shd w:val="clear" w:color="auto" w:fill="FFFFFF"/>
+        </w:rPr>
+        <w:t>accessibilit`a</w:t>
+      </w:r>
+      <w:proofErr w:type="spellEnd"/>
+      <w:r>
+        <w:rPr>
+          <w:rFonts w:ascii="Arial" w:hAnsi="Arial" w:cs="Arial"/>
+          <w:sz w:val="30"/>
+          <w:szCs w:val="30"/>
+          <w:shd w:val="clear" w:color="auto" w:fill="FFFFFF"/>
+        </w:rPr>
+        <w:t>.</w:t>
+      </w:r>
+    </w:p>
+    <w:p>
+      <w:pPr>
+        <w:jc w:val="both"/>
+        <w:rPr>
+          <w:rFonts w:ascii="CMU Serif" w:hAnsi="CMU Serif" w:cs="CMU Serif"/>
+          <w:sz w:val="26"/>
+          <w:szCs w:val="26"/>
+        </w:rPr>
+      </w:pPr>
+      <w:r>
+        <w:rPr>
+          <w:rFonts w:ascii="Arial" w:hAnsi="Arial" w:cs="Arial"/>
+          <w:sz w:val="30"/>
+          <w:szCs w:val="30"/>
+          <w:shd w:val="clear" w:color="auto" w:fill="FFFFFF"/>
+        </w:rPr>
+        <w:t>PURO</w:t>
+      </w:r>
+    </w:p>
+    <w:p>
+      <w:pPr>
+        <w:pStyle w:val="Paragrafoelenco"/>
+        <w:numPr>
+          <w:ilvl w:val="0"/>
+          <w:numId w:val="4"/>
+        </w:numPr>
+        <w:jc w:val="both"/>
+        <w:rPr>
+          <w:rFonts w:ascii="CMU Serif" w:hAnsi="CMU Serif" w:cs="CMU Serif"/>
+          <w:sz w:val="26"/>
+          <w:szCs w:val="26"/>
+        </w:rPr>
+      </w:pPr>
+      <w:r>
+        <w:rPr>
+          <w:rFonts w:ascii="CMU Serif" w:hAnsi="CMU Serif" w:cs="CMU Serif"/>
+          <w:sz w:val="26"/>
+          <w:szCs w:val="26"/>
+        </w:rPr>
+        <w:t>Colori:</w:t>
+      </w:r>
+      <w:r>
+        <w:rPr>
+          <w:rFonts w:ascii="CMU Serif" w:hAnsi="CMU Serif" w:cs="CMU Serif"/>
+          <w:sz w:val="26"/>
+          <w:szCs w:val="26"/>
+        </w:rPr>
+        <w:t xml:space="preserve"> anche in b e n </w:t>
+      </w:r>
+    </w:p>
+    <w:p>
+      <w:pPr>
+        <w:pStyle w:val="Paragrafoelenco"/>
+        <w:numPr>
+          <w:ilvl w:val="0"/>
+          <w:numId w:val="4"/>
+        </w:numPr>
+        <w:jc w:val="both"/>
+        <w:rPr>
+          <w:rFonts w:ascii="CMU Serif" w:hAnsi="CMU Serif" w:cs="CMU Serif"/>
+          <w:sz w:val="26"/>
+          <w:szCs w:val="26"/>
+        </w:rPr>
+      </w:pPr>
+      <w:r>
+        <w:rPr>
+          <w:rFonts w:ascii="CMU Serif" w:hAnsi="CMU Serif" w:cs="CMU Serif"/>
+          <w:sz w:val="26"/>
+          <w:szCs w:val="26"/>
+        </w:rPr>
+        <w:t>Immagini:</w:t>
+      </w:r>
+      <w:r>
+        <w:rPr>
+          <w:rFonts w:ascii="CMU Serif" w:hAnsi="CMU Serif" w:cs="CMU Serif"/>
+          <w:sz w:val="26"/>
+          <w:szCs w:val="26"/>
+        </w:rPr>
+        <w:t xml:space="preserve"> alt</w:t>
+      </w:r>
+    </w:p>
+    <w:p>
+      <w:pPr>
+        <w:pStyle w:val="Paragrafoelenco"/>
+        <w:numPr>
+          <w:ilvl w:val="0"/>
+          <w:numId w:val="4"/>
+        </w:numPr>
+        <w:jc w:val="both"/>
+        <w:rPr>
+          <w:rFonts w:ascii="CMU Serif" w:hAnsi="CMU Serif" w:cs="CMU Serif"/>
+          <w:sz w:val="26"/>
+          <w:szCs w:val="26"/>
+        </w:rPr>
+      </w:pPr>
+      <w:r>
+        <w:rPr>
+          <w:rFonts w:ascii="CMU Serif" w:hAnsi="CMU Serif" w:cs="CMU Serif"/>
+          <w:sz w:val="26"/>
+          <w:szCs w:val="26"/>
+        </w:rPr>
+        <w:t>Immagine di sfondo</w:t>
+      </w:r>
+    </w:p>
+    <w:p>
+      <w:pPr>
+        <w:pStyle w:val="Paragrafoelenco"/>
+        <w:numPr>
+          <w:ilvl w:val="0"/>
+          <w:numId w:val="4"/>
+        </w:numPr>
+        <w:jc w:val="both"/>
+        <w:rPr>
+          <w:rFonts w:ascii="CMU Serif" w:hAnsi="CMU Serif" w:cs="CMU Serif"/>
+          <w:sz w:val="26"/>
+          <w:szCs w:val="26"/>
+        </w:rPr>
+      </w:pPr>
+      <w:r>
+        <w:rPr>
+          <w:rFonts w:ascii="CMU Serif" w:hAnsi="CMU Serif" w:cs="CMU Serif"/>
+          <w:sz w:val="26"/>
+          <w:szCs w:val="26"/>
+        </w:rPr>
+        <w:t>Browser e mobile</w:t>
+      </w:r>
+    </w:p>
+    <w:p>
+      <w:pPr>
+        <w:pStyle w:val="Paragrafoelenco"/>
+        <w:numPr>
+          <w:ilvl w:val="0"/>
+          <w:numId w:val="4"/>
+        </w:numPr>
+        <w:jc w:val="both"/>
+        <w:rPr>
+          <w:rFonts w:ascii="CMU Serif" w:hAnsi="CMU Serif" w:cs="CMU Serif"/>
+          <w:sz w:val="26"/>
+          <w:szCs w:val="26"/>
+        </w:rPr>
+      </w:pPr>
+      <w:proofErr w:type="spellStart"/>
+      <w:r>
+        <w:rPr>
+          <w:rFonts w:ascii="CMU Serif" w:hAnsi="CMU Serif" w:cs="CMU Serif"/>
+          <w:sz w:val="26"/>
+          <w:szCs w:val="26"/>
+        </w:rPr>
+        <w:t>Breadcrumbs</w:t>
+      </w:r>
+      <w:proofErr w:type="spellEnd"/>
+    </w:p>
+    <w:p>
+      <w:pPr>
+        <w:pStyle w:val="Paragrafoelenco"/>
+        <w:numPr>
+          <w:ilvl w:val="0"/>
+          <w:numId w:val="4"/>
+        </w:numPr>
+        <w:jc w:val="both"/>
+        <w:rPr>
+          <w:rFonts w:ascii="CMU Serif" w:hAnsi="CMU Serif" w:cs="CMU Serif"/>
+          <w:sz w:val="26"/>
+          <w:szCs w:val="26"/>
+        </w:rPr>
+      </w:pPr>
+      <w:r>
+        <w:rPr>
+          <w:rFonts w:ascii="CMU Serif" w:hAnsi="CMU Serif" w:cs="CMU Serif"/>
+          <w:sz w:val="26"/>
+          <w:szCs w:val="26"/>
+        </w:rPr>
+        <w:t>menu</w:t>
+      </w:r>
+    </w:p>
+    <w:p>
+      <w:pPr>
+        <w:pStyle w:val="Paragrafoelenco"/>
+        <w:numPr>
+          <w:ilvl w:val="0"/>
+          <w:numId w:val="4"/>
+        </w:numPr>
+        <w:jc w:val="both"/>
+        <w:rPr>
+          <w:rFonts w:ascii="CMU Serif" w:hAnsi="CMU Serif" w:cs="CMU Serif"/>
+          <w:sz w:val="26"/>
+          <w:szCs w:val="26"/>
+        </w:rPr>
+      </w:pPr>
+      <w:r>
+        <w:rPr>
+          <w:rFonts w:ascii="CMU Serif" w:hAnsi="CMU Serif" w:cs="CMU Serif"/>
+          <w:sz w:val="26"/>
+          <w:szCs w:val="26"/>
+        </w:rPr>
+        <w:t>Test persona esterna</w:t>
+      </w:r>
+    </w:p>
+    <w:p>
+      <w:pPr>
+        <w:pStyle w:val="Paragrafoelenco"/>
+        <w:numPr>
+          <w:ilvl w:val="0"/>
+          <w:numId w:val="4"/>
+        </w:numPr>
+        <w:jc w:val="both"/>
+        <w:rPr>
+          <w:rFonts w:ascii="CMU Serif" w:hAnsi="CMU Serif" w:cs="CMU Serif"/>
+          <w:sz w:val="26"/>
+          <w:szCs w:val="26"/>
+        </w:rPr>
+      </w:pPr>
+      <w:r>
+        <w:rPr>
+          <w:rFonts w:ascii="CMU Serif" w:hAnsi="CMU Serif" w:cs="CMU Serif"/>
+          <w:sz w:val="26"/>
+          <w:szCs w:val="26"/>
+        </w:rPr>
+        <w:t>Usabilità generale</w:t>
+      </w:r>
+    </w:p>
+    <w:p>
+      <w:pPr>
+        <w:pStyle w:val="Paragrafoelenco"/>
+        <w:numPr>
+          <w:ilvl w:val="0"/>
+          <w:numId w:val="4"/>
+        </w:numPr>
+        <w:jc w:val="both"/>
+        <w:rPr>
+          <w:rFonts w:ascii="CMU Serif" w:hAnsi="CMU Serif" w:cs="CMU Serif"/>
+          <w:sz w:val="26"/>
+          <w:szCs w:val="26"/>
+        </w:rPr>
+      </w:pPr>
+      <w:r>
+        <w:rPr>
+          <w:rFonts w:ascii="CMU Serif" w:hAnsi="CMU Serif" w:cs="CMU Serif"/>
+          <w:sz w:val="26"/>
+          <w:szCs w:val="26"/>
+        </w:rPr>
+        <w:t xml:space="preserve">Validazione </w:t>
+      </w:r>
+    </w:p>
+    <w:p>
+      <w:pPr>
+        <w:pStyle w:val="Paragrafoelenco"/>
+        <w:numPr>
+          <w:ilvl w:val="0"/>
+          <w:numId w:val="4"/>
+        </w:numPr>
+        <w:jc w:val="both"/>
+        <w:rPr>
+          <w:rFonts w:ascii="CMU Serif" w:hAnsi="CMU Serif" w:cs="CMU Serif"/>
+          <w:sz w:val="26"/>
+          <w:szCs w:val="26"/>
+        </w:rPr>
+      </w:pPr>
+      <w:r>
+        <w:rPr>
+          <w:rFonts w:ascii="Arial" w:hAnsi="Arial" w:cs="Arial"/>
+          <w:sz w:val="30"/>
+          <w:szCs w:val="30"/>
+          <w:shd w:val="clear" w:color="auto" w:fill="FFFFFF"/>
+        </w:rPr>
+        <w:t xml:space="preserve">navigazione </w:t>
+      </w:r>
+      <w:proofErr w:type="spellStart"/>
+      <w:r>
+        <w:rPr>
+          <w:rFonts w:ascii="Arial" w:hAnsi="Arial" w:cs="Arial"/>
+          <w:sz w:val="30"/>
+          <w:szCs w:val="30"/>
+          <w:shd w:val="clear" w:color="auto" w:fill="FFFFFF"/>
+        </w:rPr>
+        <w:t>conpersone</w:t>
+      </w:r>
+      <w:proofErr w:type="spellEnd"/>
+      <w:r>
+        <w:rPr>
+          <w:rFonts w:ascii="Arial" w:hAnsi="Arial" w:cs="Arial"/>
+          <w:sz w:val="30"/>
+          <w:szCs w:val="30"/>
+          <w:shd w:val="clear" w:color="auto" w:fill="FFFFFF"/>
+        </w:rPr>
+        <w:t xml:space="preserve"> ipovedent</w:t>
+      </w:r>
+      <w:r>
+        <w:rPr>
+          <w:rFonts w:ascii="Arial" w:hAnsi="Arial" w:cs="Arial"/>
+          <w:sz w:val="30"/>
+          <w:szCs w:val="30"/>
+          <w:shd w:val="clear" w:color="auto" w:fill="FFFFFF"/>
+        </w:rPr>
+        <w:t>i</w:t>
+      </w:r>
+    </w:p>
+    <w:p>
+      <w:pPr>
+        <w:pStyle w:val="Paragrafoelenco"/>
+        <w:numPr>
+          <w:ilvl w:val="0"/>
+          <w:numId w:val="4"/>
+        </w:numPr>
+        <w:jc w:val="both"/>
+        <w:rPr>
+          <w:rFonts w:ascii="CMU Serif" w:hAnsi="CMU Serif" w:cs="CMU Serif"/>
+          <w:sz w:val="26"/>
+          <w:szCs w:val="26"/>
+        </w:rPr>
+      </w:pPr>
+      <w:r>
+        <w:rPr>
+          <w:rFonts w:ascii="Arial" w:hAnsi="Arial" w:cs="Arial"/>
+          <w:sz w:val="30"/>
+          <w:szCs w:val="30"/>
+          <w:shd w:val="clear" w:color="auto" w:fill="FFFFFF"/>
+        </w:rPr>
+        <w:t>Torna  Su:</w:t>
+      </w:r>
+    </w:p>
+    <w:p>
+      <w:pPr>
+        <w:pStyle w:val="Paragrafoelenco"/>
+        <w:numPr>
+          <w:ilvl w:val="0"/>
+          <w:numId w:val="4"/>
+        </w:numPr>
+        <w:jc w:val="both"/>
+        <w:rPr>
+          <w:rFonts w:ascii="CMU Serif" w:hAnsi="CMU Serif" w:cs="CMU Serif"/>
+          <w:sz w:val="26"/>
+          <w:szCs w:val="26"/>
+        </w:rPr>
+      </w:pPr>
+      <w:proofErr w:type="spellStart"/>
+      <w:r>
+        <w:rPr>
+          <w:rFonts w:ascii="Arial" w:hAnsi="Arial" w:cs="Arial"/>
+          <w:sz w:val="30"/>
+          <w:szCs w:val="30"/>
+          <w:shd w:val="clear" w:color="auto" w:fill="FFFFFF"/>
+        </w:rPr>
+        <w:t>Val</w:t>
+      </w:r>
+      <w:proofErr w:type="spellEnd"/>
+      <w:r>
+        <w:rPr>
+          <w:rFonts w:ascii="Arial" w:hAnsi="Arial" w:cs="Arial"/>
+          <w:sz w:val="30"/>
+          <w:szCs w:val="30"/>
+          <w:shd w:val="clear" w:color="auto" w:fill="FFFFFF"/>
+        </w:rPr>
+        <w:t xml:space="preserve"> al contenuto</w:t>
+      </w:r>
+    </w:p>
+    <w:p>
+      <w:pPr>
+        <w:pStyle w:val="Paragrafoelenco"/>
+        <w:numPr>
+          <w:ilvl w:val="0"/>
+          <w:numId w:val="4"/>
+        </w:numPr>
+        <w:jc w:val="both"/>
+        <w:rPr>
+          <w:rFonts w:ascii="CMU Serif" w:hAnsi="CMU Serif" w:cs="CMU Serif"/>
+          <w:sz w:val="26"/>
+          <w:szCs w:val="26"/>
+        </w:rPr>
+      </w:pPr>
+      <w:proofErr w:type="spellStart"/>
+      <w:r>
+        <w:rPr>
+          <w:rFonts w:ascii="Arial" w:hAnsi="Arial" w:cs="Arial"/>
+          <w:sz w:val="30"/>
+          <w:szCs w:val="30"/>
+          <w:shd w:val="clear" w:color="auto" w:fill="FFFFFF"/>
+        </w:rPr>
+        <w:t>Tabindex</w:t>
+      </w:r>
+      <w:proofErr w:type="spellEnd"/>
+      <w:r>
+        <w:rPr>
+          <w:rFonts w:ascii="Arial" w:hAnsi="Arial" w:cs="Arial"/>
+          <w:sz w:val="30"/>
+          <w:szCs w:val="30"/>
+          <w:shd w:val="clear" w:color="auto" w:fill="FFFFFF"/>
+        </w:rPr>
+        <w:t xml:space="preserve"> e </w:t>
+      </w:r>
+      <w:proofErr w:type="spellStart"/>
+      <w:r>
+        <w:rPr>
+          <w:rFonts w:ascii="Arial" w:hAnsi="Arial" w:cs="Arial"/>
+          <w:sz w:val="30"/>
+          <w:szCs w:val="30"/>
+          <w:shd w:val="clear" w:color="auto" w:fill="FFFFFF"/>
+        </w:rPr>
+        <w:t>accesskey</w:t>
+      </w:r>
+      <w:proofErr w:type="spellEnd"/>
+      <w:r>
+        <w:rPr>
+          <w:rFonts w:ascii="Arial" w:hAnsi="Arial" w:cs="Arial"/>
+          <w:sz w:val="30"/>
+          <w:szCs w:val="30"/>
+          <w:shd w:val="clear" w:color="auto" w:fill="FFFFFF"/>
+        </w:rPr>
+        <w:t xml:space="preserve"> </w:t>
+      </w:r>
+    </w:p>
+    <w:p>
+      <w:pPr>
+        <w:pStyle w:val="Paragrafoelenco"/>
+        <w:numPr>
+          <w:ilvl w:val="0"/>
+          <w:numId w:val="4"/>
+        </w:numPr>
+        <w:jc w:val="both"/>
+        <w:rPr>
+          <w:rFonts w:ascii="CMU Serif" w:hAnsi="CMU Serif" w:cs="CMU Serif"/>
+          <w:sz w:val="26"/>
+          <w:szCs w:val="26"/>
+        </w:rPr>
+      </w:pPr>
+      <w:proofErr w:type="spellStart"/>
+      <w:r>
+        <w:rPr>
+          <w:rFonts w:ascii="Arial" w:hAnsi="Arial" w:cs="Arial"/>
+          <w:sz w:val="30"/>
+          <w:szCs w:val="30"/>
+          <w:shd w:val="clear" w:color="auto" w:fill="FFFFFF"/>
+        </w:rPr>
+        <w:t>xml:lang</w:t>
+      </w:r>
+      <w:proofErr w:type="spellEnd"/>
+      <w:r>
+        <w:rPr>
+          <w:rFonts w:ascii="Arial" w:hAnsi="Arial" w:cs="Arial"/>
+          <w:sz w:val="30"/>
+          <w:szCs w:val="30"/>
+          <w:shd w:val="clear" w:color="auto" w:fill="FFFFFF"/>
+        </w:rPr>
+        <w:t xml:space="preserve"> e </w:t>
+      </w:r>
+      <w:proofErr w:type="spellStart"/>
+      <w:r>
+        <w:rPr>
+          <w:rFonts w:ascii="Arial" w:hAnsi="Arial" w:cs="Arial"/>
+          <w:sz w:val="30"/>
+          <w:szCs w:val="30"/>
+          <w:shd w:val="clear" w:color="auto" w:fill="FFFFFF"/>
+        </w:rPr>
+        <w:t>lang</w:t>
+      </w:r>
+      <w:proofErr w:type="spellEnd"/>
+    </w:p>
+    <w:p>
+      <w:pPr>
+        <w:pStyle w:val="Paragrafoelenco"/>
+        <w:numPr>
+          <w:ilvl w:val="0"/>
+          <w:numId w:val="4"/>
+        </w:numPr>
+        <w:jc w:val="both"/>
+        <w:rPr>
+          <w:rFonts w:ascii="CMU Serif" w:hAnsi="CMU Serif" w:cs="CMU Serif"/>
+          <w:sz w:val="26"/>
+          <w:szCs w:val="26"/>
+        </w:rPr>
+      </w:pPr>
+      <w:r>
+        <w:rPr>
+          <w:rFonts w:ascii="Arial" w:hAnsi="Arial" w:cs="Arial"/>
+          <w:sz w:val="30"/>
+          <w:szCs w:val="30"/>
+          <w:shd w:val="clear" w:color="auto" w:fill="FFFFFF"/>
+        </w:rPr>
+        <w:t>Link circolari</w:t>
+      </w:r>
+    </w:p>
+    <w:p>
+      <w:pPr>
+        <w:pStyle w:val="Paragrafoelenco"/>
+        <w:numPr>
+          <w:ilvl w:val="0"/>
+          <w:numId w:val="4"/>
+        </w:numPr>
+        <w:jc w:val="both"/>
+        <w:rPr>
+          <w:rFonts w:ascii="CMU Serif" w:hAnsi="CMU Serif" w:cs="CMU Serif"/>
+          <w:sz w:val="26"/>
+          <w:szCs w:val="26"/>
+        </w:rPr>
+      </w:pPr>
+      <w:r>
+        <w:rPr>
+          <w:rFonts w:ascii="Arial" w:hAnsi="Arial" w:cs="Arial"/>
+          <w:sz w:val="30"/>
+          <w:szCs w:val="30"/>
+          <w:shd w:val="clear" w:color="auto" w:fill="FFFFFF"/>
+        </w:rPr>
+        <w:t xml:space="preserve">Cookie </w:t>
+      </w:r>
+      <w:proofErr w:type="spellStart"/>
+      <w:r>
+        <w:rPr>
+          <w:rFonts w:ascii="Arial" w:hAnsi="Arial" w:cs="Arial"/>
+          <w:sz w:val="30"/>
+          <w:szCs w:val="30"/>
+          <w:shd w:val="clear" w:color="auto" w:fill="FFFFFF"/>
+        </w:rPr>
+        <w:t>consent</w:t>
+      </w:r>
+      <w:proofErr w:type="spellEnd"/>
+    </w:p>
+    <w:p>
+      <w:pPr>
+        <w:pStyle w:val="Paragrafoelenco"/>
+        <w:numPr>
+          <w:ilvl w:val="0"/>
+          <w:numId w:val="4"/>
+        </w:numPr>
+        <w:jc w:val="both"/>
+        <w:rPr>
+          <w:rFonts w:ascii="CMU Serif" w:hAnsi="CMU Serif" w:cs="CMU Serif"/>
+          <w:sz w:val="26"/>
+          <w:szCs w:val="26"/>
+        </w:rPr>
+      </w:pPr>
+      <w:r>
+        <w:rPr>
+          <w:rFonts w:ascii="Arial" w:hAnsi="Arial" w:cs="Arial"/>
+          <w:sz w:val="30"/>
+          <w:szCs w:val="30"/>
+          <w:shd w:val="clear" w:color="auto" w:fill="FFFFFF"/>
+        </w:rPr>
+        <w:t>Pulsanti grandi</w:t>
+      </w:r>
+    </w:p>
+    <w:p>
+      <w:pPr>
+        <w:pStyle w:val="Paragrafoelenco"/>
+        <w:numPr>
+          <w:ilvl w:val="0"/>
+          <w:numId w:val="4"/>
+        </w:numPr>
+        <w:jc w:val="both"/>
+        <w:rPr>
+          <w:rFonts w:ascii="CMU Serif" w:hAnsi="CMU Serif" w:cs="CMU Serif"/>
+          <w:sz w:val="26"/>
+          <w:szCs w:val="26"/>
+        </w:rPr>
+      </w:pPr>
+      <w:r>
+        <w:rPr>
+          <w:rFonts w:ascii="Arial" w:hAnsi="Arial" w:cs="Arial"/>
+          <w:sz w:val="30"/>
+          <w:szCs w:val="30"/>
+          <w:shd w:val="clear" w:color="auto" w:fill="FFFFFF"/>
+        </w:rPr>
+        <w:t>No elementi mobili</w:t>
+      </w:r>
+    </w:p>
+    <w:p>
+      <w:pPr>
+        <w:pStyle w:val="Paragrafoelenco"/>
+        <w:numPr>
+          <w:ilvl w:val="0"/>
+          <w:numId w:val="4"/>
+        </w:numPr>
+        <w:jc w:val="both"/>
+        <w:rPr>
+          <w:rFonts w:ascii="CMU Serif" w:hAnsi="CMU Serif" w:cs="CMU Serif"/>
+          <w:sz w:val="26"/>
+          <w:szCs w:val="26"/>
+        </w:rPr>
+      </w:pPr>
+      <w:r>
+        <w:rPr>
+          <w:rFonts w:ascii="Arial" w:hAnsi="Arial" w:cs="Arial"/>
+          <w:sz w:val="30"/>
+          <w:szCs w:val="30"/>
+          <w:shd w:val="clear" w:color="auto" w:fill="FFFFFF"/>
+        </w:rPr>
+        <w:t>Testo: esposizione per punti, paragrafi corti e interlinea amplio, testo statico, font facilmente leggibile</w:t>
+      </w:r>
+    </w:p>
+    <w:p>
+      <w:pPr>
+        <w:pStyle w:val="Paragrafoelenco"/>
+        <w:numPr>
+          <w:ilvl w:val="0"/>
+          <w:numId w:val="4"/>
+        </w:numPr>
+        <w:jc w:val="both"/>
+        <w:rPr>
+          <w:rFonts w:ascii="CMU Serif" w:hAnsi="CMU Serif" w:cs="CMU Serif"/>
+          <w:sz w:val="26"/>
+          <w:szCs w:val="26"/>
+        </w:rPr>
+      </w:pPr>
+      <w:r>
+        <w:rPr>
+          <w:rFonts w:ascii="Arial" w:hAnsi="Arial" w:cs="Arial"/>
+          <w:sz w:val="30"/>
+          <w:szCs w:val="30"/>
+          <w:shd w:val="clear" w:color="auto" w:fill="FFFFFF"/>
+        </w:rPr>
+        <w:t xml:space="preserve">Link: </w:t>
+      </w:r>
+      <w:proofErr w:type="spellStart"/>
+      <w:r>
+        <w:rPr>
+          <w:rFonts w:ascii="Arial" w:hAnsi="Arial" w:cs="Arial"/>
+          <w:sz w:val="30"/>
+          <w:szCs w:val="30"/>
+          <w:shd w:val="clear" w:color="auto" w:fill="FFFFFF"/>
+        </w:rPr>
+        <w:t>vistitati</w:t>
+      </w:r>
+      <w:proofErr w:type="spellEnd"/>
+      <w:r>
+        <w:rPr>
+          <w:rFonts w:ascii="Arial" w:hAnsi="Arial" w:cs="Arial"/>
+          <w:sz w:val="30"/>
+          <w:szCs w:val="30"/>
+          <w:shd w:val="clear" w:color="auto" w:fill="FFFFFF"/>
+        </w:rPr>
+        <w:t xml:space="preserve"> e non, facilmente riconoscibili  </w:t>
+      </w:r>
     </w:p>
     <w:sectPr>
       <w:pgSz w:w="11906" w:h="16838"/>
@@ -1817,6 +2535,119 @@
 <file path=word/numbering.xml><?xml version="1.0" encoding="utf-8"?>
 <w:numbering xmlns:wpc="http://schemas.microsoft.com/office/word/2010/wordprocessingCanvas" xmlns:cx="http://schemas.microsoft.com/office/drawing/2014/chartex" xmlns:cx1="http://schemas.microsoft.com/office/drawing/2015/9/8/chartex" xmlns:cx2="http://schemas.microsoft.com/office/drawing/2015/10/21/chartex" xmlns:cx3="http://schemas.microsoft.com/office/drawing/2016/5/9/chartex" xmlns:cx4="http://schemas.microsoft.com/office/drawing/2016/5/10/chartex" xmlns:cx5="http://schemas.microsoft.com/office/drawing/2016/5/11/chartex" xmlns:cx6="http://schemas.microsoft.com/office/drawing/2016/5/12/chartex" xmlns:cx7="http://schemas.microsoft.com/office/drawing/2016/5/13/chartex" xmlns:cx8="http://schemas.microsoft.com/office/drawing/2016/5/14/chartex" xmlns:mc="http://schemas.openxmlformats.org/markup-compatibility/2006" xmlns:aink="http://schemas.microsoft.com/office/drawing/2016/ink" xmlns:am3d="http://schemas.microsoft.com/office/drawing/2017/model3d" xmlns:o="urn:schemas-microsoft-com:office:office" xmlns:r="http://schemas.openxmlformats.org/officeDocument/2006/relationships" xmlns:m="http://schemas.openxmlformats.org/officeDocument/2006/math" xmlns:v="urn:schemas-microsoft-com:vml" xmlns:wp14="http://schemas.microsoft.com/office/word/2010/wordprocessingDrawing" xmlns:wp="http://schemas.openxmlformats.org/drawingml/2006/wordprocessingDrawing" xmlns:w10="urn:schemas-microsoft-com:office:word" xmlns:w="http://schemas.openxmlformats.org/wordprocessingml/2006/main" xmlns:w14="http://schemas.microsoft.com/office/word/2010/wordml" xmlns:w15="http://schemas.microsoft.com/office/word/2012/wordml" xmlns:w16cex="http://schemas.microsoft.com/office/word/2018/wordml/cex" xmlns:w16cid="http://schemas.microsoft.com/office/word/2016/wordml/cid" xmlns:w16="http://schemas.microsoft.com/office/word/2018/wordml" xmlns:w16se="http://schemas.microsoft.com/office/word/2015/wordml/symex" xmlns:wpg="http://schemas.microsoft.com/office/word/2010/wordprocessingGroup" xmlns:wpi="http://schemas.microsoft.com/office/word/2010/wordprocessingInk" xmlns:wne="http://schemas.microsoft.com/office/word/2006/wordml" xmlns:wps="http://schemas.microsoft.com/office/word/2010/wordprocessingShape" mc:Ignorable="w14 w15 w16se w16cid w16 w16cex wp14">
   <w:abstractNum w:abstractNumId="0" w15:restartNumberingAfterBreak="0">
+    <w:nsid w:val="1D882430"/>
+    <w:multiLevelType w:val="hybridMultilevel"/>
+    <w:tmpl w:val="218E9A26"/>
+    <w:lvl w:ilvl="0" w:tplc="04100001">
+      <w:start w:val="1"/>
+      <w:numFmt w:val="bullet"/>
+      <w:lvlText w:val=""/>
+      <w:lvlJc w:val="left"/>
+      <w:pPr>
+        <w:ind w:left="804" w:hanging="360"/>
+      </w:pPr>
+      <w:rPr>
+        <w:rFonts w:ascii="Symbol" w:hAnsi="Symbol" w:hint="default"/>
+      </w:rPr>
+    </w:lvl>
+    <w:lvl w:ilvl="1" w:tplc="04100003" w:tentative="1">
+      <w:start w:val="1"/>
+      <w:numFmt w:val="bullet"/>
+      <w:lvlText w:val="o"/>
+      <w:lvlJc w:val="left"/>
+      <w:pPr>
+        <w:ind w:left="1524" w:hanging="360"/>
+      </w:pPr>
+      <w:rPr>
+        <w:rFonts w:ascii="Courier New" w:hAnsi="Courier New" w:cs="Courier New" w:hint="default"/>
+      </w:rPr>
+    </w:lvl>
+    <w:lvl w:ilvl="2" w:tplc="04100005" w:tentative="1">
+      <w:start w:val="1"/>
+      <w:numFmt w:val="bullet"/>
+      <w:lvlText w:val=""/>
+      <w:lvlJc w:val="left"/>
+      <w:pPr>
+        <w:ind w:left="2244" w:hanging="360"/>
+      </w:pPr>
+      <w:rPr>
+        <w:rFonts w:ascii="Wingdings" w:hAnsi="Wingdings" w:hint="default"/>
+      </w:rPr>
+    </w:lvl>
+    <w:lvl w:ilvl="3" w:tplc="04100001" w:tentative="1">
+      <w:start w:val="1"/>
+      <w:numFmt w:val="bullet"/>
+      <w:lvlText w:val=""/>
+      <w:lvlJc w:val="left"/>
+      <w:pPr>
+        <w:ind w:left="2964" w:hanging="360"/>
+      </w:pPr>
+      <w:rPr>
+        <w:rFonts w:ascii="Symbol" w:hAnsi="Symbol" w:hint="default"/>
+      </w:rPr>
+    </w:lvl>
+    <w:lvl w:ilvl="4" w:tplc="04100003" w:tentative="1">
+      <w:start w:val="1"/>
+      <w:numFmt w:val="bullet"/>
+      <w:lvlText w:val="o"/>
+      <w:lvlJc w:val="left"/>
+      <w:pPr>
+        <w:ind w:left="3684" w:hanging="360"/>
+      </w:pPr>
+      <w:rPr>
+        <w:rFonts w:ascii="Courier New" w:hAnsi="Courier New" w:cs="Courier New" w:hint="default"/>
+      </w:rPr>
+    </w:lvl>
+    <w:lvl w:ilvl="5" w:tplc="04100005" w:tentative="1">
+      <w:start w:val="1"/>
+      <w:numFmt w:val="bullet"/>
+      <w:lvlText w:val=""/>
+      <w:lvlJc w:val="left"/>
+      <w:pPr>
+        <w:ind w:left="4404" w:hanging="360"/>
+      </w:pPr>
+      <w:rPr>
+        <w:rFonts w:ascii="Wingdings" w:hAnsi="Wingdings" w:hint="default"/>
+      </w:rPr>
+    </w:lvl>
+    <w:lvl w:ilvl="6" w:tplc="04100001" w:tentative="1">
+      <w:start w:val="1"/>
+      <w:numFmt w:val="bullet"/>
+      <w:lvlText w:val=""/>
+      <w:lvlJc w:val="left"/>
+      <w:pPr>
+        <w:ind w:left="5124" w:hanging="360"/>
+      </w:pPr>
+      <w:rPr>
+        <w:rFonts w:ascii="Symbol" w:hAnsi="Symbol" w:hint="default"/>
+      </w:rPr>
+    </w:lvl>
+    <w:lvl w:ilvl="7" w:tplc="04100003" w:tentative="1">
+      <w:start w:val="1"/>
+      <w:numFmt w:val="bullet"/>
+      <w:lvlText w:val="o"/>
+      <w:lvlJc w:val="left"/>
+      <w:pPr>
+        <w:ind w:left="5844" w:hanging="360"/>
+      </w:pPr>
+      <w:rPr>
+        <w:rFonts w:ascii="Courier New" w:hAnsi="Courier New" w:cs="Courier New" w:hint="default"/>
+      </w:rPr>
+    </w:lvl>
+    <w:lvl w:ilvl="8" w:tplc="04100005" w:tentative="1">
+      <w:start w:val="1"/>
+      <w:numFmt w:val="bullet"/>
+      <w:lvlText w:val=""/>
+      <w:lvlJc w:val="left"/>
+      <w:pPr>
+        <w:ind w:left="6564" w:hanging="360"/>
+      </w:pPr>
+      <w:rPr>
+        <w:rFonts w:ascii="Wingdings" w:hAnsi="Wingdings" w:hint="default"/>
+      </w:rPr>
+    </w:lvl>
+  </w:abstractNum>
+  <w:abstractNum w:abstractNumId="1" w15:restartNumberingAfterBreak="0">
     <w:nsid w:val="36BD32AA"/>
     <w:multiLevelType w:val="hybridMultilevel"/>
     <w:tmpl w:val="B964ABEC"/>
@@ -1929,7 +2760,7 @@
       </w:rPr>
     </w:lvl>
   </w:abstractNum>
-  <w:abstractNum w:abstractNumId="1" w15:restartNumberingAfterBreak="0">
+  <w:abstractNum w:abstractNumId="2" w15:restartNumberingAfterBreak="0">
     <w:nsid w:val="3DF80C95"/>
     <w:multiLevelType w:val="hybridMultilevel"/>
     <w:tmpl w:val="CB24B7C4"/>
@@ -2042,7 +2873,7 @@
       </w:rPr>
     </w:lvl>
   </w:abstractNum>
-  <w:abstractNum w:abstractNumId="2" w15:restartNumberingAfterBreak="0">
+  <w:abstractNum w:abstractNumId="3" w15:restartNumberingAfterBreak="0">
     <w:nsid w:val="663F4AC2"/>
     <w:multiLevelType w:val="hybridMultilevel"/>
     <w:tmpl w:val="7B725444"/>
@@ -2156,13 +2987,16 @@
     </w:lvl>
   </w:abstractNum>
   <w:num w:numId="1">
+    <w:abstractNumId w:val="2"/>
+  </w:num>
+  <w:num w:numId="2">
     <w:abstractNumId w:val="1"/>
   </w:num>
-  <w:num w:numId="2">
+  <w:num w:numId="3">
+    <w:abstractNumId w:val="3"/>
+  </w:num>
+  <w:num w:numId="4">
     <w:abstractNumId w:val="0"/>
-  </w:num>
-  <w:num w:numId="3">
-    <w:abstractNumId w:val="2"/>
   </w:num>
 </w:numbering>
 </file>

</xml_diff>

<commit_message>
progressi doc e css stampa sistemato
</commit_message>
<xml_diff>
--- a/docs/Relazione.docx
+++ b/docs/Relazione.docx
@@ -72,27 +72,17 @@
         <w:jc w:val="center"/>
         <w:rPr>
           <w:rFonts w:ascii="CMU Serif" w:hAnsi="CMU Serif" w:cs="CMU Serif"/>
+        </w:rPr>
+      </w:pPr>
+      <w:r>
+        <w:rPr>
+          <w:rFonts w:ascii="CMU Serif" w:hAnsi="CMU Serif" w:cs="CMU Serif"/>
           <w:b/>
           <w:bCs/>
           <w:color w:val="000000" w:themeColor="text1"/>
         </w:rPr>
-      </w:pPr>
-      <w:r>
-        <w:rPr>
-          <w:rFonts w:ascii="CMU Serif" w:hAnsi="CMU Serif" w:cs="CMU Serif"/>
-          <w:b/>
-          <w:bCs/>
-          <w:color w:val="000000" w:themeColor="text1"/>
-        </w:rPr>
         <w:t>Axolotl Society</w:t>
       </w:r>
-    </w:p>
-    <w:p>
-      <w:pPr>
-        <w:rPr>
-          <w:rFonts w:ascii="CMU Serif" w:hAnsi="CMU Serif" w:cs="CMU Serif"/>
-        </w:rPr>
-      </w:pPr>
     </w:p>
     <w:p>
       <w:pPr>
@@ -1051,38 +1041,98 @@
           <w:sz w:val="26"/>
           <w:szCs w:val="26"/>
         </w:rPr>
-        <w:t xml:space="preserve">i Personaggi famosi. Oltre a queste funzionalità statiche il team di sviluppo ha implementato una parte in cui il visitatore può avere un ruolo attivo all’interno del sito: le Fan art. Qui l’utente iscritto può condividere qualsiasi immagine raffigurante un axolotl. </w:t>
-      </w:r>
-    </w:p>
-    <w:p>
-      <w:pPr>
-        <w:jc w:val="both"/>
-        <w:rPr>
-          <w:rFonts w:ascii="CMU Serif" w:hAnsi="CMU Serif" w:cs="CMU Serif"/>
-          <w:sz w:val="26"/>
-          <w:szCs w:val="26"/>
-        </w:rPr>
-      </w:pPr>
-    </w:p>
-    <w:p>
-      <w:pPr>
-        <w:jc w:val="both"/>
-        <w:rPr>
-          <w:rFonts w:ascii="CMU Serif" w:hAnsi="CMU Serif" w:cs="CMU Serif"/>
-          <w:b/>
-          <w:bCs/>
-          <w:sz w:val="26"/>
-          <w:szCs w:val="26"/>
-        </w:rPr>
-      </w:pPr>
-      <w:r>
-        <w:rPr>
-          <w:rFonts w:ascii="CMU Serif" w:hAnsi="CMU Serif" w:cs="CMU Serif"/>
-          <w:b/>
-          <w:bCs/>
-          <w:sz w:val="26"/>
-          <w:szCs w:val="26"/>
-        </w:rPr>
+        <w:t>i Personaggi famosi. Oltre a quest</w:t>
+      </w:r>
+      <w:r>
+        <w:rPr>
+          <w:rFonts w:ascii="CMU Serif" w:hAnsi="CMU Serif" w:cs="CMU Serif"/>
+          <w:sz w:val="26"/>
+          <w:szCs w:val="26"/>
+        </w:rPr>
+        <w:t>e fonti informative il sito offre</w:t>
+      </w:r>
+      <w:r>
+        <w:rPr>
+          <w:rFonts w:ascii="CMU Serif" w:hAnsi="CMU Serif" w:cs="CMU Serif"/>
+          <w:sz w:val="26"/>
+          <w:szCs w:val="26"/>
+        </w:rPr>
+        <w:t xml:space="preserve"> una </w:t>
+      </w:r>
+      <w:r>
+        <w:rPr>
+          <w:rFonts w:ascii="CMU Serif" w:hAnsi="CMU Serif" w:cs="CMU Serif"/>
+          <w:sz w:val="26"/>
+          <w:szCs w:val="26"/>
+        </w:rPr>
+        <w:t>sezione</w:t>
+      </w:r>
+      <w:r>
+        <w:rPr>
+          <w:rFonts w:ascii="CMU Serif" w:hAnsi="CMU Serif" w:cs="CMU Serif"/>
+          <w:sz w:val="26"/>
+          <w:szCs w:val="26"/>
+        </w:rPr>
+        <w:t xml:space="preserve"> in cui il visitatore può avere un ruolo attivo all’interno del sito: le Fan art. Qui l’utente</w:t>
+      </w:r>
+      <w:r>
+        <w:rPr>
+          <w:rFonts w:ascii="CMU Serif" w:hAnsi="CMU Serif" w:cs="CMU Serif"/>
+          <w:sz w:val="26"/>
+          <w:szCs w:val="26"/>
+        </w:rPr>
+        <w:t>, dopo essersi</w:t>
+      </w:r>
+      <w:r>
+        <w:rPr>
+          <w:rFonts w:ascii="CMU Serif" w:hAnsi="CMU Serif" w:cs="CMU Serif"/>
+          <w:sz w:val="26"/>
+          <w:szCs w:val="26"/>
+        </w:rPr>
+        <w:t xml:space="preserve"> iscritto</w:t>
+      </w:r>
+      <w:r>
+        <w:rPr>
+          <w:rFonts w:ascii="CMU Serif" w:hAnsi="CMU Serif" w:cs="CMU Serif"/>
+          <w:sz w:val="26"/>
+          <w:szCs w:val="26"/>
+        </w:rPr>
+        <w:t>,</w:t>
+      </w:r>
+      <w:r>
+        <w:rPr>
+          <w:rFonts w:ascii="CMU Serif" w:hAnsi="CMU Serif" w:cs="CMU Serif"/>
+          <w:sz w:val="26"/>
+          <w:szCs w:val="26"/>
+        </w:rPr>
+        <w:t xml:space="preserve"> può condividere qualsiasi immagine raffigurante un axolotl. </w:t>
+      </w:r>
+    </w:p>
+    <w:p>
+      <w:pPr>
+        <w:rPr>
+          <w:rFonts w:ascii="CMU Serif" w:hAnsi="CMU Serif" w:cs="CMU Serif"/>
+          <w:sz w:val="26"/>
+          <w:szCs w:val="26"/>
+        </w:rPr>
+      </w:pPr>
+      <w:r>
+        <w:rPr>
+          <w:rFonts w:ascii="CMU Serif" w:hAnsi="CMU Serif" w:cs="CMU Serif"/>
+          <w:sz w:val="26"/>
+          <w:szCs w:val="26"/>
+        </w:rPr>
+        <w:br w:type="page"/>
+      </w:r>
+      <w:r>
+        <w:rPr>
+          <w:rFonts w:ascii="CMU Serif" w:hAnsi="CMU Serif" w:cs="CMU Serif"/>
+          <w:b/>
+          <w:bCs/>
+          <w:sz w:val="26"/>
+          <w:szCs w:val="26"/>
+        </w:rPr>
+        <w:lastRenderedPageBreak/>
         <w:t>PROGETTAZIONE</w:t>
       </w:r>
     </w:p>
@@ -1133,81 +1183,109 @@
           <w:sz w:val="26"/>
           <w:szCs w:val="26"/>
         </w:rPr>
-        <w:t>Il sit</w:t>
-      </w:r>
-      <w:r>
-        <w:rPr>
-          <w:rFonts w:ascii="CMU Serif" w:hAnsi="CMU Serif" w:cs="CMU Serif"/>
-          <w:sz w:val="26"/>
-          <w:szCs w:val="26"/>
-        </w:rPr>
-        <w:t xml:space="preserve">o </w:t>
-      </w:r>
-      <w:r>
-        <w:rPr>
-          <w:rFonts w:ascii="CMU Serif" w:hAnsi="CMU Serif" w:cs="CMU Serif"/>
-          <w:sz w:val="26"/>
-          <w:szCs w:val="26"/>
-        </w:rPr>
-        <w:t>essendo di carattere principalmente inf</w:t>
-      </w:r>
-      <w:r>
-        <w:rPr>
-          <w:rFonts w:ascii="CMU Serif" w:hAnsi="CMU Serif" w:cs="CMU Serif"/>
-          <w:sz w:val="26"/>
-          <w:szCs w:val="26"/>
-        </w:rPr>
-        <w:t>or</w:t>
-      </w:r>
-      <w:r>
-        <w:rPr>
-          <w:rFonts w:ascii="CMU Serif" w:hAnsi="CMU Serif" w:cs="CMU Serif"/>
-          <w:sz w:val="26"/>
-          <w:szCs w:val="26"/>
-        </w:rPr>
-        <w:t>mativo è stato creato cercando di includere più</w:t>
-      </w:r>
-      <w:r>
-        <w:rPr>
-          <w:rFonts w:ascii="CMU Serif" w:hAnsi="CMU Serif" w:cs="CMU Serif"/>
-          <w:sz w:val="26"/>
-          <w:szCs w:val="26"/>
-        </w:rPr>
-        <w:t xml:space="preserve"> categorie di utenti possibile. Il sito fornisce informazioni ed intrattenimento per qualsiasi fascia di età. Il sito non è dedicato ad un genere in particolare. Non è richiesta alcuna abilità da parte dell’utente se non quella di comune navigazione in un sito internet.</w:t>
-      </w:r>
-    </w:p>
-    <w:p>
-      <w:pPr>
-        <w:jc w:val="both"/>
-        <w:rPr>
-          <w:rFonts w:ascii="CMU Serif" w:hAnsi="CMU Serif" w:cs="CMU Serif"/>
-          <w:sz w:val="26"/>
-          <w:szCs w:val="26"/>
-        </w:rPr>
-      </w:pPr>
-      <w:r>
-        <w:rPr>
-          <w:rFonts w:ascii="CMU Serif" w:hAnsi="CMU Serif" w:cs="CMU Serif"/>
-          <w:sz w:val="26"/>
-          <w:szCs w:val="26"/>
-        </w:rPr>
-        <w:t>L’utente italiano</w:t>
-      </w:r>
-      <w:r>
-        <w:rPr>
-          <w:rFonts w:ascii="CMU Serif" w:hAnsi="CMU Serif" w:cs="CMU Serif"/>
-          <w:sz w:val="26"/>
-          <w:szCs w:val="26"/>
-        </w:rPr>
-        <w:t>, lettura da sinistra a destra</w:t>
-      </w:r>
-      <w:r>
-        <w:rPr>
-          <w:rFonts w:ascii="CMU Serif" w:hAnsi="CMU Serif" w:cs="CMU Serif"/>
-          <w:sz w:val="26"/>
-          <w:szCs w:val="26"/>
-        </w:rPr>
-        <w:t>, alfabeto</w:t>
+        <w:t>Il team di sviluppo ha ritenuto che il sito, essendo di carattere principalmente informativo, deve essere usufruibile da un grande bacino eterogeneo di utenti. Il sito per come è stato pensato riesce a comunicare con individui di tutte le età e di tutti i generi.</w:t>
+      </w:r>
+    </w:p>
+    <w:p>
+      <w:pPr>
+        <w:jc w:val="both"/>
+        <w:rPr>
+          <w:rFonts w:ascii="CMU Serif" w:hAnsi="CMU Serif" w:cs="CMU Serif"/>
+          <w:sz w:val="26"/>
+          <w:szCs w:val="26"/>
+        </w:rPr>
+      </w:pPr>
+      <w:r>
+        <w:rPr>
+          <w:rFonts w:ascii="CMU Serif" w:hAnsi="CMU Serif" w:cs="CMU Serif"/>
+          <w:sz w:val="26"/>
+          <w:szCs w:val="26"/>
+        </w:rPr>
+        <w:t>La lingua utilizzata è principalmente l’italiano con qualche termine inglese di comune utilizzo in ambito web (ad esempio “Fan Art”</w:t>
+      </w:r>
+      <w:r>
+        <w:rPr>
+          <w:rFonts w:ascii="CMU Serif" w:hAnsi="CMU Serif" w:cs="CMU Serif"/>
+          <w:sz w:val="26"/>
+          <w:szCs w:val="26"/>
+        </w:rPr>
+        <w:t xml:space="preserve">, “Home Page” e “Fun </w:t>
+      </w:r>
+      <w:proofErr w:type="spellStart"/>
+      <w:r>
+        <w:rPr>
+          <w:rFonts w:ascii="CMU Serif" w:hAnsi="CMU Serif" w:cs="CMU Serif"/>
+          <w:sz w:val="26"/>
+          <w:szCs w:val="26"/>
+        </w:rPr>
+        <w:t>Fact</w:t>
+      </w:r>
+      <w:proofErr w:type="spellEnd"/>
+      <w:r>
+        <w:rPr>
+          <w:rFonts w:ascii="CMU Serif" w:hAnsi="CMU Serif" w:cs="CMU Serif"/>
+          <w:sz w:val="26"/>
+          <w:szCs w:val="26"/>
+        </w:rPr>
+        <w:t>”).</w:t>
+      </w:r>
+    </w:p>
+    <w:p>
+      <w:pPr>
+        <w:jc w:val="both"/>
+        <w:rPr>
+          <w:rFonts w:ascii="CMU Serif" w:hAnsi="CMU Serif" w:cs="CMU Serif"/>
+          <w:sz w:val="26"/>
+          <w:szCs w:val="26"/>
+        </w:rPr>
+      </w:pPr>
+      <w:r>
+        <w:rPr>
+          <w:rFonts w:ascii="CMU Serif" w:hAnsi="CMU Serif" w:cs="CMU Serif"/>
+          <w:sz w:val="26"/>
+          <w:szCs w:val="26"/>
+        </w:rPr>
+        <w:t xml:space="preserve">Il sito, come verrà </w:t>
+      </w:r>
+      <w:r>
+        <w:rPr>
+          <w:rFonts w:ascii="CMU Serif" w:hAnsi="CMU Serif" w:cs="CMU Serif"/>
+          <w:sz w:val="26"/>
+          <w:szCs w:val="26"/>
+        </w:rPr>
+        <w:t>dettagliatamente</w:t>
+      </w:r>
+      <w:r>
+        <w:rPr>
+          <w:rFonts w:ascii="CMU Serif" w:hAnsi="CMU Serif" w:cs="CMU Serif"/>
+          <w:sz w:val="26"/>
+          <w:szCs w:val="26"/>
+        </w:rPr>
+        <w:t xml:space="preserve"> spiegato nella sezione 5, è </w:t>
+      </w:r>
+      <w:r>
+        <w:rPr>
+          <w:rFonts w:ascii="CMU Serif" w:hAnsi="CMU Serif" w:cs="CMU Serif"/>
+          <w:sz w:val="26"/>
+          <w:szCs w:val="26"/>
+        </w:rPr>
+        <w:t xml:space="preserve">stato progettato per renderlo </w:t>
+      </w:r>
+      <w:r>
+        <w:rPr>
+          <w:rFonts w:ascii="CMU Serif" w:hAnsi="CMU Serif" w:cs="CMU Serif"/>
+          <w:sz w:val="26"/>
+          <w:szCs w:val="26"/>
+        </w:rPr>
+        <w:t>usufruibile anche da utenti con disabilità</w:t>
+      </w:r>
+      <w:r>
+        <w:rPr>
+          <w:rFonts w:ascii="CMU Serif" w:hAnsi="CMU Serif" w:cs="CMU Serif"/>
+          <w:sz w:val="26"/>
+          <w:szCs w:val="26"/>
+        </w:rPr>
+        <w:t xml:space="preserve"> visive o motorie</w:t>
       </w:r>
       <w:r>
         <w:rPr>
@@ -1217,39 +1295,107 @@
         </w:rPr>
         <w:t>.</w:t>
       </w:r>
-      <w:r>
-        <w:rPr>
-          <w:rFonts w:ascii="CMU Serif" w:hAnsi="CMU Serif" w:cs="CMU Serif"/>
-          <w:sz w:val="26"/>
-          <w:szCs w:val="26"/>
-        </w:rPr>
-        <w:t xml:space="preserve"> Localizzazione</w:t>
-      </w:r>
-    </w:p>
-    <w:p>
-      <w:pPr>
-        <w:jc w:val="both"/>
-        <w:rPr>
-          <w:rFonts w:ascii="CMU Serif" w:hAnsi="CMU Serif" w:cs="CMU Serif"/>
-          <w:sz w:val="26"/>
-          <w:szCs w:val="26"/>
-        </w:rPr>
-      </w:pPr>
-      <w:r>
-        <w:rPr>
-          <w:rFonts w:ascii="CMU Serif" w:hAnsi="CMU Serif" w:cs="CMU Serif"/>
-          <w:sz w:val="26"/>
-          <w:szCs w:val="26"/>
-        </w:rPr>
-        <w:t xml:space="preserve">Il sito non avendo quindi un utenza precisa è stato implementato pensando di guidare la visione </w:t>
-      </w:r>
-      <w:r>
-        <w:rPr>
-          <w:rFonts w:ascii="CMU Serif" w:hAnsi="CMU Serif" w:cs="CMU Serif"/>
-          <w:sz w:val="26"/>
-          <w:szCs w:val="26"/>
-        </w:rPr>
-        <w:t xml:space="preserve">anche all’utente non esperto prediligendo una grafica semplice e implementando metodi comuni come il menù e i </w:t>
+    </w:p>
+    <w:p>
+      <w:pPr>
+        <w:jc w:val="both"/>
+        <w:rPr>
+          <w:rFonts w:ascii="CMU Serif" w:hAnsi="CMU Serif" w:cs="CMU Serif"/>
+          <w:sz w:val="26"/>
+          <w:szCs w:val="26"/>
+        </w:rPr>
+      </w:pPr>
+      <w:r>
+        <w:rPr>
+          <w:rFonts w:ascii="CMU Serif" w:hAnsi="CMU Serif" w:cs="CMU Serif"/>
+          <w:sz w:val="26"/>
+          <w:szCs w:val="26"/>
+        </w:rPr>
+        <w:t>Avendo una sola grande classe di utenza non abbiamo ritenuto necessaria l’implementazione di più siti web.</w:t>
+      </w:r>
+    </w:p>
+    <w:p>
+      <w:pPr>
+        <w:jc w:val="both"/>
+        <w:rPr>
+          <w:rFonts w:ascii="CMU Serif" w:hAnsi="CMU Serif" w:cs="CMU Serif"/>
+          <w:sz w:val="26"/>
+          <w:szCs w:val="26"/>
+        </w:rPr>
+      </w:pPr>
+      <w:r>
+        <w:rPr>
+          <w:rFonts w:ascii="CMU Serif" w:hAnsi="CMU Serif" w:cs="CMU Serif"/>
+          <w:sz w:val="26"/>
+          <w:szCs w:val="26"/>
+        </w:rPr>
+        <w:t xml:space="preserve">Essendo la prima versione del sito non si hanno dati sull’utenza da utilizzare per raffinare l’analisi </w:t>
+      </w:r>
+      <w:r>
+        <w:rPr>
+          <w:rFonts w:ascii="CMU Serif" w:hAnsi="CMU Serif" w:cs="CMU Serif"/>
+          <w:sz w:val="26"/>
+          <w:szCs w:val="26"/>
+        </w:rPr>
+        <w:t>degli utenti</w:t>
+      </w:r>
+      <w:r>
+        <w:rPr>
+          <w:rFonts w:ascii="CMU Serif" w:hAnsi="CMU Serif" w:cs="CMU Serif"/>
+          <w:sz w:val="26"/>
+          <w:szCs w:val="26"/>
+        </w:rPr>
+        <w:t>.</w:t>
+      </w:r>
+    </w:p>
+    <w:p>
+      <w:pPr>
+        <w:jc w:val="both"/>
+        <w:rPr>
+          <w:rFonts w:ascii="CMU Serif" w:hAnsi="CMU Serif" w:cs="CMU Serif"/>
+          <w:sz w:val="26"/>
+          <w:szCs w:val="26"/>
+        </w:rPr>
+      </w:pPr>
+    </w:p>
+    <w:p>
+      <w:pPr>
+        <w:jc w:val="both"/>
+        <w:rPr>
+          <w:rFonts w:ascii="CMU Serif" w:hAnsi="CMU Serif" w:cs="CMU Serif"/>
+          <w:b/>
+          <w:bCs/>
+          <w:sz w:val="26"/>
+          <w:szCs w:val="26"/>
+        </w:rPr>
+      </w:pPr>
+      <w:r>
+        <w:rPr>
+          <w:rFonts w:ascii="CMU Serif" w:hAnsi="CMU Serif" w:cs="CMU Serif"/>
+          <w:b/>
+          <w:bCs/>
+          <w:sz w:val="26"/>
+          <w:szCs w:val="26"/>
+        </w:rPr>
+        <w:t>ORGANIZZAZIONE DEL LAVORO</w:t>
+      </w:r>
+    </w:p>
+    <w:p>
+      <w:pPr>
+        <w:jc w:val="both"/>
+        <w:rPr>
+          <w:rFonts w:ascii="CMU Serif" w:hAnsi="CMU Serif" w:cs="CMU Serif"/>
+          <w:sz w:val="26"/>
+          <w:szCs w:val="26"/>
+        </w:rPr>
+      </w:pPr>
+      <w:r>
+        <w:rPr>
+          <w:rFonts w:ascii="CMU Serif" w:hAnsi="CMU Serif" w:cs="CMU Serif"/>
+          <w:sz w:val="26"/>
+          <w:szCs w:val="26"/>
+        </w:rPr>
+        <w:t xml:space="preserve">La creazione di </w:t>
       </w:r>
       <w:proofErr w:type="spellStart"/>
       <w:r>
@@ -1258,7 +1404,7 @@
           <w:sz w:val="26"/>
           <w:szCs w:val="26"/>
         </w:rPr>
-        <w:t>breadcrumb</w:t>
+        <w:t>Axololt</w:t>
       </w:r>
       <w:proofErr w:type="spellEnd"/>
       <w:r>
@@ -1267,99 +1413,179 @@
           <w:sz w:val="26"/>
           <w:szCs w:val="26"/>
         </w:rPr>
-        <w:t>.</w:t>
-      </w:r>
-    </w:p>
-    <w:p>
-      <w:pPr>
-        <w:jc w:val="both"/>
-        <w:rPr>
-          <w:rFonts w:ascii="CMU Serif" w:hAnsi="CMU Serif" w:cs="CMU Serif"/>
-          <w:sz w:val="26"/>
-          <w:szCs w:val="26"/>
-        </w:rPr>
-      </w:pPr>
-      <w:r>
-        <w:rPr>
-          <w:rFonts w:ascii="CMU Serif" w:hAnsi="CMU Serif" w:cs="CMU Serif"/>
-          <w:sz w:val="26"/>
-          <w:szCs w:val="26"/>
-        </w:rPr>
-        <w:t xml:space="preserve">Il sito, come verrà </w:t>
-      </w:r>
-      <w:r>
-        <w:rPr>
-          <w:rFonts w:ascii="CMU Serif" w:hAnsi="CMU Serif" w:cs="CMU Serif"/>
-          <w:sz w:val="26"/>
-          <w:szCs w:val="26"/>
-        </w:rPr>
-        <w:t>dettagliatamente</w:t>
-      </w:r>
-      <w:r>
-        <w:rPr>
-          <w:rFonts w:ascii="CMU Serif" w:hAnsi="CMU Serif" w:cs="CMU Serif"/>
-          <w:sz w:val="26"/>
-          <w:szCs w:val="26"/>
-        </w:rPr>
-        <w:t xml:space="preserve"> spiegato nella sezione 5, è usufruibile anche da utenti con disabilità.</w:t>
-      </w:r>
-    </w:p>
-    <w:p>
-      <w:pPr>
-        <w:jc w:val="both"/>
-        <w:rPr>
-          <w:rFonts w:ascii="CMU Serif" w:hAnsi="CMU Serif" w:cs="CMU Serif"/>
-          <w:sz w:val="26"/>
-          <w:szCs w:val="26"/>
-        </w:rPr>
-      </w:pPr>
-      <w:r>
-        <w:rPr>
-          <w:rFonts w:ascii="CMU Serif" w:hAnsi="CMU Serif" w:cs="CMU Serif"/>
-          <w:sz w:val="26"/>
-          <w:szCs w:val="26"/>
-        </w:rPr>
-        <w:t>Avendo una sola grande classe di utenza non abbiamo ritenuto necessaria l’implementazione di più siti web.</w:t>
-      </w:r>
-    </w:p>
-    <w:p>
-      <w:pPr>
-        <w:jc w:val="both"/>
-        <w:rPr>
-          <w:rFonts w:ascii="CMU Serif" w:hAnsi="CMU Serif" w:cs="CMU Serif"/>
-          <w:sz w:val="26"/>
-          <w:szCs w:val="26"/>
-        </w:rPr>
-      </w:pPr>
-      <w:r>
-        <w:rPr>
-          <w:rFonts w:ascii="CMU Serif" w:hAnsi="CMU Serif" w:cs="CMU Serif"/>
-          <w:sz w:val="26"/>
-          <w:szCs w:val="26"/>
-        </w:rPr>
-        <w:t>Essendo la prima versione del sito non si hanno dati sull’utenza da utilizzare per raffinare l’analisi dei requisiti.</w:t>
-      </w:r>
-    </w:p>
-    <w:p>
-      <w:pPr>
-        <w:jc w:val="both"/>
-        <w:rPr>
-          <w:rFonts w:ascii="CMU Serif" w:hAnsi="CMU Serif" w:cs="CMU Serif"/>
-          <w:b/>
-          <w:bCs/>
-          <w:sz w:val="26"/>
-          <w:szCs w:val="26"/>
-        </w:rPr>
-      </w:pPr>
-      <w:r>
-        <w:rPr>
-          <w:rFonts w:ascii="CMU Serif" w:hAnsi="CMU Serif" w:cs="CMU Serif"/>
-          <w:b/>
-          <w:bCs/>
+        <w:t xml:space="preserve"> Society ha richiesto la collaborazione di tutti i membri appartenenti al progetto. </w:t>
+      </w:r>
+      <w:r>
+        <w:rPr>
+          <w:rFonts w:ascii="CMU Serif" w:hAnsi="CMU Serif" w:cs="CMU Serif"/>
+          <w:sz w:val="26"/>
+          <w:szCs w:val="26"/>
+        </w:rPr>
+        <w:t>Lo sviluppo si può suddividere in tre principali fasi:</w:t>
+      </w:r>
+    </w:p>
+    <w:p>
+      <w:pPr>
+        <w:pStyle w:val="Paragrafoelenco"/>
+        <w:numPr>
+          <w:ilvl w:val="0"/>
+          <w:numId w:val="9"/>
+        </w:numPr>
+        <w:jc w:val="both"/>
+        <w:rPr>
+          <w:rFonts w:ascii="CMU Serif" w:hAnsi="CMU Serif" w:cs="CMU Serif"/>
+          <w:sz w:val="26"/>
+          <w:szCs w:val="26"/>
+        </w:rPr>
+      </w:pPr>
+      <w:r>
+        <w:rPr>
+          <w:rFonts w:ascii="CMU Serif" w:hAnsi="CMU Serif" w:cs="CMU Serif"/>
+          <w:sz w:val="26"/>
+          <w:szCs w:val="26"/>
+        </w:rPr>
+        <w:t xml:space="preserve">Ideazione e struttura: in questa fase il team di sviluppo ha lavorato collettivamente per compiere decisioni progettuali. E’ stato scelto in questa fase </w:t>
+      </w:r>
+      <w:r>
+        <w:rPr>
+          <w:rFonts w:ascii="CMU Serif" w:hAnsi="CMU Serif" w:cs="CMU Serif"/>
+          <w:sz w:val="26"/>
+          <w:szCs w:val="26"/>
+        </w:rPr>
+        <w:t>l’argomento da trattare, lo stile da seguire, la struttura da implementare e il bacino di utenza a cui rivolgersi.</w:t>
+      </w:r>
+    </w:p>
+    <w:p>
+      <w:pPr>
+        <w:pStyle w:val="Paragrafoelenco"/>
+        <w:numPr>
+          <w:ilvl w:val="0"/>
+          <w:numId w:val="9"/>
+        </w:numPr>
+        <w:jc w:val="both"/>
+        <w:rPr>
+          <w:rFonts w:ascii="CMU Serif" w:hAnsi="CMU Serif" w:cs="CMU Serif"/>
+          <w:sz w:val="26"/>
+          <w:szCs w:val="26"/>
+        </w:rPr>
+      </w:pPr>
+      <w:r>
+        <w:rPr>
+          <w:rFonts w:ascii="CMU Serif" w:hAnsi="CMU Serif" w:cs="CMU Serif"/>
+          <w:sz w:val="26"/>
+          <w:szCs w:val="26"/>
+        </w:rPr>
+        <w:t xml:space="preserve">Scrittura del codice: in questa fase il team di sviluppo ha compiuto del lavoro in singolo o in gruppi ristretti per codificare le scelte prese nella fase precedente. </w:t>
+      </w:r>
+    </w:p>
+    <w:p>
+      <w:pPr>
+        <w:pStyle w:val="Paragrafoelenco"/>
+        <w:ind w:left="2160"/>
+        <w:jc w:val="both"/>
+        <w:rPr>
+          <w:rFonts w:ascii="CMU Serif" w:hAnsi="CMU Serif" w:cs="CMU Serif"/>
+          <w:sz w:val="26"/>
+          <w:szCs w:val="26"/>
+        </w:rPr>
+      </w:pPr>
+    </w:p>
+    <w:p>
+      <w:pPr>
+        <w:pStyle w:val="Paragrafoelenco"/>
+        <w:numPr>
+          <w:ilvl w:val="0"/>
+          <w:numId w:val="9"/>
+        </w:numPr>
+        <w:jc w:val="both"/>
+        <w:rPr>
+          <w:rFonts w:ascii="CMU Serif" w:hAnsi="CMU Serif" w:cs="CMU Serif"/>
+          <w:sz w:val="26"/>
+          <w:szCs w:val="26"/>
+        </w:rPr>
+      </w:pPr>
+      <w:r>
+        <w:rPr>
+          <w:rFonts w:ascii="CMU Serif" w:hAnsi="CMU Serif" w:cs="CMU Serif"/>
           <w:sz w:val="26"/>
           <w:szCs w:val="26"/>
         </w:rPr>
         <w:lastRenderedPageBreak/>
+        <w:t xml:space="preserve"> Fase finale: in questa fase ci si è assicurati della validità del lavoro svolto non in collettività; ci si è occupati di verificare compiendo dei test della </w:t>
+      </w:r>
+    </w:p>
+    <w:p>
+      <w:pPr>
+        <w:ind w:left="360"/>
+        <w:jc w:val="both"/>
+        <w:rPr>
+          <w:rFonts w:ascii="CMU Serif" w:hAnsi="CMU Serif" w:cs="CMU Serif"/>
+          <w:sz w:val="26"/>
+          <w:szCs w:val="26"/>
+        </w:rPr>
+      </w:pPr>
+      <w:r>
+        <w:rPr>
+          <w:rFonts w:ascii="CMU Serif" w:hAnsi="CMU Serif" w:cs="CMU Serif"/>
+          <w:sz w:val="26"/>
+          <w:szCs w:val="26"/>
+        </w:rPr>
+        <w:t>Di seguito riportiamo i lavori che ogni singolo membro ha svolto:</w:t>
+      </w:r>
+    </w:p>
+    <w:p>
+      <w:pPr>
+        <w:pStyle w:val="Paragrafoelenco"/>
+        <w:numPr>
+          <w:ilvl w:val="1"/>
+          <w:numId w:val="9"/>
+        </w:numPr>
+        <w:jc w:val="both"/>
+        <w:rPr>
+          <w:rFonts w:ascii="CMU Serif" w:hAnsi="CMU Serif" w:cs="CMU Serif"/>
+          <w:sz w:val="26"/>
+          <w:szCs w:val="26"/>
+        </w:rPr>
+      </w:pPr>
+      <w:r>
+        <w:rPr>
+          <w:rFonts w:ascii="CMU Serif" w:hAnsi="CMU Serif" w:cs="CMU Serif"/>
+          <w:sz w:val="26"/>
+          <w:szCs w:val="26"/>
+        </w:rPr>
+        <w:t>De Marchi Francesco:</w:t>
+      </w:r>
+    </w:p>
+    <w:p>
+      <w:pPr>
+        <w:pStyle w:val="Paragrafoelenco"/>
+        <w:jc w:val="both"/>
+        <w:rPr>
+          <w:rFonts w:ascii="CMU Serif" w:hAnsi="CMU Serif" w:cs="CMU Serif"/>
+          <w:sz w:val="26"/>
+          <w:szCs w:val="26"/>
+        </w:rPr>
+      </w:pPr>
+    </w:p>
+    <w:p>
+      <w:pPr>
+        <w:jc w:val="both"/>
+        <w:rPr>
+          <w:rFonts w:ascii="CMU Serif" w:hAnsi="CMU Serif" w:cs="CMU Serif"/>
+          <w:b/>
+          <w:bCs/>
+          <w:sz w:val="26"/>
+          <w:szCs w:val="26"/>
+        </w:rPr>
+      </w:pPr>
+      <w:r>
+        <w:rPr>
+          <w:rFonts w:ascii="CMU Serif" w:hAnsi="CMU Serif" w:cs="CMU Serif"/>
+          <w:b/>
+          <w:bCs/>
+          <w:sz w:val="26"/>
+          <w:szCs w:val="26"/>
+        </w:rPr>
         <w:t>ANALISI BASE INFORMATIVA</w:t>
       </w:r>
     </w:p>
@@ -1378,7 +1604,23 @@
           <w:sz w:val="26"/>
           <w:szCs w:val="26"/>
         </w:rPr>
-        <w:t>In base all’analisi dell’utenza il gruppo ha prodotto quasi interamente i contenuti presenti nel sito</w:t>
+        <w:t>Il</w:t>
+      </w:r>
+      <w:r>
+        <w:rPr>
+          <w:rFonts w:ascii="CMU Serif" w:hAnsi="CMU Serif" w:cs="CMU Serif"/>
+          <w:sz w:val="26"/>
+          <w:szCs w:val="26"/>
+        </w:rPr>
+        <w:t xml:space="preserve"> gruppo ha prodotto quasi interamente i contenuti presenti nel sito</w:t>
+      </w:r>
+      <w:r>
+        <w:rPr>
+          <w:rFonts w:ascii="CMU Serif" w:hAnsi="CMU Serif" w:cs="CMU Serif"/>
+          <w:sz w:val="26"/>
+          <w:szCs w:val="26"/>
+        </w:rPr>
+        <w:t xml:space="preserve">. Si è cercato di rendere la lettura più piacevole ed efficacie possibile favorendo paragrafi brevi, elenchi puntati, immagini di qualità e un linguaggio semplice e colloquiale. </w:t>
       </w:r>
     </w:p>
     <w:p>
@@ -1782,7 +2024,6 @@
           <w:sz w:val="26"/>
           <w:szCs w:val="26"/>
         </w:rPr>
-        <w:lastRenderedPageBreak/>
         <w:t>M</w:t>
       </w:r>
       <w:r>
@@ -1832,112 +2073,399 @@
           <w:sz w:val="26"/>
           <w:szCs w:val="26"/>
         </w:rPr>
-        <w:t xml:space="preserve">Il team di sviluppo ha ritenuto necessario creare un sito che sia accessibile a chiunque. Per farlo ha optato per uno stile grafico </w:t>
-      </w:r>
-      <w:proofErr w:type="spellStart"/>
-      <w:r>
-        <w:rPr>
-          <w:rFonts w:ascii="CMU Serif" w:hAnsi="CMU Serif" w:cs="CMU Serif"/>
-          <w:sz w:val="26"/>
-          <w:szCs w:val="26"/>
-        </w:rPr>
-        <w:t>minimal</w:t>
-      </w:r>
-      <w:proofErr w:type="spellEnd"/>
-      <w:r>
-        <w:rPr>
-          <w:rFonts w:ascii="CMU Serif" w:hAnsi="CMU Serif" w:cs="CMU Serif"/>
-          <w:sz w:val="26"/>
-          <w:szCs w:val="26"/>
-        </w:rPr>
-        <w:t xml:space="preserve"> e pulito che non solo aumenta l’accessibilità ma incrementa anche l’usabilità. Il team ha in primis implementato il sito tenendo a mente i principi chiave dell’accessibilità e successivamente ha utilizzato vari strumenti per confermare la validità degli accorgimenti presi. Di seguito vengono elencati i principali :</w:t>
-      </w:r>
-      <w:r>
-        <w:rPr>
-          <w:rFonts w:ascii="CMU Serif" w:hAnsi="CMU Serif" w:cs="CMU Serif"/>
-          <w:sz w:val="26"/>
-          <w:szCs w:val="26"/>
-        </w:rPr>
+        <w:t>Il team di sviluppo ha ritenuto necessario creare un sito che sia accessibile a chiunque. Per farlo</w:t>
+      </w:r>
+      <w:r>
+        <w:rPr>
+          <w:rFonts w:ascii="CMU Serif" w:hAnsi="CMU Serif" w:cs="CMU Serif"/>
+          <w:sz w:val="26"/>
+          <w:szCs w:val="26"/>
+        </w:rPr>
+        <w:t>, oltre che attenersi agli standard e alle buone prassi,</w:t>
+      </w:r>
+      <w:r>
+        <w:rPr>
+          <w:rFonts w:ascii="CMU Serif" w:hAnsi="CMU Serif" w:cs="CMU Serif"/>
+          <w:sz w:val="26"/>
+          <w:szCs w:val="26"/>
+        </w:rPr>
+        <w:t xml:space="preserve"> ha optato per uno stile grafico</w:t>
+      </w:r>
+      <w:r>
+        <w:rPr>
+          <w:rFonts w:ascii="CMU Serif" w:hAnsi="CMU Serif" w:cs="CMU Serif"/>
+          <w:sz w:val="26"/>
+          <w:szCs w:val="26"/>
+        </w:rPr>
+        <w:t xml:space="preserve"> semplice</w:t>
+      </w:r>
+      <w:r>
+        <w:rPr>
+          <w:rFonts w:ascii="CMU Serif" w:hAnsi="CMU Serif" w:cs="CMU Serif"/>
+          <w:sz w:val="26"/>
+          <w:szCs w:val="26"/>
+        </w:rPr>
+        <w:t xml:space="preserve"> e pulito che non solo aumenta l’accessibilità ma incrementa anche l’usabilità. Il team ha in primis implementato il sito tenendo a mente i principi chiave dell’accessibilità e successivamente ha utilizzato vari strumenti per confermare la validità degli accorgimenti presi.</w:t>
+      </w:r>
+      <w:r>
+        <w:rPr>
+          <w:rFonts w:ascii="CMU Serif" w:hAnsi="CMU Serif" w:cs="CMU Serif"/>
+          <w:sz w:val="26"/>
+          <w:szCs w:val="26"/>
+        </w:rPr>
+        <w:t xml:space="preserve"> Oltre ai vari strumenti è stata attuata anche un’analisi dell’usabilità richiedendo a persone esterne al team di sviluppo di usufruire del sito ed evidenziare eventuali problemi riscontrati. </w:t>
+      </w:r>
+      <w:r>
+        <w:rPr>
+          <w:rFonts w:ascii="CMU Serif" w:hAnsi="CMU Serif" w:cs="CMU Serif"/>
+          <w:sz w:val="26"/>
+          <w:szCs w:val="26"/>
+        </w:rPr>
+        <w:t>Di seguito vengono elencati i principali:</w:t>
+      </w:r>
+    </w:p>
+    <w:p>
+      <w:pPr>
+        <w:jc w:val="both"/>
+        <w:rPr>
+          <w:rFonts w:ascii="CMU Serif" w:hAnsi="CMU Serif" w:cs="CMU Serif"/>
+          <w:sz w:val="26"/>
+          <w:szCs w:val="26"/>
+        </w:rPr>
+      </w:pPr>
+      <w:r>
+        <w:rPr>
+          <w:rFonts w:ascii="CMU Serif" w:hAnsi="CMU Serif" w:cs="CMU Serif"/>
+          <w:b/>
+          <w:bCs/>
+          <w:sz w:val="26"/>
+          <w:szCs w:val="26"/>
+        </w:rPr>
+        <w:t xml:space="preserve">Colori: </w:t>
+      </w:r>
+      <w:r>
+        <w:rPr>
+          <w:rFonts w:ascii="CMU Serif" w:hAnsi="CMU Serif" w:cs="CMU Serif"/>
+          <w:sz w:val="26"/>
+          <w:szCs w:val="26"/>
+        </w:rPr>
+        <w:t xml:space="preserve">molte disabilità visive riguardano una scorretta percezione dei colori quindi il team di sviluppo ha compiuto un’analisi cromatica per </w:t>
+      </w:r>
+      <w:r>
+        <w:rPr>
+          <w:rFonts w:ascii="CMU Serif" w:hAnsi="CMU Serif" w:cs="CMU Serif"/>
+          <w:sz w:val="26"/>
+          <w:szCs w:val="26"/>
+        </w:rPr>
+        <w:t>una corretta selezione dei colori utilizzati.</w:t>
+      </w:r>
+      <w:r>
+        <w:rPr>
+          <w:rFonts w:ascii="CMU Serif" w:hAnsi="CMU Serif" w:cs="CMU Serif"/>
+          <w:sz w:val="26"/>
+          <w:szCs w:val="26"/>
+        </w:rPr>
+        <w:t xml:space="preserve"> I colori scelti, ad esclusione del bianco</w:t>
+      </w:r>
+      <w:r>
+        <w:rPr>
+          <w:rFonts w:ascii="CMU Serif" w:hAnsi="CMU Serif" w:cs="CMU Serif"/>
+          <w:sz w:val="26"/>
+          <w:szCs w:val="26"/>
+        </w:rPr>
+        <w:t>(#FFFFFF)</w:t>
+      </w:r>
+      <w:r>
+        <w:rPr>
+          <w:rFonts w:ascii="CMU Serif" w:hAnsi="CMU Serif" w:cs="CMU Serif"/>
+          <w:sz w:val="26"/>
+          <w:szCs w:val="26"/>
+        </w:rPr>
+        <w:t xml:space="preserve"> e del nero</w:t>
+      </w:r>
+      <w:r>
+        <w:rPr>
+          <w:rFonts w:ascii="CMU Serif" w:hAnsi="CMU Serif" w:cs="CMU Serif"/>
+          <w:sz w:val="26"/>
+          <w:szCs w:val="26"/>
+        </w:rPr>
+        <w:t>(</w:t>
+      </w:r>
+      <w:r>
+        <w:rPr>
+          <w:rFonts w:ascii="CMU Serif" w:hAnsi="CMU Serif" w:cs="CMU Serif"/>
+          <w:sz w:val="26"/>
+          <w:szCs w:val="26"/>
+        </w:rPr>
+        <w:t>#050505</w:t>
+      </w:r>
+      <w:r>
+        <w:rPr>
+          <w:rFonts w:ascii="CMU Serif" w:hAnsi="CMU Serif" w:cs="CMU Serif"/>
+          <w:sz w:val="26"/>
+          <w:szCs w:val="26"/>
+        </w:rPr>
+        <w:t>)</w:t>
+      </w:r>
+      <w:r>
+        <w:rPr>
+          <w:rFonts w:ascii="CMU Serif" w:hAnsi="CMU Serif" w:cs="CMU Serif"/>
+          <w:sz w:val="26"/>
+          <w:szCs w:val="26"/>
+        </w:rPr>
+        <w:t>:</w:t>
+      </w:r>
+    </w:p>
+    <w:p>
+      <w:pPr>
+        <w:jc w:val="center"/>
+        <w:rPr>
+          <w:rFonts w:ascii="CMU Serif" w:hAnsi="CMU Serif" w:cs="CMU Serif"/>
+          <w:noProof/>
+          <w:sz w:val="26"/>
+          <w:szCs w:val="26"/>
+        </w:rPr>
+      </w:pPr>
+    </w:p>
+    <w:p>
+      <w:pPr>
+        <w:jc w:val="center"/>
+        <w:rPr>
+          <w:rFonts w:ascii="CMU Serif" w:hAnsi="CMU Serif" w:cs="CMU Serif"/>
+          <w:sz w:val="26"/>
+          <w:szCs w:val="26"/>
+          <w:u w:val="single"/>
+        </w:rPr>
+      </w:pPr>
+      <w:r>
+        <w:rPr>
+          <w:rFonts w:ascii="CMU Serif" w:hAnsi="CMU Serif" w:cs="CMU Serif"/>
+          <w:noProof/>
+          <w:sz w:val="26"/>
+          <w:szCs w:val="26"/>
+        </w:rPr>
+        <w:drawing>
+          <wp:inline distT="0" distB="0" distL="0" distR="0" wp14:anchorId="17B49667" wp14:editId="05FAB3A1">
+            <wp:extent cx="4152900" cy="914400"/>
+            <wp:effectExtent l="0" t="0" r="0" b="0"/>
+            <wp:docPr id="5" name="Immagine 5"/>
+            <wp:cNvGraphicFramePr>
+              <a:graphicFrameLocks xmlns:a="http://schemas.openxmlformats.org/drawingml/2006/main" noChangeAspect="1"/>
+            </wp:cNvGraphicFramePr>
+            <a:graphic xmlns:a="http://schemas.openxmlformats.org/drawingml/2006/main">
+              <a:graphicData uri="http://schemas.openxmlformats.org/drawingml/2006/picture">
+                <pic:pic xmlns:pic="http://schemas.openxmlformats.org/drawingml/2006/picture">
+                  <pic:nvPicPr>
+                    <pic:cNvPr id="0" name="Picture 4"/>
+                    <pic:cNvPicPr>
+                      <a:picLocks noChangeAspect="1" noChangeArrowheads="1"/>
+                    </pic:cNvPicPr>
+                  </pic:nvPicPr>
+                  <pic:blipFill rotWithShape="1">
+                    <a:blip r:embed="rId7" cstate="print">
+                      <a:extLst>
+                        <a:ext uri="{28A0092B-C50C-407E-A947-70E740481C1C}">
+                          <a14:useLocalDpi xmlns:a14="http://schemas.microsoft.com/office/drawing/2010/main" val="0"/>
+                        </a:ext>
+                      </a:extLst>
+                    </a:blip>
+                    <a:srcRect t="19137" r="17424" b="48518"/>
+                    <a:stretch/>
+                  </pic:blipFill>
+                  <pic:spPr bwMode="auto">
+                    <a:xfrm>
+                      <a:off x="0" y="0"/>
+                      <a:ext cx="4152900" cy="914400"/>
+                    </a:xfrm>
+                    <a:prstGeom prst="rect">
+                      <a:avLst/>
+                    </a:prstGeom>
+                    <a:noFill/>
+                    <a:ln>
+                      <a:noFill/>
+                    </a:ln>
+                    <a:extLst>
+                      <a:ext uri="{53640926-AAD7-44D8-BBD7-CCE9431645EC}">
+                        <a14:shadowObscured xmlns:a14="http://schemas.microsoft.com/office/drawing/2010/main"/>
+                      </a:ext>
+                    </a:extLst>
+                  </pic:spPr>
+                </pic:pic>
+              </a:graphicData>
+            </a:graphic>
+          </wp:inline>
+        </w:drawing>
+      </w:r>
+    </w:p>
+    <w:p>
+      <w:pPr>
+        <w:jc w:val="center"/>
+        <w:rPr>
+          <w:rFonts w:ascii="CMU Serif" w:hAnsi="CMU Serif" w:cs="CMU Serif"/>
+          <w:i/>
+          <w:iCs/>
+          <w:noProof/>
+          <w:sz w:val="26"/>
+          <w:szCs w:val="26"/>
+        </w:rPr>
+      </w:pPr>
+      <w:r>
+        <w:rPr>
+          <w:rFonts w:ascii="CMU Serif" w:hAnsi="CMU Serif" w:cs="CMU Serif"/>
+          <w:i/>
+          <w:iCs/>
+          <w:sz w:val="26"/>
+          <w:szCs w:val="26"/>
+        </w:rPr>
+        <w:t>Da sinistra: #</w:t>
+      </w:r>
+      <w:r>
+        <w:rPr>
+          <w:rFonts w:ascii="CMU Serif" w:hAnsi="CMU Serif" w:cs="CMU Serif"/>
+          <w:i/>
+          <w:iCs/>
+          <w:sz w:val="26"/>
+          <w:szCs w:val="26"/>
+        </w:rPr>
+        <w:t>E3A6B8</w:t>
+      </w:r>
+      <w:r>
+        <w:rPr>
+          <w:rFonts w:ascii="CMU Serif" w:hAnsi="CMU Serif" w:cs="CMU Serif"/>
+          <w:i/>
+          <w:iCs/>
+          <w:sz w:val="26"/>
+          <w:szCs w:val="26"/>
+        </w:rPr>
+        <w:t xml:space="preserve"> (a)</w:t>
+      </w:r>
+      <w:r>
+        <w:rPr>
+          <w:rFonts w:ascii="CMU Serif" w:hAnsi="CMU Serif" w:cs="CMU Serif"/>
+          <w:i/>
+          <w:iCs/>
+          <w:sz w:val="26"/>
+          <w:szCs w:val="26"/>
+        </w:rPr>
+        <w:t>, #</w:t>
+      </w:r>
+      <w:r>
+        <w:rPr>
+          <w:rFonts w:ascii="CMU Serif" w:hAnsi="CMU Serif" w:cs="CMU Serif"/>
+          <w:i/>
+          <w:iCs/>
+          <w:sz w:val="26"/>
+          <w:szCs w:val="26"/>
+        </w:rPr>
+        <w:t>C74B6F</w:t>
+      </w:r>
+      <w:r>
+        <w:rPr>
+          <w:rFonts w:ascii="CMU Serif" w:hAnsi="CMU Serif" w:cs="CMU Serif"/>
+          <w:i/>
+          <w:iCs/>
+          <w:sz w:val="26"/>
+          <w:szCs w:val="26"/>
+        </w:rPr>
+        <w:t xml:space="preserve"> (b)</w:t>
+      </w:r>
+      <w:r>
+        <w:rPr>
+          <w:rFonts w:ascii="CMU Serif" w:hAnsi="CMU Serif" w:cs="CMU Serif"/>
+          <w:i/>
+          <w:iCs/>
+          <w:sz w:val="26"/>
+          <w:szCs w:val="26"/>
+        </w:rPr>
+        <w:t>, #</w:t>
+      </w:r>
+      <w:r>
         <w:t xml:space="preserve"> </w:t>
       </w:r>
       <w:r>
         <w:rPr>
-          <w:rFonts w:ascii="Arial" w:hAnsi="Arial" w:cs="Arial"/>
-          <w:sz w:val="30"/>
-          <w:szCs w:val="30"/>
-          <w:shd w:val="clear" w:color="auto" w:fill="FFFFFF"/>
-        </w:rPr>
-        <w:t xml:space="preserve">grado AA minimo di </w:t>
-      </w:r>
-      <w:proofErr w:type="spellStart"/>
-      <w:r>
-        <w:rPr>
-          <w:rFonts w:ascii="Arial" w:hAnsi="Arial" w:cs="Arial"/>
-          <w:sz w:val="30"/>
-          <w:szCs w:val="30"/>
-          <w:shd w:val="clear" w:color="auto" w:fill="FFFFFF"/>
-        </w:rPr>
-        <w:t>accessibilit`a</w:t>
-      </w:r>
-      <w:proofErr w:type="spellEnd"/>
-      <w:r>
-        <w:rPr>
-          <w:rFonts w:ascii="Arial" w:hAnsi="Arial" w:cs="Arial"/>
-          <w:sz w:val="30"/>
-          <w:szCs w:val="30"/>
-          <w:shd w:val="clear" w:color="auto" w:fill="FFFFFF"/>
-        </w:rPr>
-        <w:t>.</w:t>
-      </w:r>
-    </w:p>
-    <w:p>
-      <w:pPr>
-        <w:jc w:val="both"/>
-        <w:rPr>
-          <w:rFonts w:ascii="CMU Serif" w:hAnsi="CMU Serif" w:cs="CMU Serif"/>
-          <w:sz w:val="26"/>
-          <w:szCs w:val="26"/>
-        </w:rPr>
-      </w:pPr>
-      <w:r>
-        <w:rPr>
-          <w:rFonts w:ascii="Arial" w:hAnsi="Arial" w:cs="Arial"/>
-          <w:sz w:val="30"/>
-          <w:szCs w:val="30"/>
-          <w:shd w:val="clear" w:color="auto" w:fill="FFFFFF"/>
-        </w:rPr>
-        <w:t>PURO</w:t>
-      </w:r>
+          <w:rFonts w:ascii="CMU Serif" w:hAnsi="CMU Serif" w:cs="CMU Serif"/>
+          <w:i/>
+          <w:iCs/>
+          <w:sz w:val="26"/>
+          <w:szCs w:val="26"/>
+        </w:rPr>
+        <w:t>7E68C3</w:t>
+      </w:r>
+      <w:r>
+        <w:rPr>
+          <w:rFonts w:ascii="CMU Serif" w:hAnsi="CMU Serif" w:cs="CMU Serif"/>
+          <w:i/>
+          <w:iCs/>
+          <w:sz w:val="26"/>
+          <w:szCs w:val="26"/>
+        </w:rPr>
+        <w:t xml:space="preserve"> (c)</w:t>
+      </w:r>
+    </w:p>
+    <w:p>
+      <w:pPr>
+        <w:jc w:val="center"/>
+        <w:rPr>
+          <w:rFonts w:ascii="CMU Serif" w:hAnsi="CMU Serif" w:cs="CMU Serif"/>
+          <w:i/>
+          <w:iCs/>
+          <w:sz w:val="26"/>
+          <w:szCs w:val="26"/>
+        </w:rPr>
+      </w:pPr>
     </w:p>
     <w:p>
       <w:pPr>
         <w:pStyle w:val="Paragrafoelenco"/>
         <w:numPr>
           <w:ilvl w:val="0"/>
-          <w:numId w:val="4"/>
+          <w:numId w:val="8"/>
         </w:numPr>
-        <w:jc w:val="both"/>
-        <w:rPr>
-          <w:rFonts w:ascii="CMU Serif" w:hAnsi="CMU Serif" w:cs="CMU Serif"/>
-          <w:sz w:val="26"/>
-          <w:szCs w:val="26"/>
-        </w:rPr>
-      </w:pPr>
-      <w:r>
-        <w:rPr>
-          <w:rFonts w:ascii="CMU Serif" w:hAnsi="CMU Serif" w:cs="CMU Serif"/>
-          <w:sz w:val="26"/>
-          <w:szCs w:val="26"/>
-        </w:rPr>
-        <w:t>Colori:</w:t>
-      </w:r>
-      <w:r>
-        <w:rPr>
-          <w:rFonts w:ascii="CMU Serif" w:hAnsi="CMU Serif" w:cs="CMU Serif"/>
-          <w:sz w:val="26"/>
-          <w:szCs w:val="26"/>
-        </w:rPr>
-        <w:t xml:space="preserve"> anche in b e n </w:t>
+        <w:rPr>
+          <w:rFonts w:ascii="CMU Serif" w:hAnsi="CMU Serif" w:cs="CMU Serif"/>
+          <w:sz w:val="26"/>
+          <w:szCs w:val="26"/>
+        </w:rPr>
+      </w:pPr>
+      <w:r>
+        <w:rPr>
+          <w:rFonts w:ascii="CMU Serif" w:hAnsi="CMU Serif" w:cs="CMU Serif"/>
+          <w:i/>
+          <w:iCs/>
+          <w:sz w:val="26"/>
+          <w:szCs w:val="26"/>
+        </w:rPr>
+        <w:lastRenderedPageBreak/>
+        <w:t>(</w:t>
+      </w:r>
+      <w:r>
+        <w:rPr>
+          <w:rFonts w:ascii="CMU Serif" w:hAnsi="CMU Serif" w:cs="CMU Serif"/>
+          <w:i/>
+          <w:iCs/>
+          <w:sz w:val="26"/>
+          <w:szCs w:val="26"/>
+        </w:rPr>
+        <w:t>a</w:t>
+      </w:r>
+      <w:r>
+        <w:rPr>
+          <w:rFonts w:ascii="CMU Serif" w:hAnsi="CMU Serif" w:cs="CMU Serif"/>
+          <w:i/>
+          <w:iCs/>
+          <w:sz w:val="26"/>
+          <w:szCs w:val="26"/>
+        </w:rPr>
+        <w:t xml:space="preserve">) </w:t>
+      </w:r>
+      <w:r>
+        <w:rPr>
+          <w:rFonts w:ascii="CMU Serif" w:hAnsi="CMU Serif" w:cs="CMU Serif"/>
+          <w:sz w:val="26"/>
+          <w:szCs w:val="26"/>
+        </w:rPr>
+        <w:t>è utilizzato soltanto come colore di sfondo nelle bande esterne. Dato che tali bande non ospitano alcun tipo di contenuto o elemento il colore non crea alcun problema di accessibilità.</w:t>
       </w:r>
     </w:p>
     <w:p>
@@ -1945,30 +2473,31 @@
         <w:pStyle w:val="Paragrafoelenco"/>
         <w:numPr>
           <w:ilvl w:val="0"/>
-          <w:numId w:val="4"/>
+          <w:numId w:val="8"/>
         </w:numPr>
-        <w:jc w:val="both"/>
-        <w:rPr>
-          <w:rFonts w:ascii="CMU Serif" w:hAnsi="CMU Serif" w:cs="CMU Serif"/>
-          <w:sz w:val="26"/>
-          <w:szCs w:val="26"/>
-        </w:rPr>
-      </w:pPr>
-      <w:r>
-        <w:rPr>
-          <w:rFonts w:ascii="CMU Serif" w:hAnsi="CMU Serif" w:cs="CMU Serif"/>
-          <w:sz w:val="26"/>
-          <w:szCs w:val="26"/>
-        </w:rPr>
-        <w:t>Immagini:</w:t>
-      </w:r>
-      <w:r>
-        <w:rPr>
-          <w:rFonts w:ascii="CMU Serif" w:hAnsi="CMU Serif" w:cs="CMU Serif"/>
-          <w:sz w:val="26"/>
-          <w:szCs w:val="26"/>
-        </w:rPr>
-        <w:t xml:space="preserve"> alt</w:t>
+        <w:rPr>
+          <w:rFonts w:ascii="CMU Serif" w:hAnsi="CMU Serif" w:cs="CMU Serif"/>
+          <w:sz w:val="26"/>
+          <w:szCs w:val="26"/>
+        </w:rPr>
+      </w:pPr>
+      <w:r>
+        <w:rPr>
+          <w:rFonts w:ascii="CMU Serif" w:hAnsi="CMU Serif" w:cs="CMU Serif"/>
+          <w:i/>
+          <w:iCs/>
+          <w:sz w:val="26"/>
+          <w:szCs w:val="26"/>
+        </w:rPr>
+        <w:t xml:space="preserve">(b) </w:t>
+      </w:r>
+      <w:r>
+        <w:rPr>
+          <w:rFonts w:ascii="CMU Serif" w:hAnsi="CMU Serif" w:cs="CMU Serif"/>
+          <w:sz w:val="26"/>
+          <w:szCs w:val="26"/>
+        </w:rPr>
+        <w:t>è il colore dei titoli e degli elementi grafici più importanti del sito. E’ fondamentale che sia ben leggibile in tutte le circostanze.</w:t>
       </w:r>
     </w:p>
     <w:p>
@@ -1976,22 +2505,126 @@
         <w:pStyle w:val="Paragrafoelenco"/>
         <w:numPr>
           <w:ilvl w:val="0"/>
-          <w:numId w:val="4"/>
+          <w:numId w:val="8"/>
         </w:numPr>
-        <w:jc w:val="both"/>
-        <w:rPr>
-          <w:rFonts w:ascii="CMU Serif" w:hAnsi="CMU Serif" w:cs="CMU Serif"/>
-          <w:sz w:val="26"/>
-          <w:szCs w:val="26"/>
-        </w:rPr>
-      </w:pPr>
-      <w:r>
-        <w:rPr>
-          <w:rFonts w:ascii="CMU Serif" w:hAnsi="CMU Serif" w:cs="CMU Serif"/>
-          <w:sz w:val="26"/>
-          <w:szCs w:val="26"/>
-        </w:rPr>
-        <w:t>Immagine di sfondo</w:t>
+        <w:rPr>
+          <w:rFonts w:ascii="CMU Serif" w:hAnsi="CMU Serif" w:cs="CMU Serif"/>
+          <w:sz w:val="26"/>
+          <w:szCs w:val="26"/>
+        </w:rPr>
+      </w:pPr>
+      <w:r>
+        <w:rPr>
+          <w:rFonts w:ascii="CMU Serif" w:hAnsi="CMU Serif" w:cs="CMU Serif"/>
+          <w:i/>
+          <w:iCs/>
+          <w:sz w:val="26"/>
+          <w:szCs w:val="26"/>
+        </w:rPr>
+        <w:t>(c)</w:t>
+      </w:r>
+      <w:r>
+        <w:rPr>
+          <w:rFonts w:ascii="CMU Serif" w:hAnsi="CMU Serif" w:cs="CMU Serif"/>
+          <w:sz w:val="26"/>
+          <w:szCs w:val="26"/>
+        </w:rPr>
+        <w:t xml:space="preserve"> è il colore dei link visitati.</w:t>
+      </w:r>
+    </w:p>
+    <w:p>
+      <w:pPr>
+        <w:rPr>
+          <w:rFonts w:ascii="CMU Serif" w:hAnsi="CMU Serif" w:cs="CMU Serif"/>
+          <w:sz w:val="26"/>
+          <w:szCs w:val="26"/>
+        </w:rPr>
+      </w:pPr>
+      <w:r>
+        <w:rPr>
+          <w:rFonts w:ascii="CMU Serif" w:hAnsi="CMU Serif" w:cs="CMU Serif"/>
+          <w:sz w:val="26"/>
+          <w:szCs w:val="26"/>
+        </w:rPr>
+        <w:t xml:space="preserve">Per confermare il livello di accessibilità bisogna considerare il rapporto del contrasto tra le possibili coppie </w:t>
+      </w:r>
+      <w:r>
+        <w:rPr>
+          <w:rFonts w:ascii="CMU Serif" w:hAnsi="CMU Serif" w:cs="CMU Serif"/>
+          <w:sz w:val="26"/>
+          <w:szCs w:val="26"/>
+        </w:rPr>
+        <w:t xml:space="preserve">di colori </w:t>
+      </w:r>
+      <w:r>
+        <w:rPr>
+          <w:rFonts w:ascii="CMU Serif" w:hAnsi="CMU Serif" w:cs="CMU Serif"/>
+          <w:sz w:val="26"/>
+          <w:szCs w:val="26"/>
+        </w:rPr>
+        <w:t>(</w:t>
+      </w:r>
+      <w:proofErr w:type="spellStart"/>
+      <w:r>
+        <w:rPr>
+          <w:rFonts w:ascii="CMU Serif" w:hAnsi="CMU Serif" w:cs="CMU Serif"/>
+          <w:sz w:val="26"/>
+          <w:szCs w:val="26"/>
+        </w:rPr>
+        <w:t>constrast</w:t>
+      </w:r>
+      <w:proofErr w:type="spellEnd"/>
+      <w:r>
+        <w:rPr>
+          <w:rFonts w:ascii="CMU Serif" w:hAnsi="CMU Serif" w:cs="CMU Serif"/>
+          <w:sz w:val="26"/>
+          <w:szCs w:val="26"/>
+        </w:rPr>
+        <w:t xml:space="preserve"> ratio)</w:t>
+      </w:r>
+      <w:r>
+        <w:rPr>
+          <w:rFonts w:ascii="CMU Serif" w:hAnsi="CMU Serif" w:cs="CMU Serif"/>
+          <w:sz w:val="26"/>
+          <w:szCs w:val="26"/>
+        </w:rPr>
+        <w:t xml:space="preserve">. E’ stato utilizzato il sito </w:t>
+      </w:r>
+      <w:hyperlink r:id="rId8" w:history="1">
+        <w:r>
+          <w:rPr>
+            <w:rStyle w:val="Collegamentoipertestuale"/>
+            <w:rFonts w:ascii="CMU Serif" w:hAnsi="CMU Serif" w:cs="CMU Serif"/>
+            <w:sz w:val="26"/>
+            <w:szCs w:val="26"/>
+          </w:rPr>
+          <w:t>https://webaim.org/resources/contrastchecker/</w:t>
+        </w:r>
+      </w:hyperlink>
+      <w:r>
+        <w:rPr>
+          <w:rFonts w:ascii="CMU Serif" w:hAnsi="CMU Serif" w:cs="CMU Serif"/>
+          <w:sz w:val="26"/>
+          <w:szCs w:val="26"/>
+        </w:rPr>
+        <w:t>.</w:t>
+      </w:r>
+    </w:p>
+    <w:p>
+      <w:pPr>
+        <w:rPr>
+          <w:rFonts w:ascii="CMU Serif" w:hAnsi="CMU Serif" w:cs="CMU Serif"/>
+          <w:sz w:val="26"/>
+          <w:szCs w:val="26"/>
+        </w:rPr>
+      </w:pPr>
+      <w:r>
+        <w:rPr>
+          <w:rFonts w:ascii="CMU Serif" w:hAnsi="CMU Serif" w:cs="CMU Serif"/>
+          <w:sz w:val="26"/>
+          <w:szCs w:val="26"/>
+        </w:rPr>
+        <w:t>I risultati dei test:</w:t>
       </w:r>
     </w:p>
     <w:p>
@@ -1999,22 +2632,65 @@
         <w:pStyle w:val="Paragrafoelenco"/>
         <w:numPr>
           <w:ilvl w:val="0"/>
-          <w:numId w:val="4"/>
+          <w:numId w:val="5"/>
         </w:numPr>
-        <w:jc w:val="both"/>
-        <w:rPr>
-          <w:rFonts w:ascii="CMU Serif" w:hAnsi="CMU Serif" w:cs="CMU Serif"/>
-          <w:sz w:val="26"/>
-          <w:szCs w:val="26"/>
-        </w:rPr>
-      </w:pPr>
-      <w:r>
-        <w:rPr>
-          <w:rFonts w:ascii="CMU Serif" w:hAnsi="CMU Serif" w:cs="CMU Serif"/>
-          <w:sz w:val="26"/>
-          <w:szCs w:val="26"/>
-        </w:rPr>
-        <w:t>Browser e mobile</w:t>
+        <w:rPr>
+          <w:rFonts w:ascii="CMU Serif" w:hAnsi="CMU Serif" w:cs="CMU Serif"/>
+          <w:sz w:val="26"/>
+          <w:szCs w:val="26"/>
+        </w:rPr>
+      </w:pPr>
+      <w:r>
+        <w:rPr>
+          <w:rFonts w:ascii="CMU Serif" w:hAnsi="CMU Serif" w:cs="CMU Serif"/>
+          <w:i/>
+          <w:iCs/>
+          <w:sz w:val="26"/>
+          <w:szCs w:val="26"/>
+        </w:rPr>
+        <w:t>(b)</w:t>
+      </w:r>
+      <w:r>
+        <w:rPr>
+          <w:rFonts w:ascii="CMU Serif" w:hAnsi="CMU Serif" w:cs="CMU Serif"/>
+          <w:sz w:val="26"/>
+          <w:szCs w:val="26"/>
+        </w:rPr>
+        <w:t xml:space="preserve"> e bianco: </w:t>
+      </w:r>
+      <w:proofErr w:type="spellStart"/>
+      <w:r>
+        <w:rPr>
+          <w:rFonts w:ascii="CMU Serif" w:hAnsi="CMU Serif" w:cs="CMU Serif"/>
+          <w:sz w:val="26"/>
+          <w:szCs w:val="26"/>
+        </w:rPr>
+        <w:t>contrast</w:t>
+      </w:r>
+      <w:proofErr w:type="spellEnd"/>
+      <w:r>
+        <w:rPr>
+          <w:rFonts w:ascii="CMU Serif" w:hAnsi="CMU Serif" w:cs="CMU Serif"/>
+          <w:sz w:val="26"/>
+          <w:szCs w:val="26"/>
+        </w:rPr>
+        <w:t xml:space="preserve"> ratio (4.5:1), passa il test </w:t>
+      </w:r>
+      <w:r>
+        <w:rPr>
+          <w:rFonts w:ascii="CMU Serif" w:hAnsi="CMU Serif" w:cs="CMU Serif"/>
+          <w:sz w:val="26"/>
+          <w:szCs w:val="26"/>
+        </w:rPr>
+        <w:t>WCAG AA</w:t>
+      </w:r>
+      <w:r>
+        <w:rPr>
+          <w:rFonts w:ascii="CMU Serif" w:hAnsi="CMU Serif" w:cs="CMU Serif"/>
+          <w:sz w:val="26"/>
+          <w:szCs w:val="26"/>
+        </w:rPr>
+        <w:t xml:space="preserve"> come richiesto.</w:t>
       </w:r>
     </w:p>
     <w:p>
@@ -2022,15 +2698,42 @@
         <w:pStyle w:val="Paragrafoelenco"/>
         <w:numPr>
           <w:ilvl w:val="0"/>
-          <w:numId w:val="4"/>
+          <w:numId w:val="5"/>
         </w:numPr>
-        <w:jc w:val="both"/>
-        <w:rPr>
-          <w:rFonts w:ascii="CMU Serif" w:hAnsi="CMU Serif" w:cs="CMU Serif"/>
-          <w:sz w:val="26"/>
-          <w:szCs w:val="26"/>
-        </w:rPr>
-      </w:pPr>
+        <w:rPr>
+          <w:rFonts w:ascii="CMU Serif" w:hAnsi="CMU Serif" w:cs="CMU Serif"/>
+          <w:sz w:val="26"/>
+          <w:szCs w:val="26"/>
+        </w:rPr>
+      </w:pPr>
+      <w:r>
+        <w:rPr>
+          <w:rFonts w:ascii="CMU Serif" w:hAnsi="CMU Serif" w:cs="CMU Serif"/>
+          <w:i/>
+          <w:iCs/>
+          <w:sz w:val="26"/>
+          <w:szCs w:val="26"/>
+        </w:rPr>
+        <w:t xml:space="preserve">(c) </w:t>
+      </w:r>
+      <w:r>
+        <w:rPr>
+          <w:rFonts w:ascii="CMU Serif" w:hAnsi="CMU Serif" w:cs="CMU Serif"/>
+          <w:sz w:val="26"/>
+          <w:szCs w:val="26"/>
+        </w:rPr>
+        <w:t xml:space="preserve">e bianco: </w:t>
+      </w:r>
+      <w:r>
+        <w:rPr>
+          <w:rFonts w:ascii="CMU Serif" w:hAnsi="CMU Serif" w:cs="CMU Serif"/>
+          <w:i/>
+          <w:iCs/>
+          <w:sz w:val="26"/>
+          <w:szCs w:val="26"/>
+        </w:rPr>
+        <w:t xml:space="preserve"> </w:t>
+      </w:r>
       <w:proofErr w:type="spellStart"/>
       <w:r>
         <w:rPr>
@@ -2038,31 +2741,138 @@
           <w:sz w:val="26"/>
           <w:szCs w:val="26"/>
         </w:rPr>
-        <w:t>Breadcrumbs</w:t>
+        <w:t>contrast</w:t>
       </w:r>
       <w:proofErr w:type="spellEnd"/>
+      <w:r>
+        <w:rPr>
+          <w:rFonts w:ascii="CMU Serif" w:hAnsi="CMU Serif" w:cs="CMU Serif"/>
+          <w:sz w:val="26"/>
+          <w:szCs w:val="26"/>
+        </w:rPr>
+        <w:t xml:space="preserve"> ratio (</w:t>
+      </w:r>
+      <w:r>
+        <w:rPr>
+          <w:rFonts w:ascii="CMU Serif" w:hAnsi="CMU Serif" w:cs="CMU Serif"/>
+          <w:sz w:val="26"/>
+          <w:szCs w:val="26"/>
+        </w:rPr>
+        <w:t>4.</w:t>
+      </w:r>
+      <w:r>
+        <w:rPr>
+          <w:rFonts w:ascii="CMU Serif" w:hAnsi="CMU Serif" w:cs="CMU Serif"/>
+          <w:sz w:val="26"/>
+          <w:szCs w:val="26"/>
+        </w:rPr>
+        <w:t>5</w:t>
+      </w:r>
+      <w:r>
+        <w:rPr>
+          <w:rFonts w:ascii="CMU Serif" w:hAnsi="CMU Serif" w:cs="CMU Serif"/>
+          <w:sz w:val="26"/>
+          <w:szCs w:val="26"/>
+        </w:rPr>
+        <w:t xml:space="preserve">:1), passa il test </w:t>
+      </w:r>
+      <w:r>
+        <w:rPr>
+          <w:rFonts w:ascii="CMU Serif" w:hAnsi="CMU Serif" w:cs="CMU Serif"/>
+          <w:sz w:val="26"/>
+          <w:szCs w:val="26"/>
+        </w:rPr>
+        <w:t>WCAG AA</w:t>
+      </w:r>
+      <w:r>
+        <w:rPr>
+          <w:rFonts w:ascii="CMU Serif" w:hAnsi="CMU Serif" w:cs="CMU Serif"/>
+          <w:sz w:val="26"/>
+          <w:szCs w:val="26"/>
+        </w:rPr>
+        <w:t xml:space="preserve"> come richiesto.</w:t>
+      </w:r>
     </w:p>
     <w:p>
       <w:pPr>
         <w:pStyle w:val="Paragrafoelenco"/>
         <w:numPr>
           <w:ilvl w:val="0"/>
-          <w:numId w:val="4"/>
+          <w:numId w:val="5"/>
         </w:numPr>
-        <w:jc w:val="both"/>
-        <w:rPr>
-          <w:rFonts w:ascii="CMU Serif" w:hAnsi="CMU Serif" w:cs="CMU Serif"/>
-          <w:sz w:val="26"/>
-          <w:szCs w:val="26"/>
-        </w:rPr>
-      </w:pPr>
-      <w:r>
-        <w:rPr>
-          <w:rFonts w:ascii="CMU Serif" w:hAnsi="CMU Serif" w:cs="CMU Serif"/>
-          <w:sz w:val="26"/>
-          <w:szCs w:val="26"/>
-        </w:rPr>
-        <w:t>menu</w:t>
+        <w:rPr>
+          <w:rFonts w:ascii="CMU Serif" w:hAnsi="CMU Serif" w:cs="CMU Serif"/>
+          <w:sz w:val="26"/>
+          <w:szCs w:val="26"/>
+        </w:rPr>
+      </w:pPr>
+      <w:r>
+        <w:rPr>
+          <w:rFonts w:ascii="CMU Serif" w:hAnsi="CMU Serif" w:cs="CMU Serif"/>
+          <w:i/>
+          <w:iCs/>
+          <w:sz w:val="26"/>
+          <w:szCs w:val="26"/>
+        </w:rPr>
+        <w:t>(b)</w:t>
+      </w:r>
+      <w:r>
+        <w:rPr>
+          <w:rFonts w:ascii="CMU Serif" w:hAnsi="CMU Serif" w:cs="CMU Serif"/>
+          <w:sz w:val="26"/>
+          <w:szCs w:val="26"/>
+        </w:rPr>
+        <w:t xml:space="preserve"> e </w:t>
+      </w:r>
+      <w:r>
+        <w:rPr>
+          <w:rFonts w:ascii="CMU Serif" w:hAnsi="CMU Serif" w:cs="CMU Serif"/>
+          <w:sz w:val="26"/>
+          <w:szCs w:val="26"/>
+        </w:rPr>
+        <w:t>ner</w:t>
+      </w:r>
+      <w:r>
+        <w:rPr>
+          <w:rFonts w:ascii="CMU Serif" w:hAnsi="CMU Serif" w:cs="CMU Serif"/>
+          <w:sz w:val="26"/>
+          <w:szCs w:val="26"/>
+        </w:rPr>
+        <w:t xml:space="preserve">o: </w:t>
+      </w:r>
+      <w:proofErr w:type="spellStart"/>
+      <w:r>
+        <w:rPr>
+          <w:rFonts w:ascii="CMU Serif" w:hAnsi="CMU Serif" w:cs="CMU Serif"/>
+          <w:sz w:val="26"/>
+          <w:szCs w:val="26"/>
+        </w:rPr>
+        <w:t>contrast</w:t>
+      </w:r>
+      <w:proofErr w:type="spellEnd"/>
+      <w:r>
+        <w:rPr>
+          <w:rFonts w:ascii="CMU Serif" w:hAnsi="CMU Serif" w:cs="CMU Serif"/>
+          <w:sz w:val="26"/>
+          <w:szCs w:val="26"/>
+        </w:rPr>
+        <w:t xml:space="preserve"> ratio (4.5:1), passa il test </w:t>
+      </w:r>
+      <w:r>
+        <w:rPr>
+          <w:rFonts w:ascii="CMU Serif" w:hAnsi="CMU Serif" w:cs="CMU Serif"/>
+          <w:sz w:val="26"/>
+          <w:szCs w:val="26"/>
+        </w:rPr>
+        <w:t>WCAG AA</w:t>
+      </w:r>
+      <w:r>
+        <w:rPr>
+          <w:rFonts w:ascii="CMU Serif" w:hAnsi="CMU Serif" w:cs="CMU Serif"/>
+          <w:sz w:val="26"/>
+          <w:szCs w:val="26"/>
+        </w:rPr>
+        <w:t xml:space="preserve"> come richiesto.</w:t>
       </w:r>
     </w:p>
     <w:p>
@@ -2070,456 +2880,641 @@
         <w:pStyle w:val="Paragrafoelenco"/>
         <w:numPr>
           <w:ilvl w:val="0"/>
-          <w:numId w:val="4"/>
+          <w:numId w:val="5"/>
         </w:numPr>
-        <w:jc w:val="both"/>
-        <w:rPr>
-          <w:rFonts w:ascii="CMU Serif" w:hAnsi="CMU Serif" w:cs="CMU Serif"/>
-          <w:sz w:val="26"/>
-          <w:szCs w:val="26"/>
-        </w:rPr>
-      </w:pPr>
-      <w:r>
-        <w:rPr>
-          <w:rFonts w:ascii="CMU Serif" w:hAnsi="CMU Serif" w:cs="CMU Serif"/>
-          <w:sz w:val="26"/>
-          <w:szCs w:val="26"/>
-        </w:rPr>
-        <w:t>Test persona esterna</w:t>
-      </w:r>
-    </w:p>
-    <w:p>
-      <w:pPr>
-        <w:pStyle w:val="Paragrafoelenco"/>
-        <w:numPr>
-          <w:ilvl w:val="0"/>
-          <w:numId w:val="4"/>
-        </w:numPr>
-        <w:jc w:val="both"/>
-        <w:rPr>
-          <w:rFonts w:ascii="CMU Serif" w:hAnsi="CMU Serif" w:cs="CMU Serif"/>
-          <w:sz w:val="26"/>
-          <w:szCs w:val="26"/>
-        </w:rPr>
-      </w:pPr>
-      <w:r>
-        <w:rPr>
-          <w:rFonts w:ascii="CMU Serif" w:hAnsi="CMU Serif" w:cs="CMU Serif"/>
-          <w:sz w:val="26"/>
-          <w:szCs w:val="26"/>
-        </w:rPr>
-        <w:t>Usabilità generale</w:t>
-      </w:r>
-    </w:p>
-    <w:p>
-      <w:pPr>
-        <w:pStyle w:val="Paragrafoelenco"/>
-        <w:numPr>
-          <w:ilvl w:val="0"/>
-          <w:numId w:val="4"/>
-        </w:numPr>
-        <w:jc w:val="both"/>
-        <w:rPr>
-          <w:rFonts w:ascii="CMU Serif" w:hAnsi="CMU Serif" w:cs="CMU Serif"/>
-          <w:sz w:val="26"/>
-          <w:szCs w:val="26"/>
-        </w:rPr>
-      </w:pPr>
-      <w:r>
-        <w:rPr>
-          <w:rFonts w:ascii="CMU Serif" w:hAnsi="CMU Serif" w:cs="CMU Serif"/>
-          <w:sz w:val="26"/>
-          <w:szCs w:val="26"/>
-        </w:rPr>
-        <w:t xml:space="preserve">Validazione </w:t>
-      </w:r>
-    </w:p>
-    <w:p>
-      <w:pPr>
-        <w:pStyle w:val="Paragrafoelenco"/>
-        <w:numPr>
-          <w:ilvl w:val="0"/>
-          <w:numId w:val="4"/>
-        </w:numPr>
-        <w:jc w:val="both"/>
-        <w:rPr>
-          <w:rFonts w:ascii="CMU Serif" w:hAnsi="CMU Serif" w:cs="CMU Serif"/>
-          <w:sz w:val="26"/>
-          <w:szCs w:val="26"/>
-        </w:rPr>
-      </w:pPr>
-      <w:r>
-        <w:rPr>
-          <w:rFonts w:ascii="Arial" w:hAnsi="Arial" w:cs="Arial"/>
-          <w:sz w:val="30"/>
-          <w:szCs w:val="30"/>
-          <w:shd w:val="clear" w:color="auto" w:fill="FFFFFF"/>
-        </w:rPr>
-        <w:t xml:space="preserve">navigazione </w:t>
+        <w:rPr>
+          <w:rFonts w:ascii="CMU Serif" w:hAnsi="CMU Serif" w:cs="CMU Serif"/>
+          <w:sz w:val="26"/>
+          <w:szCs w:val="26"/>
+        </w:rPr>
+      </w:pPr>
+      <w:r>
+        <w:rPr>
+          <w:rFonts w:ascii="CMU Serif" w:hAnsi="CMU Serif" w:cs="CMU Serif"/>
+          <w:i/>
+          <w:iCs/>
+          <w:sz w:val="26"/>
+          <w:szCs w:val="26"/>
+        </w:rPr>
+        <w:t xml:space="preserve">(c) </w:t>
+      </w:r>
+      <w:r>
+        <w:rPr>
+          <w:rFonts w:ascii="CMU Serif" w:hAnsi="CMU Serif" w:cs="CMU Serif"/>
+          <w:sz w:val="26"/>
+          <w:szCs w:val="26"/>
+        </w:rPr>
+        <w:t xml:space="preserve">e </w:t>
+      </w:r>
+      <w:r>
+        <w:rPr>
+          <w:rFonts w:ascii="CMU Serif" w:hAnsi="CMU Serif" w:cs="CMU Serif"/>
+          <w:sz w:val="26"/>
+          <w:szCs w:val="26"/>
+        </w:rPr>
+        <w:t>nero</w:t>
+      </w:r>
+      <w:r>
+        <w:rPr>
+          <w:rFonts w:ascii="CMU Serif" w:hAnsi="CMU Serif" w:cs="CMU Serif"/>
+          <w:sz w:val="26"/>
+          <w:szCs w:val="26"/>
+        </w:rPr>
+        <w:t xml:space="preserve">: </w:t>
+      </w:r>
+      <w:r>
+        <w:rPr>
+          <w:rFonts w:ascii="CMU Serif" w:hAnsi="CMU Serif" w:cs="CMU Serif"/>
+          <w:i/>
+          <w:iCs/>
+          <w:sz w:val="26"/>
+          <w:szCs w:val="26"/>
+        </w:rPr>
+        <w:t xml:space="preserve"> </w:t>
       </w:r>
       <w:proofErr w:type="spellStart"/>
       <w:r>
         <w:rPr>
-          <w:rFonts w:ascii="Arial" w:hAnsi="Arial" w:cs="Arial"/>
-          <w:sz w:val="30"/>
-          <w:szCs w:val="30"/>
-          <w:shd w:val="clear" w:color="auto" w:fill="FFFFFF"/>
-        </w:rPr>
-        <w:t>conpersone</w:t>
+          <w:rFonts w:ascii="CMU Serif" w:hAnsi="CMU Serif" w:cs="CMU Serif"/>
+          <w:sz w:val="26"/>
+          <w:szCs w:val="26"/>
+        </w:rPr>
+        <w:t>contrast</w:t>
       </w:r>
       <w:proofErr w:type="spellEnd"/>
       <w:r>
         <w:rPr>
-          <w:rFonts w:ascii="Arial" w:hAnsi="Arial" w:cs="Arial"/>
-          <w:sz w:val="30"/>
-          <w:szCs w:val="30"/>
-          <w:shd w:val="clear" w:color="auto" w:fill="FFFFFF"/>
-        </w:rPr>
-        <w:t xml:space="preserve"> ipovedent</w:t>
-      </w:r>
-      <w:r>
-        <w:rPr>
-          <w:rFonts w:ascii="Arial" w:hAnsi="Arial" w:cs="Arial"/>
-          <w:sz w:val="30"/>
-          <w:szCs w:val="30"/>
-          <w:shd w:val="clear" w:color="auto" w:fill="FFFFFF"/>
-        </w:rPr>
-        <w:t>i</w:t>
-      </w:r>
-    </w:p>
-    <w:p>
-      <w:pPr>
-        <w:pStyle w:val="Paragrafoelenco"/>
-        <w:numPr>
-          <w:ilvl w:val="0"/>
-          <w:numId w:val="4"/>
-        </w:numPr>
-        <w:jc w:val="both"/>
-        <w:rPr>
-          <w:rFonts w:ascii="CMU Serif" w:hAnsi="CMU Serif" w:cs="CMU Serif"/>
-          <w:sz w:val="26"/>
-          <w:szCs w:val="26"/>
-        </w:rPr>
-      </w:pPr>
-      <w:r>
-        <w:rPr>
-          <w:rFonts w:ascii="Arial" w:hAnsi="Arial" w:cs="Arial"/>
-          <w:sz w:val="30"/>
-          <w:szCs w:val="30"/>
-          <w:shd w:val="clear" w:color="auto" w:fill="FFFFFF"/>
-        </w:rPr>
-        <w:t>Torna  Su:</w:t>
-      </w:r>
-    </w:p>
-    <w:p>
-      <w:pPr>
-        <w:pStyle w:val="Paragrafoelenco"/>
-        <w:numPr>
-          <w:ilvl w:val="0"/>
-          <w:numId w:val="4"/>
-        </w:numPr>
-        <w:jc w:val="both"/>
-        <w:rPr>
-          <w:rFonts w:ascii="CMU Serif" w:hAnsi="CMU Serif" w:cs="CMU Serif"/>
-          <w:sz w:val="26"/>
-          <w:szCs w:val="26"/>
-        </w:rPr>
-      </w:pPr>
+          <w:rFonts w:ascii="CMU Serif" w:hAnsi="CMU Serif" w:cs="CMU Serif"/>
+          <w:sz w:val="26"/>
+          <w:szCs w:val="26"/>
+        </w:rPr>
+        <w:t xml:space="preserve"> ratio (</w:t>
+      </w:r>
+      <w:r>
+        <w:rPr>
+          <w:rFonts w:ascii="CMU Serif" w:hAnsi="CMU Serif" w:cs="CMU Serif"/>
+          <w:sz w:val="26"/>
+          <w:szCs w:val="26"/>
+        </w:rPr>
+        <w:t>4.6</w:t>
+      </w:r>
+      <w:r>
+        <w:rPr>
+          <w:rFonts w:ascii="CMU Serif" w:hAnsi="CMU Serif" w:cs="CMU Serif"/>
+          <w:sz w:val="26"/>
+          <w:szCs w:val="26"/>
+        </w:rPr>
+        <w:t xml:space="preserve">:1), passa il test </w:t>
+      </w:r>
+      <w:r>
+        <w:rPr>
+          <w:rFonts w:ascii="CMU Serif" w:hAnsi="CMU Serif" w:cs="CMU Serif"/>
+          <w:sz w:val="26"/>
+          <w:szCs w:val="26"/>
+        </w:rPr>
+        <w:t>WCAG AA</w:t>
+      </w:r>
+      <w:r>
+        <w:rPr>
+          <w:rFonts w:ascii="CMU Serif" w:hAnsi="CMU Serif" w:cs="CMU Serif"/>
+          <w:sz w:val="26"/>
+          <w:szCs w:val="26"/>
+        </w:rPr>
+        <w:t xml:space="preserve"> come richiesto</w:t>
+      </w:r>
+      <w:r>
+        <w:rPr>
+          <w:rFonts w:ascii="CMU Serif" w:hAnsi="CMU Serif" w:cs="CMU Serif"/>
+          <w:sz w:val="26"/>
+          <w:szCs w:val="26"/>
+        </w:rPr>
+        <w:t>.</w:t>
+      </w:r>
+    </w:p>
+    <w:p>
+      <w:pPr>
+        <w:rPr>
+          <w:rFonts w:ascii="CMU Serif" w:hAnsi="CMU Serif" w:cs="CMU Serif"/>
+          <w:sz w:val="26"/>
+          <w:szCs w:val="26"/>
+        </w:rPr>
+      </w:pPr>
+    </w:p>
+    <w:p>
+      <w:pPr>
+        <w:jc w:val="both"/>
+        <w:rPr>
+          <w:rFonts w:ascii="CMU Serif" w:hAnsi="CMU Serif" w:cs="CMU Serif"/>
+          <w:sz w:val="26"/>
+          <w:szCs w:val="26"/>
+        </w:rPr>
+      </w:pPr>
+      <w:r>
+        <w:rPr>
+          <w:rFonts w:ascii="CMU Serif" w:hAnsi="CMU Serif" w:cs="CMU Serif"/>
+          <w:b/>
+          <w:bCs/>
+          <w:sz w:val="26"/>
+          <w:szCs w:val="26"/>
+        </w:rPr>
+        <w:t>Immagini</w:t>
+      </w:r>
+      <w:r>
+        <w:rPr>
+          <w:rFonts w:ascii="CMU Serif" w:hAnsi="CMU Serif" w:cs="CMU Serif"/>
+          <w:b/>
+          <w:bCs/>
+          <w:sz w:val="26"/>
+          <w:szCs w:val="26"/>
+        </w:rPr>
+        <w:t xml:space="preserve">: </w:t>
+      </w:r>
+      <w:r>
+        <w:rPr>
+          <w:rFonts w:ascii="CMU Serif" w:hAnsi="CMU Serif" w:cs="CMU Serif"/>
+          <w:sz w:val="26"/>
+          <w:szCs w:val="26"/>
+        </w:rPr>
+        <w:t>Per rendere accessibili le immagini</w:t>
+      </w:r>
+      <w:r>
+        <w:rPr>
+          <w:rFonts w:ascii="CMU Serif" w:hAnsi="CMU Serif" w:cs="CMU Serif"/>
+          <w:sz w:val="26"/>
+          <w:szCs w:val="26"/>
+        </w:rPr>
+        <w:t xml:space="preserve"> sono stati inseriti gli attributi alt che descrivono esaustivamente il contenuto dell’immagine. </w:t>
+      </w:r>
+      <w:r>
+        <w:rPr>
+          <w:rFonts w:ascii="CMU Serif" w:hAnsi="CMU Serif" w:cs="CMU Serif"/>
+          <w:sz w:val="26"/>
+          <w:szCs w:val="26"/>
+        </w:rPr>
+        <w:t xml:space="preserve">E’ stato preferito non inserire l’alt del logo. </w:t>
+      </w:r>
+      <w:r>
+        <w:rPr>
+          <w:rFonts w:ascii="CMU Serif" w:hAnsi="CMU Serif" w:cs="CMU Serif"/>
+          <w:sz w:val="26"/>
+          <w:szCs w:val="26"/>
+        </w:rPr>
+        <w:t>Non sono state inserite delle immagini di sfondo al fine di aumentare la chiarezza del sito e non aumentare il carico visivo eccessivamente.</w:t>
+      </w:r>
+    </w:p>
+    <w:p>
+      <w:pPr>
+        <w:jc w:val="both"/>
+        <w:rPr>
+          <w:rFonts w:ascii="CMU Serif" w:hAnsi="CMU Serif" w:cs="CMU Serif"/>
+          <w:sz w:val="26"/>
+          <w:szCs w:val="26"/>
+        </w:rPr>
+      </w:pPr>
+      <w:r>
+        <w:rPr>
+          <w:rFonts w:ascii="CMU Serif" w:hAnsi="CMU Serif" w:cs="CMU Serif"/>
+          <w:b/>
+          <w:bCs/>
+          <w:sz w:val="26"/>
+          <w:szCs w:val="26"/>
+        </w:rPr>
+        <w:t>Testo</w:t>
+      </w:r>
+      <w:r>
+        <w:rPr>
+          <w:rFonts w:ascii="CMU Serif" w:hAnsi="CMU Serif" w:cs="CMU Serif"/>
+          <w:b/>
+          <w:bCs/>
+          <w:sz w:val="26"/>
+          <w:szCs w:val="26"/>
+        </w:rPr>
+        <w:t>:</w:t>
+      </w:r>
+      <w:r>
+        <w:rPr>
+          <w:rFonts w:ascii="CMU Serif" w:hAnsi="CMU Serif" w:cs="CMU Serif"/>
+          <w:b/>
+          <w:bCs/>
+          <w:sz w:val="26"/>
+          <w:szCs w:val="26"/>
+        </w:rPr>
+        <w:t xml:space="preserve"> </w:t>
+      </w:r>
+      <w:r>
+        <w:rPr>
+          <w:rFonts w:ascii="CMU Serif" w:hAnsi="CMU Serif" w:cs="CMU Serif"/>
+          <w:sz w:val="26"/>
+          <w:szCs w:val="26"/>
+        </w:rPr>
+        <w:t xml:space="preserve">Il testo è scritto con un font leggibile e </w:t>
+      </w:r>
+      <w:r>
+        <w:rPr>
+          <w:rFonts w:ascii="CMU Serif" w:hAnsi="CMU Serif" w:cs="CMU Serif"/>
+          <w:sz w:val="26"/>
+          <w:szCs w:val="26"/>
+        </w:rPr>
+        <w:t xml:space="preserve">di </w:t>
+      </w:r>
+      <w:r>
+        <w:rPr>
+          <w:rFonts w:ascii="CMU Serif" w:hAnsi="CMU Serif" w:cs="CMU Serif"/>
+          <w:sz w:val="26"/>
+          <w:szCs w:val="26"/>
+        </w:rPr>
+        <w:t xml:space="preserve">dimensioni </w:t>
+      </w:r>
+      <w:r>
+        <w:rPr>
+          <w:rFonts w:ascii="CMU Serif" w:hAnsi="CMU Serif" w:cs="CMU Serif"/>
+          <w:sz w:val="26"/>
+          <w:szCs w:val="26"/>
+        </w:rPr>
+        <w:t xml:space="preserve">mai eccessivamente piccole. </w:t>
+      </w:r>
+      <w:r>
+        <w:rPr>
+          <w:rFonts w:ascii="CMU Serif" w:hAnsi="CMU Serif" w:cs="CMU Serif"/>
+          <w:sz w:val="26"/>
+          <w:szCs w:val="26"/>
+        </w:rPr>
+        <w:t xml:space="preserve">L’interlinea è sufficientemente amplio. Sono stati preferiti paragrafi brevi e elenchi puntati. I contenuti in lingua inglese sono stati segnati con l’attributo </w:t>
+      </w:r>
       <w:proofErr w:type="spellStart"/>
       <w:r>
         <w:rPr>
-          <w:rFonts w:ascii="Arial" w:hAnsi="Arial" w:cs="Arial"/>
-          <w:sz w:val="30"/>
-          <w:szCs w:val="30"/>
-          <w:shd w:val="clear" w:color="auto" w:fill="FFFFFF"/>
-        </w:rPr>
-        <w:t>Val</w:t>
+          <w:rFonts w:ascii="CMU Serif" w:hAnsi="CMU Serif" w:cs="CMU Serif"/>
+          <w:sz w:val="26"/>
+          <w:szCs w:val="26"/>
+        </w:rPr>
+        <w:t>xml:lang</w:t>
       </w:r>
       <w:proofErr w:type="spellEnd"/>
       <w:r>
         <w:rPr>
-          <w:rFonts w:ascii="Arial" w:hAnsi="Arial" w:cs="Arial"/>
-          <w:sz w:val="30"/>
-          <w:szCs w:val="30"/>
-          <w:shd w:val="clear" w:color="auto" w:fill="FFFFFF"/>
-        </w:rPr>
-        <w:t xml:space="preserve"> al contenuto</w:t>
-      </w:r>
-    </w:p>
-    <w:p>
-      <w:pPr>
-        <w:pStyle w:val="Paragrafoelenco"/>
-        <w:numPr>
-          <w:ilvl w:val="0"/>
-          <w:numId w:val="4"/>
-        </w:numPr>
-        <w:jc w:val="both"/>
-        <w:rPr>
-          <w:rFonts w:ascii="CMU Serif" w:hAnsi="CMU Serif" w:cs="CMU Serif"/>
-          <w:sz w:val="26"/>
-          <w:szCs w:val="26"/>
-        </w:rPr>
-      </w:pPr>
+          <w:rFonts w:ascii="CMU Serif" w:hAnsi="CMU Serif" w:cs="CMU Serif"/>
+          <w:sz w:val="26"/>
+          <w:szCs w:val="26"/>
+        </w:rPr>
+        <w:t>.</w:t>
+      </w:r>
+    </w:p>
+    <w:p>
+      <w:pPr>
+        <w:jc w:val="both"/>
+        <w:rPr>
+          <w:rFonts w:ascii="CMU Serif" w:hAnsi="CMU Serif" w:cs="CMU Serif"/>
+          <w:sz w:val="26"/>
+          <w:szCs w:val="26"/>
+        </w:rPr>
+      </w:pPr>
+      <w:r>
+        <w:rPr>
+          <w:rFonts w:ascii="CMU Serif" w:hAnsi="CMU Serif" w:cs="CMU Serif"/>
+          <w:b/>
+          <w:bCs/>
+          <w:sz w:val="26"/>
+          <w:szCs w:val="26"/>
+        </w:rPr>
+        <w:t>Pulsanti:</w:t>
+      </w:r>
+      <w:r>
+        <w:rPr>
+          <w:rFonts w:ascii="CMU Serif" w:hAnsi="CMU Serif" w:cs="CMU Serif"/>
+          <w:b/>
+          <w:bCs/>
+          <w:sz w:val="26"/>
+          <w:szCs w:val="26"/>
+        </w:rPr>
+        <w:t xml:space="preserve"> </w:t>
+      </w:r>
+      <w:r>
+        <w:rPr>
+          <w:rFonts w:ascii="CMU Serif" w:hAnsi="CMU Serif" w:cs="CMU Serif"/>
+          <w:sz w:val="26"/>
+          <w:szCs w:val="26"/>
+        </w:rPr>
+        <w:t>I pulsanti presenti nel sito hanno dimensioni che non richiedono una grande precisione di tocco.</w:t>
+      </w:r>
+    </w:p>
+    <w:p>
+      <w:pPr>
+        <w:jc w:val="both"/>
+        <w:rPr>
+          <w:rFonts w:ascii="CMU Serif" w:hAnsi="CMU Serif" w:cs="CMU Serif"/>
+          <w:sz w:val="26"/>
+          <w:szCs w:val="26"/>
+        </w:rPr>
+      </w:pPr>
+      <w:r>
+        <w:rPr>
+          <w:rFonts w:ascii="CMU Serif" w:hAnsi="CMU Serif" w:cs="CMU Serif"/>
+          <w:b/>
+          <w:bCs/>
+          <w:sz w:val="26"/>
+          <w:szCs w:val="26"/>
+        </w:rPr>
+        <w:lastRenderedPageBreak/>
+        <w:t xml:space="preserve">Elementi mobili: </w:t>
+      </w:r>
+      <w:r>
+        <w:rPr>
+          <w:rFonts w:ascii="CMU Serif" w:hAnsi="CMU Serif" w:cs="CMU Serif"/>
+          <w:sz w:val="26"/>
+          <w:szCs w:val="26"/>
+        </w:rPr>
+        <w:t>Il team di sviluppo ha preferito non inserire elementi mobili o transizioni che sarebbero diventati motivo di disturbo.</w:t>
+      </w:r>
+    </w:p>
+    <w:p>
+      <w:pPr>
+        <w:jc w:val="both"/>
+        <w:rPr>
+          <w:rFonts w:ascii="CMU Serif" w:hAnsi="CMU Serif" w:cs="CMU Serif"/>
+          <w:sz w:val="26"/>
+          <w:szCs w:val="26"/>
+        </w:rPr>
+      </w:pPr>
+      <w:r>
+        <w:rPr>
+          <w:rFonts w:ascii="CMU Serif" w:hAnsi="CMU Serif" w:cs="CMU Serif"/>
+          <w:b/>
+          <w:bCs/>
+          <w:sz w:val="26"/>
+          <w:szCs w:val="26"/>
+        </w:rPr>
+        <w:t>Navigabilità</w:t>
+      </w:r>
+      <w:r>
+        <w:rPr>
+          <w:rFonts w:ascii="CMU Serif" w:hAnsi="CMU Serif" w:cs="CMU Serif"/>
+          <w:b/>
+          <w:bCs/>
+          <w:sz w:val="26"/>
+          <w:szCs w:val="26"/>
+        </w:rPr>
+        <w:t xml:space="preserve">: </w:t>
+      </w:r>
+      <w:r>
+        <w:rPr>
+          <w:rFonts w:ascii="CMU Serif" w:hAnsi="CMU Serif" w:cs="CMU Serif"/>
+          <w:sz w:val="26"/>
+          <w:szCs w:val="26"/>
+        </w:rPr>
+        <w:t xml:space="preserve">Il sito </w:t>
+      </w:r>
+      <w:r>
+        <w:rPr>
+          <w:rFonts w:ascii="CMU Serif" w:hAnsi="CMU Serif" w:cs="CMU Serif"/>
+          <w:sz w:val="26"/>
+          <w:szCs w:val="26"/>
+        </w:rPr>
+        <w:t xml:space="preserve">permette all’utente di essere sempre in gradi di rispondere alle tre principali domande per la corretta navigabilità all’interno del sito: da dove vengo?, dove sono? e dove posso andare?. Il sito infatti comprende un menu sempre presente che indica all’utente quali sono le principali pagine che può visitare e il </w:t>
+      </w:r>
       <w:proofErr w:type="spellStart"/>
       <w:r>
         <w:rPr>
-          <w:rFonts w:ascii="Arial" w:hAnsi="Arial" w:cs="Arial"/>
-          <w:sz w:val="30"/>
-          <w:szCs w:val="30"/>
-          <w:shd w:val="clear" w:color="auto" w:fill="FFFFFF"/>
-        </w:rPr>
-        <w:t>Tabindex</w:t>
+          <w:rFonts w:ascii="CMU Serif" w:hAnsi="CMU Serif" w:cs="CMU Serif"/>
+          <w:sz w:val="26"/>
+          <w:szCs w:val="26"/>
+        </w:rPr>
+        <w:t>breadcrumbs</w:t>
       </w:r>
       <w:proofErr w:type="spellEnd"/>
       <w:r>
         <w:rPr>
-          <w:rFonts w:ascii="Arial" w:hAnsi="Arial" w:cs="Arial"/>
-          <w:sz w:val="30"/>
-          <w:szCs w:val="30"/>
-          <w:shd w:val="clear" w:color="auto" w:fill="FFFFFF"/>
-        </w:rPr>
-        <w:t xml:space="preserve"> e </w:t>
+          <w:rFonts w:ascii="CMU Serif" w:hAnsi="CMU Serif" w:cs="CMU Serif"/>
+          <w:sz w:val="26"/>
+          <w:szCs w:val="26"/>
+        </w:rPr>
+        <w:t xml:space="preserve"> che indicano il percorso che si è compiuto per raggiungere tale pagina. Inoltre sono segnalati i link che sono già stati visitati.</w:t>
+      </w:r>
+    </w:p>
+    <w:p>
+      <w:pPr>
+        <w:jc w:val="both"/>
+        <w:rPr>
+          <w:rFonts w:ascii="CMU Serif" w:hAnsi="CMU Serif" w:cs="CMU Serif"/>
+          <w:sz w:val="26"/>
+          <w:szCs w:val="26"/>
+        </w:rPr>
+      </w:pPr>
+    </w:p>
+    <w:p>
+      <w:pPr>
+        <w:jc w:val="both"/>
+        <w:rPr>
+          <w:rFonts w:ascii="CMU Serif" w:hAnsi="CMU Serif" w:cs="CMU Serif"/>
+          <w:b/>
+          <w:bCs/>
+          <w:sz w:val="26"/>
+          <w:szCs w:val="26"/>
+        </w:rPr>
+      </w:pPr>
+      <w:r>
+        <w:rPr>
+          <w:rFonts w:ascii="CMU Serif" w:hAnsi="CMU Serif" w:cs="CMU Serif"/>
+          <w:b/>
+          <w:bCs/>
+          <w:sz w:val="26"/>
+          <w:szCs w:val="26"/>
+        </w:rPr>
+        <w:t>STRUTTURA DATI</w:t>
+      </w:r>
+    </w:p>
+    <w:p>
+      <w:pPr>
+        <w:jc w:val="both"/>
+        <w:rPr>
+          <w:rFonts w:ascii="CMU Serif" w:hAnsi="CMU Serif" w:cs="CMU Serif"/>
+          <w:sz w:val="26"/>
+          <w:szCs w:val="26"/>
+        </w:rPr>
+      </w:pPr>
+      <w:r>
+        <w:rPr>
+          <w:rFonts w:ascii="CMU Serif" w:hAnsi="CMU Serif" w:cs="CMU Serif"/>
+          <w:sz w:val="26"/>
+          <w:szCs w:val="26"/>
+        </w:rPr>
+        <w:t>Per memorizzare i dati necessari si è utilizzato un database SQL comprendenti due tabelle.</w:t>
+      </w:r>
+    </w:p>
+    <w:p>
+      <w:pPr>
+        <w:jc w:val="both"/>
+        <w:rPr>
+          <w:rFonts w:ascii="CMU Serif" w:hAnsi="CMU Serif" w:cs="CMU Serif"/>
+          <w:noProof/>
+          <w:sz w:val="26"/>
+          <w:szCs w:val="26"/>
+        </w:rPr>
+      </w:pPr>
+      <w:r>
+        <w:rPr>
+          <w:rFonts w:ascii="CMU Serif" w:hAnsi="CMU Serif" w:cs="CMU Serif"/>
+          <w:sz w:val="26"/>
+          <w:szCs w:val="26"/>
+        </w:rPr>
+        <w:t>La prima rappresenta la tabella degli utenti:</w:t>
+      </w:r>
+    </w:p>
+    <w:p>
+      <w:pPr>
+        <w:jc w:val="both"/>
+        <w:rPr>
+          <w:rFonts w:ascii="CMU Serif" w:hAnsi="CMU Serif" w:cs="CMU Serif"/>
+          <w:noProof/>
+          <w:sz w:val="26"/>
+          <w:szCs w:val="26"/>
+        </w:rPr>
+      </w:pPr>
+    </w:p>
+    <w:p>
+      <w:pPr>
+        <w:jc w:val="both"/>
+        <w:rPr>
+          <w:rFonts w:ascii="CMU Serif" w:hAnsi="CMU Serif" w:cs="CMU Serif"/>
+          <w:sz w:val="26"/>
+          <w:szCs w:val="26"/>
+        </w:rPr>
+      </w:pPr>
+      <w:r>
+        <w:rPr>
+          <w:rFonts w:ascii="CMU Serif" w:hAnsi="CMU Serif" w:cs="CMU Serif"/>
+          <w:sz w:val="26"/>
+          <w:szCs w:val="26"/>
+        </w:rPr>
+        <w:t xml:space="preserve"> vengono memorizzati l’email, una passw</w:t>
+      </w:r>
+      <w:r>
+        <w:rPr>
+          <w:rFonts w:ascii="CMU Serif" w:hAnsi="CMU Serif" w:cs="CMU Serif"/>
+          <w:sz w:val="26"/>
+          <w:szCs w:val="26"/>
+        </w:rPr>
+        <w:t xml:space="preserve">ord </w:t>
       </w:r>
       <w:proofErr w:type="spellStart"/>
       <w:r>
         <w:rPr>
-          <w:rFonts w:ascii="Arial" w:hAnsi="Arial" w:cs="Arial"/>
-          <w:sz w:val="30"/>
-          <w:szCs w:val="30"/>
-          <w:shd w:val="clear" w:color="auto" w:fill="FFFFFF"/>
-        </w:rPr>
-        <w:t>accesskey</w:t>
+          <w:rFonts w:ascii="CMU Serif" w:hAnsi="CMU Serif" w:cs="CMU Serif"/>
+          <w:sz w:val="26"/>
+          <w:szCs w:val="26"/>
+        </w:rPr>
+        <w:t>hashata</w:t>
       </w:r>
       <w:proofErr w:type="spellEnd"/>
       <w:r>
         <w:rPr>
-          <w:rFonts w:ascii="Arial" w:hAnsi="Arial" w:cs="Arial"/>
-          <w:sz w:val="30"/>
-          <w:szCs w:val="30"/>
-          <w:shd w:val="clear" w:color="auto" w:fill="FFFFFF"/>
-        </w:rPr>
-        <w:t xml:space="preserve"> </w:t>
-      </w:r>
-    </w:p>
-    <w:p>
-      <w:pPr>
-        <w:pStyle w:val="Paragrafoelenco"/>
-        <w:numPr>
-          <w:ilvl w:val="0"/>
-          <w:numId w:val="4"/>
-        </w:numPr>
-        <w:jc w:val="both"/>
-        <w:rPr>
-          <w:rFonts w:ascii="CMU Serif" w:hAnsi="CMU Serif" w:cs="CMU Serif"/>
-          <w:sz w:val="26"/>
-          <w:szCs w:val="26"/>
-        </w:rPr>
-      </w:pPr>
+          <w:rFonts w:ascii="CMU Serif" w:hAnsi="CMU Serif" w:cs="CMU Serif"/>
+          <w:sz w:val="26"/>
+          <w:szCs w:val="26"/>
+        </w:rPr>
+        <w:t xml:space="preserve"> e una cifra di permessi,</w:t>
+      </w:r>
+      <w:r>
+        <w:rPr>
+          <w:rFonts w:ascii="CMU Serif" w:hAnsi="CMU Serif" w:cs="CMU Serif"/>
+          <w:sz w:val="26"/>
+          <w:szCs w:val="26"/>
+        </w:rPr>
+        <w:t xml:space="preserve"> lo</w:t>
+      </w:r>
+      <w:r>
+        <w:rPr>
+          <w:rFonts w:ascii="CMU Serif" w:hAnsi="CMU Serif" w:cs="CMU Serif"/>
+          <w:sz w:val="26"/>
+          <w:szCs w:val="26"/>
+        </w:rPr>
+        <w:t xml:space="preserve"> 0 rappresenta l’admin e </w:t>
+      </w:r>
+      <w:r>
+        <w:rPr>
+          <w:rFonts w:ascii="CMU Serif" w:hAnsi="CMU Serif" w:cs="CMU Serif"/>
+          <w:sz w:val="26"/>
+          <w:szCs w:val="26"/>
+        </w:rPr>
+        <w:t xml:space="preserve">il </w:t>
+      </w:r>
+      <w:r>
+        <w:rPr>
+          <w:rFonts w:ascii="CMU Serif" w:hAnsi="CMU Serif" w:cs="CMU Serif"/>
+          <w:sz w:val="26"/>
+          <w:szCs w:val="26"/>
+        </w:rPr>
+        <w:t>1 un utente generico.</w:t>
+      </w:r>
+    </w:p>
+    <w:p>
+      <w:pPr>
+        <w:jc w:val="both"/>
+        <w:rPr>
+          <w:rFonts w:ascii="CMU Serif" w:hAnsi="CMU Serif" w:cs="CMU Serif"/>
+          <w:sz w:val="26"/>
+          <w:szCs w:val="26"/>
+        </w:rPr>
+      </w:pPr>
+      <w:r>
+        <w:rPr>
+          <w:rFonts w:ascii="CMU Serif" w:hAnsi="CMU Serif" w:cs="CMU Serif"/>
+          <w:sz w:val="26"/>
+          <w:szCs w:val="26"/>
+        </w:rPr>
+        <w:t xml:space="preserve">La seconda rappresenta </w:t>
+      </w:r>
+      <w:r>
+        <w:rPr>
+          <w:rFonts w:ascii="CMU Serif" w:hAnsi="CMU Serif" w:cs="CMU Serif"/>
+          <w:sz w:val="26"/>
+          <w:szCs w:val="26"/>
+        </w:rPr>
+        <w:t>le Fan Art inserite dall’utente.</w:t>
+      </w:r>
+      <w:r>
+        <w:rPr>
+          <w:rFonts w:ascii="CMU Serif" w:hAnsi="CMU Serif" w:cs="CMU Serif"/>
+          <w:sz w:val="26"/>
+          <w:szCs w:val="26"/>
+        </w:rPr>
+        <w:t xml:space="preserve"> Contiene due colonne: la </w:t>
+      </w:r>
       <w:proofErr w:type="spellStart"/>
       <w:r>
         <w:rPr>
-          <w:rFonts w:ascii="Arial" w:hAnsi="Arial" w:cs="Arial"/>
-          <w:sz w:val="30"/>
-          <w:szCs w:val="30"/>
-          <w:shd w:val="clear" w:color="auto" w:fill="FFFFFF"/>
-        </w:rPr>
-        <w:t>xml:lang</w:t>
+          <w:rFonts w:ascii="CMU Serif" w:hAnsi="CMU Serif" w:cs="CMU Serif"/>
+          <w:sz w:val="26"/>
+          <w:szCs w:val="26"/>
+        </w:rPr>
+        <w:t>collonna</w:t>
       </w:r>
       <w:proofErr w:type="spellEnd"/>
       <w:r>
         <w:rPr>
-          <w:rFonts w:ascii="Arial" w:hAnsi="Arial" w:cs="Arial"/>
-          <w:sz w:val="30"/>
-          <w:szCs w:val="30"/>
-          <w:shd w:val="clear" w:color="auto" w:fill="FFFFFF"/>
-        </w:rPr>
-        <w:t xml:space="preserve"> e </w:t>
+          <w:rFonts w:ascii="CMU Serif" w:hAnsi="CMU Serif" w:cs="CMU Serif"/>
+          <w:sz w:val="26"/>
+          <w:szCs w:val="26"/>
+        </w:rPr>
+        <w:t xml:space="preserve"> “</w:t>
       </w:r>
       <w:proofErr w:type="spellStart"/>
       <w:r>
         <w:rPr>
-          <w:rFonts w:ascii="Arial" w:hAnsi="Arial" w:cs="Arial"/>
-          <w:sz w:val="30"/>
-          <w:szCs w:val="30"/>
-          <w:shd w:val="clear" w:color="auto" w:fill="FFFFFF"/>
-        </w:rPr>
-        <w:t>lang</w:t>
+          <w:rFonts w:ascii="CMU Serif" w:hAnsi="CMU Serif" w:cs="CMU Serif"/>
+          <w:sz w:val="26"/>
+          <w:szCs w:val="26"/>
+        </w:rPr>
+        <w:t>path</w:t>
       </w:r>
       <w:proofErr w:type="spellEnd"/>
-    </w:p>
-    <w:p>
-      <w:pPr>
-        <w:pStyle w:val="Paragrafoelenco"/>
-        <w:numPr>
-          <w:ilvl w:val="0"/>
-          <w:numId w:val="4"/>
-        </w:numPr>
-        <w:jc w:val="both"/>
-        <w:rPr>
-          <w:rFonts w:ascii="CMU Serif" w:hAnsi="CMU Serif" w:cs="CMU Serif"/>
-          <w:sz w:val="26"/>
-          <w:szCs w:val="26"/>
-        </w:rPr>
-      </w:pPr>
-      <w:r>
-        <w:rPr>
-          <w:rFonts w:ascii="Arial" w:hAnsi="Arial" w:cs="Arial"/>
-          <w:sz w:val="30"/>
-          <w:szCs w:val="30"/>
-          <w:shd w:val="clear" w:color="auto" w:fill="FFFFFF"/>
-        </w:rPr>
-        <w:t>Link circolari</w:t>
-      </w:r>
-    </w:p>
-    <w:p>
-      <w:pPr>
-        <w:pStyle w:val="Paragrafoelenco"/>
-        <w:numPr>
-          <w:ilvl w:val="0"/>
-          <w:numId w:val="4"/>
-        </w:numPr>
-        <w:jc w:val="both"/>
-        <w:rPr>
-          <w:rFonts w:ascii="CMU Serif" w:hAnsi="CMU Serif" w:cs="CMU Serif"/>
-          <w:sz w:val="26"/>
-          <w:szCs w:val="26"/>
-        </w:rPr>
-      </w:pPr>
-      <w:r>
-        <w:rPr>
-          <w:rFonts w:ascii="Arial" w:hAnsi="Arial" w:cs="Arial"/>
-          <w:sz w:val="30"/>
-          <w:szCs w:val="30"/>
-          <w:shd w:val="clear" w:color="auto" w:fill="FFFFFF"/>
-        </w:rPr>
-        <w:t xml:space="preserve">Cookie </w:t>
-      </w:r>
-      <w:proofErr w:type="spellStart"/>
-      <w:r>
-        <w:rPr>
-          <w:rFonts w:ascii="Arial" w:hAnsi="Arial" w:cs="Arial"/>
-          <w:sz w:val="30"/>
-          <w:szCs w:val="30"/>
-          <w:shd w:val="clear" w:color="auto" w:fill="FFFFFF"/>
-        </w:rPr>
-        <w:t>consent</w:t>
-      </w:r>
-      <w:proofErr w:type="spellEnd"/>
-    </w:p>
-    <w:p>
-      <w:pPr>
-        <w:pStyle w:val="Paragrafoelenco"/>
-        <w:numPr>
-          <w:ilvl w:val="0"/>
-          <w:numId w:val="4"/>
-        </w:numPr>
-        <w:jc w:val="both"/>
-        <w:rPr>
-          <w:rFonts w:ascii="CMU Serif" w:hAnsi="CMU Serif" w:cs="CMU Serif"/>
-          <w:sz w:val="26"/>
-          <w:szCs w:val="26"/>
-        </w:rPr>
-      </w:pPr>
-      <w:r>
-        <w:rPr>
-          <w:rFonts w:ascii="Arial" w:hAnsi="Arial" w:cs="Arial"/>
-          <w:sz w:val="30"/>
-          <w:szCs w:val="30"/>
-          <w:shd w:val="clear" w:color="auto" w:fill="FFFFFF"/>
-        </w:rPr>
-        <w:t>Pulsanti grandi</w:t>
-      </w:r>
-    </w:p>
-    <w:p>
-      <w:pPr>
-        <w:pStyle w:val="Paragrafoelenco"/>
-        <w:numPr>
-          <w:ilvl w:val="0"/>
-          <w:numId w:val="4"/>
-        </w:numPr>
-        <w:jc w:val="both"/>
-        <w:rPr>
-          <w:rFonts w:ascii="CMU Serif" w:hAnsi="CMU Serif" w:cs="CMU Serif"/>
-          <w:sz w:val="26"/>
-          <w:szCs w:val="26"/>
-        </w:rPr>
-      </w:pPr>
-      <w:r>
-        <w:rPr>
-          <w:rFonts w:ascii="Arial" w:hAnsi="Arial" w:cs="Arial"/>
-          <w:sz w:val="30"/>
-          <w:szCs w:val="30"/>
-          <w:shd w:val="clear" w:color="auto" w:fill="FFFFFF"/>
-        </w:rPr>
-        <w:t>No elementi mobili</w:t>
-      </w:r>
-    </w:p>
-    <w:p>
-      <w:pPr>
-        <w:pStyle w:val="Paragrafoelenco"/>
-        <w:numPr>
-          <w:ilvl w:val="0"/>
-          <w:numId w:val="4"/>
-        </w:numPr>
-        <w:jc w:val="both"/>
-        <w:rPr>
-          <w:rFonts w:ascii="CMU Serif" w:hAnsi="CMU Serif" w:cs="CMU Serif"/>
-          <w:sz w:val="26"/>
-          <w:szCs w:val="26"/>
-        </w:rPr>
-      </w:pPr>
-      <w:r>
-        <w:rPr>
-          <w:rFonts w:ascii="Arial" w:hAnsi="Arial" w:cs="Arial"/>
-          <w:sz w:val="30"/>
-          <w:szCs w:val="30"/>
-          <w:shd w:val="clear" w:color="auto" w:fill="FFFFFF"/>
-        </w:rPr>
-        <w:t>Testo: esposizione per punti, paragrafi corti e interlinea amplio, testo statico, font facilmente leggibile</w:t>
-      </w:r>
-    </w:p>
-    <w:p>
-      <w:pPr>
-        <w:pStyle w:val="Paragrafoelenco"/>
-        <w:numPr>
-          <w:ilvl w:val="0"/>
-          <w:numId w:val="4"/>
-        </w:numPr>
-        <w:jc w:val="both"/>
-        <w:rPr>
-          <w:rFonts w:ascii="CMU Serif" w:hAnsi="CMU Serif" w:cs="CMU Serif"/>
-          <w:sz w:val="26"/>
-          <w:szCs w:val="26"/>
-        </w:rPr>
-      </w:pPr>
-      <w:r>
-        <w:rPr>
-          <w:rFonts w:ascii="Arial" w:hAnsi="Arial" w:cs="Arial"/>
-          <w:sz w:val="30"/>
-          <w:szCs w:val="30"/>
-          <w:shd w:val="clear" w:color="auto" w:fill="FFFFFF"/>
-        </w:rPr>
-        <w:t xml:space="preserve">Link: </w:t>
-      </w:r>
-      <w:proofErr w:type="spellStart"/>
-      <w:r>
-        <w:rPr>
-          <w:rFonts w:ascii="Arial" w:hAnsi="Arial" w:cs="Arial"/>
-          <w:sz w:val="30"/>
-          <w:szCs w:val="30"/>
-          <w:shd w:val="clear" w:color="auto" w:fill="FFFFFF"/>
-        </w:rPr>
-        <w:t>vistitati</w:t>
-      </w:r>
-      <w:proofErr w:type="spellEnd"/>
-      <w:r>
-        <w:rPr>
-          <w:rFonts w:ascii="Arial" w:hAnsi="Arial" w:cs="Arial"/>
-          <w:sz w:val="30"/>
-          <w:szCs w:val="30"/>
-          <w:shd w:val="clear" w:color="auto" w:fill="FFFFFF"/>
-        </w:rPr>
-        <w:t xml:space="preserve"> e non, facilmente riconoscibili  </w:t>
+      <w:r>
+        <w:rPr>
+          <w:rFonts w:ascii="CMU Serif" w:hAnsi="CMU Serif" w:cs="CMU Serif"/>
+          <w:sz w:val="26"/>
+          <w:szCs w:val="26"/>
+        </w:rPr>
+        <w:t>” che memorizza l’indirizzo in cui è salvata la foto e la colonna “email” che rappresenta l’email di un utente.</w:t>
       </w:r>
     </w:p>
     <w:sectPr>
@@ -2648,6 +3643,95 @@
     </w:lvl>
   </w:abstractNum>
   <w:abstractNum w:abstractNumId="1" w15:restartNumberingAfterBreak="0">
+    <w:nsid w:val="28284CAF"/>
+    <w:multiLevelType w:val="hybridMultilevel"/>
+    <w:tmpl w:val="F5A08DCA"/>
+    <w:lvl w:ilvl="0" w:tplc="AAB21BDA">
+      <w:start w:val="1"/>
+      <w:numFmt w:val="lowerLetter"/>
+      <w:lvlText w:val="(%1)"/>
+      <w:lvlJc w:val="left"/>
+      <w:pPr>
+        <w:ind w:left="1080" w:hanging="720"/>
+      </w:pPr>
+      <w:rPr>
+        <w:rFonts w:hint="default"/>
+      </w:rPr>
+    </w:lvl>
+    <w:lvl w:ilvl="1" w:tplc="04100019" w:tentative="1">
+      <w:start w:val="1"/>
+      <w:numFmt w:val="lowerLetter"/>
+      <w:lvlText w:val="%2."/>
+      <w:lvlJc w:val="left"/>
+      <w:pPr>
+        <w:ind w:left="1440" w:hanging="360"/>
+      </w:pPr>
+    </w:lvl>
+    <w:lvl w:ilvl="2" w:tplc="0410001B" w:tentative="1">
+      <w:start w:val="1"/>
+      <w:numFmt w:val="lowerRoman"/>
+      <w:lvlText w:val="%3."/>
+      <w:lvlJc w:val="right"/>
+      <w:pPr>
+        <w:ind w:left="2160" w:hanging="180"/>
+      </w:pPr>
+    </w:lvl>
+    <w:lvl w:ilvl="3" w:tplc="0410000F" w:tentative="1">
+      <w:start w:val="1"/>
+      <w:numFmt w:val="decimal"/>
+      <w:lvlText w:val="%4."/>
+      <w:lvlJc w:val="left"/>
+      <w:pPr>
+        <w:ind w:left="2880" w:hanging="360"/>
+      </w:pPr>
+    </w:lvl>
+    <w:lvl w:ilvl="4" w:tplc="04100019" w:tentative="1">
+      <w:start w:val="1"/>
+      <w:numFmt w:val="lowerLetter"/>
+      <w:lvlText w:val="%5."/>
+      <w:lvlJc w:val="left"/>
+      <w:pPr>
+        <w:ind w:left="3600" w:hanging="360"/>
+      </w:pPr>
+    </w:lvl>
+    <w:lvl w:ilvl="5" w:tplc="0410001B" w:tentative="1">
+      <w:start w:val="1"/>
+      <w:numFmt w:val="lowerRoman"/>
+      <w:lvlText w:val="%6."/>
+      <w:lvlJc w:val="right"/>
+      <w:pPr>
+        <w:ind w:left="4320" w:hanging="180"/>
+      </w:pPr>
+    </w:lvl>
+    <w:lvl w:ilvl="6" w:tplc="0410000F" w:tentative="1">
+      <w:start w:val="1"/>
+      <w:numFmt w:val="decimal"/>
+      <w:lvlText w:val="%7."/>
+      <w:lvlJc w:val="left"/>
+      <w:pPr>
+        <w:ind w:left="5040" w:hanging="360"/>
+      </w:pPr>
+    </w:lvl>
+    <w:lvl w:ilvl="7" w:tplc="04100019" w:tentative="1">
+      <w:start w:val="1"/>
+      <w:numFmt w:val="lowerLetter"/>
+      <w:lvlText w:val="%8."/>
+      <w:lvlJc w:val="left"/>
+      <w:pPr>
+        <w:ind w:left="5760" w:hanging="360"/>
+      </w:pPr>
+    </w:lvl>
+    <w:lvl w:ilvl="8" w:tplc="0410001B" w:tentative="1">
+      <w:start w:val="1"/>
+      <w:numFmt w:val="lowerRoman"/>
+      <w:lvlText w:val="%9."/>
+      <w:lvlJc w:val="right"/>
+      <w:pPr>
+        <w:ind w:left="6480" w:hanging="180"/>
+      </w:pPr>
+    </w:lvl>
+  </w:abstractNum>
+  <w:abstractNum w:abstractNumId="2" w15:restartNumberingAfterBreak="0">
     <w:nsid w:val="36BD32AA"/>
     <w:multiLevelType w:val="hybridMultilevel"/>
     <w:tmpl w:val="B964ABEC"/>
@@ -2760,7 +3844,7 @@
       </w:rPr>
     </w:lvl>
   </w:abstractNum>
-  <w:abstractNum w:abstractNumId="2" w15:restartNumberingAfterBreak="0">
+  <w:abstractNum w:abstractNumId="3" w15:restartNumberingAfterBreak="0">
     <w:nsid w:val="3DF80C95"/>
     <w:multiLevelType w:val="hybridMultilevel"/>
     <w:tmpl w:val="CB24B7C4"/>
@@ -2873,7 +3957,233 @@
       </w:rPr>
     </w:lvl>
   </w:abstractNum>
-  <w:abstractNum w:abstractNumId="3" w15:restartNumberingAfterBreak="0">
+  <w:abstractNum w:abstractNumId="4" w15:restartNumberingAfterBreak="0">
+    <w:nsid w:val="44081D34"/>
+    <w:multiLevelType w:val="hybridMultilevel"/>
+    <w:tmpl w:val="11F093C8"/>
+    <w:lvl w:ilvl="0" w:tplc="04100001">
+      <w:start w:val="1"/>
+      <w:numFmt w:val="bullet"/>
+      <w:lvlText w:val=""/>
+      <w:lvlJc w:val="left"/>
+      <w:pPr>
+        <w:ind w:left="720" w:hanging="360"/>
+      </w:pPr>
+      <w:rPr>
+        <w:rFonts w:ascii="Symbol" w:hAnsi="Symbol" w:hint="default"/>
+      </w:rPr>
+    </w:lvl>
+    <w:lvl w:ilvl="1" w:tplc="04100003" w:tentative="1">
+      <w:start w:val="1"/>
+      <w:numFmt w:val="bullet"/>
+      <w:lvlText w:val="o"/>
+      <w:lvlJc w:val="left"/>
+      <w:pPr>
+        <w:ind w:left="1440" w:hanging="360"/>
+      </w:pPr>
+      <w:rPr>
+        <w:rFonts w:ascii="Courier New" w:hAnsi="Courier New" w:cs="Courier New" w:hint="default"/>
+      </w:rPr>
+    </w:lvl>
+    <w:lvl w:ilvl="2" w:tplc="04100005" w:tentative="1">
+      <w:start w:val="1"/>
+      <w:numFmt w:val="bullet"/>
+      <w:lvlText w:val=""/>
+      <w:lvlJc w:val="left"/>
+      <w:pPr>
+        <w:ind w:left="2160" w:hanging="360"/>
+      </w:pPr>
+      <w:rPr>
+        <w:rFonts w:ascii="Wingdings" w:hAnsi="Wingdings" w:hint="default"/>
+      </w:rPr>
+    </w:lvl>
+    <w:lvl w:ilvl="3" w:tplc="04100001" w:tentative="1">
+      <w:start w:val="1"/>
+      <w:numFmt w:val="bullet"/>
+      <w:lvlText w:val=""/>
+      <w:lvlJc w:val="left"/>
+      <w:pPr>
+        <w:ind w:left="2880" w:hanging="360"/>
+      </w:pPr>
+      <w:rPr>
+        <w:rFonts w:ascii="Symbol" w:hAnsi="Symbol" w:hint="default"/>
+      </w:rPr>
+    </w:lvl>
+    <w:lvl w:ilvl="4" w:tplc="04100003" w:tentative="1">
+      <w:start w:val="1"/>
+      <w:numFmt w:val="bullet"/>
+      <w:lvlText w:val="o"/>
+      <w:lvlJc w:val="left"/>
+      <w:pPr>
+        <w:ind w:left="3600" w:hanging="360"/>
+      </w:pPr>
+      <w:rPr>
+        <w:rFonts w:ascii="Courier New" w:hAnsi="Courier New" w:cs="Courier New" w:hint="default"/>
+      </w:rPr>
+    </w:lvl>
+    <w:lvl w:ilvl="5" w:tplc="04100005" w:tentative="1">
+      <w:start w:val="1"/>
+      <w:numFmt w:val="bullet"/>
+      <w:lvlText w:val=""/>
+      <w:lvlJc w:val="left"/>
+      <w:pPr>
+        <w:ind w:left="4320" w:hanging="360"/>
+      </w:pPr>
+      <w:rPr>
+        <w:rFonts w:ascii="Wingdings" w:hAnsi="Wingdings" w:hint="default"/>
+      </w:rPr>
+    </w:lvl>
+    <w:lvl w:ilvl="6" w:tplc="04100001" w:tentative="1">
+      <w:start w:val="1"/>
+      <w:numFmt w:val="bullet"/>
+      <w:lvlText w:val=""/>
+      <w:lvlJc w:val="left"/>
+      <w:pPr>
+        <w:ind w:left="5040" w:hanging="360"/>
+      </w:pPr>
+      <w:rPr>
+        <w:rFonts w:ascii="Symbol" w:hAnsi="Symbol" w:hint="default"/>
+      </w:rPr>
+    </w:lvl>
+    <w:lvl w:ilvl="7" w:tplc="04100003" w:tentative="1">
+      <w:start w:val="1"/>
+      <w:numFmt w:val="bullet"/>
+      <w:lvlText w:val="o"/>
+      <w:lvlJc w:val="left"/>
+      <w:pPr>
+        <w:ind w:left="5760" w:hanging="360"/>
+      </w:pPr>
+      <w:rPr>
+        <w:rFonts w:ascii="Courier New" w:hAnsi="Courier New" w:cs="Courier New" w:hint="default"/>
+      </w:rPr>
+    </w:lvl>
+    <w:lvl w:ilvl="8" w:tplc="04100005" w:tentative="1">
+      <w:start w:val="1"/>
+      <w:numFmt w:val="bullet"/>
+      <w:lvlText w:val=""/>
+      <w:lvlJc w:val="left"/>
+      <w:pPr>
+        <w:ind w:left="6480" w:hanging="360"/>
+      </w:pPr>
+      <w:rPr>
+        <w:rFonts w:ascii="Wingdings" w:hAnsi="Wingdings" w:hint="default"/>
+      </w:rPr>
+    </w:lvl>
+  </w:abstractNum>
+  <w:abstractNum w:abstractNumId="5" w15:restartNumberingAfterBreak="0">
+    <w:nsid w:val="59457E8D"/>
+    <w:multiLevelType w:val="hybridMultilevel"/>
+    <w:tmpl w:val="623050B0"/>
+    <w:lvl w:ilvl="0" w:tplc="04100001">
+      <w:start w:val="1"/>
+      <w:numFmt w:val="bullet"/>
+      <w:lvlText w:val=""/>
+      <w:lvlJc w:val="left"/>
+      <w:pPr>
+        <w:ind w:left="720" w:hanging="360"/>
+      </w:pPr>
+      <w:rPr>
+        <w:rFonts w:ascii="Symbol" w:hAnsi="Symbol" w:hint="default"/>
+      </w:rPr>
+    </w:lvl>
+    <w:lvl w:ilvl="1" w:tplc="04100003" w:tentative="1">
+      <w:start w:val="1"/>
+      <w:numFmt w:val="bullet"/>
+      <w:lvlText w:val="o"/>
+      <w:lvlJc w:val="left"/>
+      <w:pPr>
+        <w:ind w:left="1440" w:hanging="360"/>
+      </w:pPr>
+      <w:rPr>
+        <w:rFonts w:ascii="Courier New" w:hAnsi="Courier New" w:cs="Courier New" w:hint="default"/>
+      </w:rPr>
+    </w:lvl>
+    <w:lvl w:ilvl="2" w:tplc="04100005" w:tentative="1">
+      <w:start w:val="1"/>
+      <w:numFmt w:val="bullet"/>
+      <w:lvlText w:val=""/>
+      <w:lvlJc w:val="left"/>
+      <w:pPr>
+        <w:ind w:left="2160" w:hanging="360"/>
+      </w:pPr>
+      <w:rPr>
+        <w:rFonts w:ascii="Wingdings" w:hAnsi="Wingdings" w:hint="default"/>
+      </w:rPr>
+    </w:lvl>
+    <w:lvl w:ilvl="3" w:tplc="04100001" w:tentative="1">
+      <w:start w:val="1"/>
+      <w:numFmt w:val="bullet"/>
+      <w:lvlText w:val=""/>
+      <w:lvlJc w:val="left"/>
+      <w:pPr>
+        <w:ind w:left="2880" w:hanging="360"/>
+      </w:pPr>
+      <w:rPr>
+        <w:rFonts w:ascii="Symbol" w:hAnsi="Symbol" w:hint="default"/>
+      </w:rPr>
+    </w:lvl>
+    <w:lvl w:ilvl="4" w:tplc="04100003" w:tentative="1">
+      <w:start w:val="1"/>
+      <w:numFmt w:val="bullet"/>
+      <w:lvlText w:val="o"/>
+      <w:lvlJc w:val="left"/>
+      <w:pPr>
+        <w:ind w:left="3600" w:hanging="360"/>
+      </w:pPr>
+      <w:rPr>
+        <w:rFonts w:ascii="Courier New" w:hAnsi="Courier New" w:cs="Courier New" w:hint="default"/>
+      </w:rPr>
+    </w:lvl>
+    <w:lvl w:ilvl="5" w:tplc="04100005" w:tentative="1">
+      <w:start w:val="1"/>
+      <w:numFmt w:val="bullet"/>
+      <w:lvlText w:val=""/>
+      <w:lvlJc w:val="left"/>
+      <w:pPr>
+        <w:ind w:left="4320" w:hanging="360"/>
+      </w:pPr>
+      <w:rPr>
+        <w:rFonts w:ascii="Wingdings" w:hAnsi="Wingdings" w:hint="default"/>
+      </w:rPr>
+    </w:lvl>
+    <w:lvl w:ilvl="6" w:tplc="04100001" w:tentative="1">
+      <w:start w:val="1"/>
+      <w:numFmt w:val="bullet"/>
+      <w:lvlText w:val=""/>
+      <w:lvlJc w:val="left"/>
+      <w:pPr>
+        <w:ind w:left="5040" w:hanging="360"/>
+      </w:pPr>
+      <w:rPr>
+        <w:rFonts w:ascii="Symbol" w:hAnsi="Symbol" w:hint="default"/>
+      </w:rPr>
+    </w:lvl>
+    <w:lvl w:ilvl="7" w:tplc="04100003" w:tentative="1">
+      <w:start w:val="1"/>
+      <w:numFmt w:val="bullet"/>
+      <w:lvlText w:val="o"/>
+      <w:lvlJc w:val="left"/>
+      <w:pPr>
+        <w:ind w:left="5760" w:hanging="360"/>
+      </w:pPr>
+      <w:rPr>
+        <w:rFonts w:ascii="Courier New" w:hAnsi="Courier New" w:cs="Courier New" w:hint="default"/>
+      </w:rPr>
+    </w:lvl>
+    <w:lvl w:ilvl="8" w:tplc="04100005" w:tentative="1">
+      <w:start w:val="1"/>
+      <w:numFmt w:val="bullet"/>
+      <w:lvlText w:val=""/>
+      <w:lvlJc w:val="left"/>
+      <w:pPr>
+        <w:ind w:left="6480" w:hanging="360"/>
+      </w:pPr>
+      <w:rPr>
+        <w:rFonts w:ascii="Wingdings" w:hAnsi="Wingdings" w:hint="default"/>
+      </w:rPr>
+    </w:lvl>
+  </w:abstractNum>
+  <w:abstractNum w:abstractNumId="6" w15:restartNumberingAfterBreak="0">
     <w:nsid w:val="663F4AC2"/>
     <w:multiLevelType w:val="hybridMultilevel"/>
     <w:tmpl w:val="7B725444"/>
@@ -2986,17 +4296,234 @@
       </w:rPr>
     </w:lvl>
   </w:abstractNum>
+  <w:abstractNum w:abstractNumId="7" w15:restartNumberingAfterBreak="0">
+    <w:nsid w:val="6C0F5171"/>
+    <w:multiLevelType w:val="hybridMultilevel"/>
+    <w:tmpl w:val="68BC62E0"/>
+    <w:lvl w:ilvl="0" w:tplc="3E64E04C">
+      <w:start w:val="1"/>
+      <w:numFmt w:val="lowerLetter"/>
+      <w:lvlText w:val="(%1)"/>
+      <w:lvlJc w:val="left"/>
+      <w:pPr>
+        <w:ind w:left="1800" w:hanging="720"/>
+      </w:pPr>
+      <w:rPr>
+        <w:rFonts w:hint="default"/>
+      </w:rPr>
+    </w:lvl>
+    <w:lvl w:ilvl="1" w:tplc="04100019" w:tentative="1">
+      <w:start w:val="1"/>
+      <w:numFmt w:val="lowerLetter"/>
+      <w:lvlText w:val="%2."/>
+      <w:lvlJc w:val="left"/>
+      <w:pPr>
+        <w:ind w:left="2160" w:hanging="360"/>
+      </w:pPr>
+    </w:lvl>
+    <w:lvl w:ilvl="2" w:tplc="0410001B" w:tentative="1">
+      <w:start w:val="1"/>
+      <w:numFmt w:val="lowerRoman"/>
+      <w:lvlText w:val="%3."/>
+      <w:lvlJc w:val="right"/>
+      <w:pPr>
+        <w:ind w:left="2880" w:hanging="180"/>
+      </w:pPr>
+    </w:lvl>
+    <w:lvl w:ilvl="3" w:tplc="0410000F" w:tentative="1">
+      <w:start w:val="1"/>
+      <w:numFmt w:val="decimal"/>
+      <w:lvlText w:val="%4."/>
+      <w:lvlJc w:val="left"/>
+      <w:pPr>
+        <w:ind w:left="3600" w:hanging="360"/>
+      </w:pPr>
+    </w:lvl>
+    <w:lvl w:ilvl="4" w:tplc="04100019" w:tentative="1">
+      <w:start w:val="1"/>
+      <w:numFmt w:val="lowerLetter"/>
+      <w:lvlText w:val="%5."/>
+      <w:lvlJc w:val="left"/>
+      <w:pPr>
+        <w:ind w:left="4320" w:hanging="360"/>
+      </w:pPr>
+    </w:lvl>
+    <w:lvl w:ilvl="5" w:tplc="0410001B" w:tentative="1">
+      <w:start w:val="1"/>
+      <w:numFmt w:val="lowerRoman"/>
+      <w:lvlText w:val="%6."/>
+      <w:lvlJc w:val="right"/>
+      <w:pPr>
+        <w:ind w:left="5040" w:hanging="180"/>
+      </w:pPr>
+    </w:lvl>
+    <w:lvl w:ilvl="6" w:tplc="0410000F" w:tentative="1">
+      <w:start w:val="1"/>
+      <w:numFmt w:val="decimal"/>
+      <w:lvlText w:val="%7."/>
+      <w:lvlJc w:val="left"/>
+      <w:pPr>
+        <w:ind w:left="5760" w:hanging="360"/>
+      </w:pPr>
+    </w:lvl>
+    <w:lvl w:ilvl="7" w:tplc="04100019" w:tentative="1">
+      <w:start w:val="1"/>
+      <w:numFmt w:val="lowerLetter"/>
+      <w:lvlText w:val="%8."/>
+      <w:lvlJc w:val="left"/>
+      <w:pPr>
+        <w:ind w:left="6480" w:hanging="360"/>
+      </w:pPr>
+    </w:lvl>
+    <w:lvl w:ilvl="8" w:tplc="0410001B" w:tentative="1">
+      <w:start w:val="1"/>
+      <w:numFmt w:val="lowerRoman"/>
+      <w:lvlText w:val="%9."/>
+      <w:lvlJc w:val="right"/>
+      <w:pPr>
+        <w:ind w:left="7200" w:hanging="180"/>
+      </w:pPr>
+    </w:lvl>
+  </w:abstractNum>
+  <w:abstractNum w:abstractNumId="8" w15:restartNumberingAfterBreak="0">
+    <w:nsid w:val="770430CD"/>
+    <w:multiLevelType w:val="hybridMultilevel"/>
+    <w:tmpl w:val="CE5E7A24"/>
+    <w:lvl w:ilvl="0" w:tplc="04100001">
+      <w:start w:val="1"/>
+      <w:numFmt w:val="bullet"/>
+      <w:lvlText w:val=""/>
+      <w:lvlJc w:val="left"/>
+      <w:pPr>
+        <w:ind w:left="720" w:hanging="360"/>
+      </w:pPr>
+      <w:rPr>
+        <w:rFonts w:ascii="Symbol" w:hAnsi="Symbol" w:hint="default"/>
+      </w:rPr>
+    </w:lvl>
+    <w:lvl w:ilvl="1" w:tplc="04100003">
+      <w:start w:val="1"/>
+      <w:numFmt w:val="bullet"/>
+      <w:lvlText w:val="o"/>
+      <w:lvlJc w:val="left"/>
+      <w:pPr>
+        <w:ind w:left="1440" w:hanging="360"/>
+      </w:pPr>
+      <w:rPr>
+        <w:rFonts w:ascii="Courier New" w:hAnsi="Courier New" w:cs="Courier New" w:hint="default"/>
+      </w:rPr>
+    </w:lvl>
+    <w:lvl w:ilvl="2" w:tplc="04100005">
+      <w:start w:val="1"/>
+      <w:numFmt w:val="bullet"/>
+      <w:lvlText w:val=""/>
+      <w:lvlJc w:val="left"/>
+      <w:pPr>
+        <w:ind w:left="2160" w:hanging="360"/>
+      </w:pPr>
+      <w:rPr>
+        <w:rFonts w:ascii="Wingdings" w:hAnsi="Wingdings" w:hint="default"/>
+      </w:rPr>
+    </w:lvl>
+    <w:lvl w:ilvl="3" w:tplc="04100001" w:tentative="1">
+      <w:start w:val="1"/>
+      <w:numFmt w:val="bullet"/>
+      <w:lvlText w:val=""/>
+      <w:lvlJc w:val="left"/>
+      <w:pPr>
+        <w:ind w:left="2880" w:hanging="360"/>
+      </w:pPr>
+      <w:rPr>
+        <w:rFonts w:ascii="Symbol" w:hAnsi="Symbol" w:hint="default"/>
+      </w:rPr>
+    </w:lvl>
+    <w:lvl w:ilvl="4" w:tplc="04100003" w:tentative="1">
+      <w:start w:val="1"/>
+      <w:numFmt w:val="bullet"/>
+      <w:lvlText w:val="o"/>
+      <w:lvlJc w:val="left"/>
+      <w:pPr>
+        <w:ind w:left="3600" w:hanging="360"/>
+      </w:pPr>
+      <w:rPr>
+        <w:rFonts w:ascii="Courier New" w:hAnsi="Courier New" w:cs="Courier New" w:hint="default"/>
+      </w:rPr>
+    </w:lvl>
+    <w:lvl w:ilvl="5" w:tplc="04100005" w:tentative="1">
+      <w:start w:val="1"/>
+      <w:numFmt w:val="bullet"/>
+      <w:lvlText w:val=""/>
+      <w:lvlJc w:val="left"/>
+      <w:pPr>
+        <w:ind w:left="4320" w:hanging="360"/>
+      </w:pPr>
+      <w:rPr>
+        <w:rFonts w:ascii="Wingdings" w:hAnsi="Wingdings" w:hint="default"/>
+      </w:rPr>
+    </w:lvl>
+    <w:lvl w:ilvl="6" w:tplc="04100001" w:tentative="1">
+      <w:start w:val="1"/>
+      <w:numFmt w:val="bullet"/>
+      <w:lvlText w:val=""/>
+      <w:lvlJc w:val="left"/>
+      <w:pPr>
+        <w:ind w:left="5040" w:hanging="360"/>
+      </w:pPr>
+      <w:rPr>
+        <w:rFonts w:ascii="Symbol" w:hAnsi="Symbol" w:hint="default"/>
+      </w:rPr>
+    </w:lvl>
+    <w:lvl w:ilvl="7" w:tplc="04100003" w:tentative="1">
+      <w:start w:val="1"/>
+      <w:numFmt w:val="bullet"/>
+      <w:lvlText w:val="o"/>
+      <w:lvlJc w:val="left"/>
+      <w:pPr>
+        <w:ind w:left="5760" w:hanging="360"/>
+      </w:pPr>
+      <w:rPr>
+        <w:rFonts w:ascii="Courier New" w:hAnsi="Courier New" w:cs="Courier New" w:hint="default"/>
+      </w:rPr>
+    </w:lvl>
+    <w:lvl w:ilvl="8" w:tplc="04100005" w:tentative="1">
+      <w:start w:val="1"/>
+      <w:numFmt w:val="bullet"/>
+      <w:lvlText w:val=""/>
+      <w:lvlJc w:val="left"/>
+      <w:pPr>
+        <w:ind w:left="6480" w:hanging="360"/>
+      </w:pPr>
+      <w:rPr>
+        <w:rFonts w:ascii="Wingdings" w:hAnsi="Wingdings" w:hint="default"/>
+      </w:rPr>
+    </w:lvl>
+  </w:abstractNum>
   <w:num w:numId="1">
+    <w:abstractNumId w:val="3"/>
+  </w:num>
+  <w:num w:numId="2">
     <w:abstractNumId w:val="2"/>
   </w:num>
-  <w:num w:numId="2">
-    <w:abstractNumId w:val="1"/>
-  </w:num>
   <w:num w:numId="3">
-    <w:abstractNumId w:val="3"/>
+    <w:abstractNumId w:val="6"/>
   </w:num>
   <w:num w:numId="4">
     <w:abstractNumId w:val="0"/>
+  </w:num>
+  <w:num w:numId="5">
+    <w:abstractNumId w:val="5"/>
+  </w:num>
+  <w:num w:numId="6">
+    <w:abstractNumId w:val="1"/>
+  </w:num>
+  <w:num w:numId="7">
+    <w:abstractNumId w:val="7"/>
+  </w:num>
+  <w:num w:numId="8">
+    <w:abstractNumId w:val="4"/>
+  </w:num>
+  <w:num w:numId="9">
+    <w:abstractNumId w:val="8"/>
   </w:num>
 </w:numbering>
 </file>
@@ -3590,6 +5117,29 @@
       </w:tblBorders>
     </w:tblPr>
   </w:style>
+  <w:style w:type="character" w:styleId="Collegamentoipertestuale">
+    <w:name w:val="Hyperlink"/>
+    <w:basedOn w:val="Carpredefinitoparagrafo"/>
+    <w:uiPriority w:val="99"/>
+    <w:unhideWhenUsed/>
+    <w:rsid w:val="00C51281"/>
+    <w:rPr>
+      <w:color w:val="0563C1" w:themeColor="hyperlink"/>
+      <w:u w:val="single"/>
+    </w:rPr>
+  </w:style>
+  <w:style w:type="character" w:styleId="Menzionenonrisolta">
+    <w:name w:val="Unresolved Mention"/>
+    <w:basedOn w:val="Carpredefinitoparagrafo"/>
+    <w:uiPriority w:val="99"/>
+    <w:semiHidden/>
+    <w:unhideWhenUsed/>
+    <w:rsid w:val="00C51281"/>
+    <w:rPr>
+      <w:color w:val="605E5C"/>
+      <w:shd w:val="clear" w:color="auto" w:fill="E1DFDD"/>
+    </w:rPr>
+  </w:style>
 </w:styles>
 </file>
 

</xml_diff>